<commit_message>
Working on swim WS
</commit_message>
<xml_diff>
--- a/bkaradenes/Swim_Module/Module/Swim_WS_Key.docx
+++ b/bkaradenes/Swim_Module/Module/Swim_WS_Key.docx
@@ -32,6 +32,26 @@
         </w:rPr>
         <w:t>Olympic Swim Times</w:t>
       </w:r>
+      <w:r>
+        <w:rPr>
+          <w:rFonts w:ascii="Times New Roman" w:hAnsi="Times New Roman" w:cs="Times New Roman"/>
+          <w:b/>
+          <w:bCs/>
+          <w:sz w:val="24"/>
+          <w:szCs w:val="24"/>
+        </w:rPr>
+        <w:t xml:space="preserve"> with Boxplots</w:t>
+      </w:r>
+      <w:r>
+        <w:rPr>
+          <w:rFonts w:ascii="Times New Roman" w:hAnsi="Times New Roman" w:cs="Times New Roman"/>
+          <w:b/>
+          <w:bCs/>
+          <w:sz w:val="24"/>
+          <w:szCs w:val="24"/>
+        </w:rPr>
+        <w:t xml:space="preserve"> and Hypothesis Tests</w:t>
+      </w:r>
     </w:p>
     <w:p>
       <w:pPr>
@@ -197,6 +217,260 @@
           <w:szCs w:val="24"/>
         </w:rPr>
         <w:t xml:space="preserve">ariables. </w:t>
+      </w:r>
+    </w:p>
+    <w:p>
+      <w:pPr>
+        <w:spacing w:line="240" w:lineRule="auto"/>
+        <w:rPr>
+          <w:rFonts w:ascii="Times New Roman" w:hAnsi="Times New Roman" w:cs="Times New Roman"/>
+          <w:sz w:val="24"/>
+          <w:szCs w:val="24"/>
+        </w:rPr>
+      </w:pPr>
+      <w:r>
+        <w:rPr>
+          <w:rFonts w:ascii="Times New Roman" w:hAnsi="Times New Roman" w:cs="Times New Roman"/>
+          <w:sz w:val="24"/>
+          <w:szCs w:val="24"/>
+        </w:rPr>
+        <w:t>Our main goal</w:t>
+      </w:r>
+      <w:r>
+        <w:rPr>
+          <w:rFonts w:ascii="Times New Roman" w:hAnsi="Times New Roman" w:cs="Times New Roman"/>
+          <w:sz w:val="24"/>
+          <w:szCs w:val="24"/>
+        </w:rPr>
+        <w:t>s</w:t>
+      </w:r>
+      <w:r>
+        <w:rPr>
+          <w:rFonts w:ascii="Times New Roman" w:hAnsi="Times New Roman" w:cs="Times New Roman"/>
+          <w:sz w:val="24"/>
+          <w:szCs w:val="24"/>
+        </w:rPr>
+        <w:t xml:space="preserve"> </w:t>
+      </w:r>
+      <w:r>
+        <w:rPr>
+          <w:rFonts w:ascii="Times New Roman" w:hAnsi="Times New Roman" w:cs="Times New Roman"/>
+          <w:sz w:val="24"/>
+          <w:szCs w:val="24"/>
+        </w:rPr>
+        <w:t>are to find which styles of swimming ar</w:t>
+      </w:r>
+      <w:r>
+        <w:rPr>
+          <w:rFonts w:ascii="Times New Roman" w:hAnsi="Times New Roman" w:cs="Times New Roman"/>
+          <w:sz w:val="24"/>
+          <w:szCs w:val="24"/>
+        </w:rPr>
+        <w:t>e</w:t>
+      </w:r>
+      <w:r>
+        <w:rPr>
+          <w:rFonts w:ascii="Times New Roman" w:hAnsi="Times New Roman" w:cs="Times New Roman"/>
+          <w:sz w:val="24"/>
+          <w:szCs w:val="24"/>
+        </w:rPr>
+        <w:t xml:space="preserve"> the best for </w:t>
+      </w:r>
+      <w:r>
+        <w:rPr>
+          <w:rFonts w:ascii="Times New Roman" w:hAnsi="Times New Roman" w:cs="Times New Roman"/>
+          <w:sz w:val="24"/>
+          <w:szCs w:val="24"/>
+        </w:rPr>
+        <w:t>the 100m</w:t>
+      </w:r>
+      <w:r>
+        <w:rPr>
+          <w:rFonts w:ascii="Times New Roman" w:hAnsi="Times New Roman" w:cs="Times New Roman"/>
+          <w:sz w:val="24"/>
+          <w:szCs w:val="24"/>
+        </w:rPr>
+        <w:t xml:space="preserve"> race</w:t>
+      </w:r>
+      <w:r>
+        <w:rPr>
+          <w:rFonts w:ascii="Times New Roman" w:hAnsi="Times New Roman" w:cs="Times New Roman"/>
+          <w:sz w:val="24"/>
+          <w:szCs w:val="24"/>
+        </w:rPr>
+        <w:t xml:space="preserve"> and whether race times have changed significantly</w:t>
+      </w:r>
+      <w:r>
+        <w:rPr>
+          <w:rFonts w:ascii="Times New Roman" w:hAnsi="Times New Roman" w:cs="Times New Roman"/>
+          <w:sz w:val="24"/>
+          <w:szCs w:val="24"/>
+        </w:rPr>
+        <w:t xml:space="preserve"> for the </w:t>
+      </w:r>
+      <w:proofErr w:type="gramStart"/>
+      <w:r>
+        <w:rPr>
+          <w:rFonts w:ascii="Times New Roman" w:hAnsi="Times New Roman" w:cs="Times New Roman"/>
+          <w:sz w:val="24"/>
+          <w:szCs w:val="24"/>
+        </w:rPr>
+        <w:t>100 and 50 meter</w:t>
+      </w:r>
+      <w:proofErr w:type="gramEnd"/>
+      <w:r>
+        <w:rPr>
+          <w:rFonts w:ascii="Times New Roman" w:hAnsi="Times New Roman" w:cs="Times New Roman"/>
+          <w:sz w:val="24"/>
+          <w:szCs w:val="24"/>
+        </w:rPr>
+        <w:t xml:space="preserve"> races</w:t>
+      </w:r>
+      <w:r>
+        <w:rPr>
+          <w:rFonts w:ascii="Times New Roman" w:hAnsi="Times New Roman" w:cs="Times New Roman"/>
+          <w:sz w:val="24"/>
+          <w:szCs w:val="24"/>
+        </w:rPr>
+        <w:t xml:space="preserve"> over the past century or so</w:t>
+      </w:r>
+      <w:r>
+        <w:rPr>
+          <w:rFonts w:ascii="Times New Roman" w:hAnsi="Times New Roman" w:cs="Times New Roman"/>
+          <w:sz w:val="24"/>
+          <w:szCs w:val="24"/>
+        </w:rPr>
+        <w:t xml:space="preserve">. </w:t>
+      </w:r>
+      <w:r>
+        <w:rPr>
+          <w:rFonts w:ascii="Times New Roman" w:hAnsi="Times New Roman" w:cs="Times New Roman"/>
+          <w:sz w:val="24"/>
+          <w:szCs w:val="24"/>
+        </w:rPr>
+        <w:t xml:space="preserve">Each style of swimming </w:t>
+      </w:r>
+      <w:r>
+        <w:rPr>
+          <w:rFonts w:ascii="Times New Roman" w:hAnsi="Times New Roman" w:cs="Times New Roman"/>
+          <w:sz w:val="24"/>
+          <w:szCs w:val="24"/>
+        </w:rPr>
+        <w:t xml:space="preserve">has its own advantages and disadvantages. The backstroke </w:t>
+      </w:r>
+      <w:r>
+        <w:rPr>
+          <w:rFonts w:ascii="Times New Roman" w:hAnsi="Times New Roman" w:cs="Times New Roman"/>
+          <w:sz w:val="24"/>
+          <w:szCs w:val="24"/>
+        </w:rPr>
+        <w:t xml:space="preserve">makes breathing </w:t>
+      </w:r>
+      <w:r>
+        <w:rPr>
+          <w:rFonts w:ascii="Times New Roman" w:hAnsi="Times New Roman" w:cs="Times New Roman"/>
+          <w:sz w:val="24"/>
+          <w:szCs w:val="24"/>
+        </w:rPr>
+        <w:t>easier but</w:t>
+      </w:r>
+      <w:r>
+        <w:rPr>
+          <w:rFonts w:ascii="Times New Roman" w:hAnsi="Times New Roman" w:cs="Times New Roman"/>
+          <w:sz w:val="24"/>
+          <w:szCs w:val="24"/>
+        </w:rPr>
+        <w:t xml:space="preserve"> makes it difficult for the swimmer to know where he is going. </w:t>
+      </w:r>
+      <w:r>
+        <w:rPr>
+          <w:rFonts w:ascii="Times New Roman" w:hAnsi="Times New Roman" w:cs="Times New Roman"/>
+          <w:sz w:val="24"/>
+          <w:szCs w:val="24"/>
+        </w:rPr>
+        <w:t xml:space="preserve">The breaststroke </w:t>
+      </w:r>
+      <w:r>
+        <w:rPr>
+          <w:rFonts w:ascii="Times New Roman" w:hAnsi="Times New Roman" w:cs="Times New Roman"/>
+          <w:sz w:val="24"/>
+          <w:szCs w:val="24"/>
+        </w:rPr>
+        <w:t>allows the swimmer’s head to be out of the water for the longest amount of time</w:t>
+      </w:r>
+      <w:r>
+        <w:rPr>
+          <w:rFonts w:ascii="Times New Roman" w:hAnsi="Times New Roman" w:cs="Times New Roman"/>
+          <w:sz w:val="24"/>
+          <w:szCs w:val="24"/>
+        </w:rPr>
+        <w:t>, however it requires the most strength and endurance of the four.</w:t>
+      </w:r>
+      <w:r>
+        <w:rPr>
+          <w:rFonts w:ascii="Times New Roman" w:hAnsi="Times New Roman" w:cs="Times New Roman"/>
+          <w:sz w:val="24"/>
+          <w:szCs w:val="24"/>
+        </w:rPr>
+        <w:t xml:space="preserve"> </w:t>
+      </w:r>
+      <w:r>
+        <w:rPr>
+          <w:rFonts w:ascii="Times New Roman" w:hAnsi="Times New Roman" w:cs="Times New Roman"/>
+          <w:sz w:val="24"/>
+          <w:szCs w:val="24"/>
+        </w:rPr>
+        <w:t xml:space="preserve">The butterfly stroke, </w:t>
+      </w:r>
+      <w:proofErr w:type="gramStart"/>
+      <w:r>
+        <w:rPr>
+          <w:rFonts w:ascii="Times New Roman" w:hAnsi="Times New Roman" w:cs="Times New Roman"/>
+          <w:sz w:val="24"/>
+          <w:szCs w:val="24"/>
+        </w:rPr>
+        <w:t>similar to</w:t>
+      </w:r>
+      <w:proofErr w:type="gramEnd"/>
+      <w:r>
+        <w:rPr>
+          <w:rFonts w:ascii="Times New Roman" w:hAnsi="Times New Roman" w:cs="Times New Roman"/>
+          <w:sz w:val="24"/>
+          <w:szCs w:val="24"/>
+        </w:rPr>
+        <w:t xml:space="preserve"> the breaststroke, </w:t>
+      </w:r>
+      <w:r>
+        <w:rPr>
+          <w:rFonts w:ascii="Times New Roman" w:hAnsi="Times New Roman" w:cs="Times New Roman"/>
+          <w:sz w:val="24"/>
+          <w:szCs w:val="24"/>
+        </w:rPr>
+        <w:t xml:space="preserve">makes breathing easier because the swimmer’s head spends significant time out of the water, however </w:t>
+      </w:r>
+      <w:r>
+        <w:rPr>
+          <w:rFonts w:ascii="Times New Roman" w:hAnsi="Times New Roman" w:cs="Times New Roman"/>
+          <w:sz w:val="24"/>
+          <w:szCs w:val="24"/>
+        </w:rPr>
+        <w:t xml:space="preserve">it requires lots of strength and timing. </w:t>
+      </w:r>
+      <w:r>
+        <w:rPr>
+          <w:rFonts w:ascii="Times New Roman" w:hAnsi="Times New Roman" w:cs="Times New Roman"/>
+          <w:sz w:val="24"/>
+          <w:szCs w:val="24"/>
+        </w:rPr>
+        <w:t xml:space="preserve">The freestyle stroke uses </w:t>
+      </w:r>
+      <w:r>
+        <w:rPr>
+          <w:rFonts w:ascii="Times New Roman" w:hAnsi="Times New Roman" w:cs="Times New Roman"/>
+          <w:sz w:val="24"/>
+          <w:szCs w:val="24"/>
+        </w:rPr>
+        <w:t>your full body and is easiest to learn, however the swimmer keeps their head in the water most of the time so it can be difficult to breathe.</w:t>
       </w:r>
     </w:p>
     <w:p>
@@ -316,6 +590,7 @@
       <w:pPr>
         <w:pStyle w:val="ListParagraph"/>
         <w:spacing w:line="240" w:lineRule="auto"/>
+        <w:jc w:val="center"/>
         <w:rPr>
           <w:rFonts w:ascii="Times New Roman" w:hAnsi="Times New Roman" w:cs="Times New Roman"/>
           <w:sz w:val="24"/>
@@ -330,10 +605,10 @@
           <w:szCs w:val="24"/>
         </w:rPr>
         <w:drawing>
-          <wp:inline distT="0" distB="0" distL="0" distR="0" wp14:anchorId="68A71F97" wp14:editId="22F8D224">
-            <wp:extent cx="4365625" cy="2429332"/>
-            <wp:effectExtent l="0" t="0" r="0" b="9525"/>
-            <wp:docPr id="92173134" name="Picture 3"/>
+          <wp:inline distT="0" distB="0" distL="0" distR="0" wp14:anchorId="289B47B9" wp14:editId="5CDB9B98">
+            <wp:extent cx="3797030" cy="2218143"/>
+            <wp:effectExtent l="0" t="0" r="0" b="0"/>
+            <wp:docPr id="887057866" name="Picture 2"/>
             <wp:cNvGraphicFramePr>
               <a:graphicFrameLocks xmlns:a="http://schemas.openxmlformats.org/drawingml/2006/main" noChangeAspect="1"/>
             </wp:cNvGraphicFramePr>
@@ -362,7 +637,7 @@
                   <pic:spPr bwMode="auto">
                     <a:xfrm>
                       <a:off x="0" y="0"/>
-                      <a:ext cx="4416903" cy="2457866"/>
+                      <a:ext cx="3856274" cy="2252752"/>
                     </a:xfrm>
                     <a:prstGeom prst="rect">
                       <a:avLst/>
@@ -456,7 +731,15 @@
           <w:sz w:val="24"/>
           <w:szCs w:val="24"/>
         </w:rPr>
-        <w:t xml:space="preserve"> and outliers</w:t>
+        <w:t xml:space="preserve"> outliers</w:t>
+      </w:r>
+      <w:r>
+        <w:rPr>
+          <w:rFonts w:ascii="Times New Roman" w:hAnsi="Times New Roman" w:cs="Times New Roman"/>
+          <w:sz w:val="24"/>
+          <w:szCs w:val="24"/>
+        </w:rPr>
+        <w:t>, and other interesting features</w:t>
       </w:r>
       <w:r>
         <w:rPr>
@@ -494,25 +777,61 @@
           <w:sz w:val="24"/>
           <w:szCs w:val="24"/>
         </w:rPr>
-        <w:t xml:space="preserve">All </w:t>
-      </w:r>
-      <w:r>
-        <w:rPr>
-          <w:rFonts w:ascii="Times New Roman" w:hAnsi="Times New Roman" w:cs="Times New Roman"/>
-          <w:color w:val="FF0000"/>
-          <w:sz w:val="24"/>
-          <w:szCs w:val="24"/>
-        </w:rPr>
-        <w:t xml:space="preserve">four of the boxplots </w:t>
-      </w:r>
-      <w:r>
-        <w:rPr>
-          <w:rFonts w:ascii="Times New Roman" w:hAnsi="Times New Roman" w:cs="Times New Roman"/>
-          <w:color w:val="FF0000"/>
-          <w:sz w:val="24"/>
-          <w:szCs w:val="24"/>
-        </w:rPr>
-        <w:t xml:space="preserve">have approximately no skew. There are two </w:t>
+        <w:t xml:space="preserve">The backstroke, breaststroke, and freestyle </w:t>
+      </w:r>
+      <w:r>
+        <w:rPr>
+          <w:rFonts w:ascii="Times New Roman" w:hAnsi="Times New Roman" w:cs="Times New Roman"/>
+          <w:color w:val="FF0000"/>
+          <w:sz w:val="24"/>
+          <w:szCs w:val="24"/>
+        </w:rPr>
+        <w:t>boxplot</w:t>
+      </w:r>
+      <w:r>
+        <w:rPr>
+          <w:rFonts w:ascii="Times New Roman" w:hAnsi="Times New Roman" w:cs="Times New Roman"/>
+          <w:color w:val="FF0000"/>
+          <w:sz w:val="24"/>
+          <w:szCs w:val="24"/>
+        </w:rPr>
+        <w:t xml:space="preserve">s have approximately no skew, while </w:t>
+      </w:r>
+      <w:r>
+        <w:rPr>
+          <w:rFonts w:ascii="Times New Roman" w:hAnsi="Times New Roman" w:cs="Times New Roman"/>
+          <w:color w:val="FF0000"/>
+          <w:sz w:val="24"/>
+          <w:szCs w:val="24"/>
+        </w:rPr>
+        <w:t xml:space="preserve">the butterfly boxplot </w:t>
+      </w:r>
+      <w:r>
+        <w:rPr>
+          <w:rFonts w:ascii="Times New Roman" w:hAnsi="Times New Roman" w:cs="Times New Roman"/>
+          <w:color w:val="FF0000"/>
+          <w:sz w:val="24"/>
+          <w:szCs w:val="24"/>
+        </w:rPr>
+        <w:t xml:space="preserve">has a slight positive skew towards lower </w:t>
+      </w:r>
+      <w:r>
+        <w:rPr>
+          <w:rFonts w:ascii="Times New Roman" w:hAnsi="Times New Roman" w:cs="Times New Roman"/>
+          <w:color w:val="FF0000"/>
+          <w:sz w:val="24"/>
+          <w:szCs w:val="24"/>
+        </w:rPr>
+        <w:t>event times</w:t>
+      </w:r>
+      <w:r>
+        <w:rPr>
+          <w:rFonts w:ascii="Times New Roman" w:hAnsi="Times New Roman" w:cs="Times New Roman"/>
+          <w:color w:val="FF0000"/>
+          <w:sz w:val="24"/>
+          <w:szCs w:val="24"/>
+        </w:rPr>
+        <w:t xml:space="preserve">. There are two </w:t>
       </w:r>
       <w:r>
         <w:rPr>
@@ -548,7 +867,35 @@
           <w:sz w:val="24"/>
           <w:szCs w:val="24"/>
         </w:rPr>
-        <w:t xml:space="preserve">has the highest median </w:t>
+        <w:t xml:space="preserve">has the </w:t>
+      </w:r>
+      <w:r>
+        <w:rPr>
+          <w:rFonts w:ascii="Times New Roman" w:hAnsi="Times New Roman" w:cs="Times New Roman"/>
+          <w:color w:val="FF0000"/>
+          <w:sz w:val="24"/>
+          <w:szCs w:val="24"/>
+        </w:rPr>
+        <w:t xml:space="preserve">lowest </w:t>
+      </w:r>
+      <w:r>
+        <w:rPr>
+          <w:rFonts w:ascii="Times New Roman" w:hAnsi="Times New Roman" w:cs="Times New Roman"/>
+          <w:color w:val="FF0000"/>
+          <w:sz w:val="24"/>
+          <w:szCs w:val="24"/>
+        </w:rPr>
+        <w:lastRenderedPageBreak/>
+        <w:t>median time</w:t>
+      </w:r>
+      <w:r>
+        <w:rPr>
+          <w:rFonts w:ascii="Times New Roman" w:hAnsi="Times New Roman" w:cs="Times New Roman"/>
+          <w:color w:val="FF0000"/>
+          <w:sz w:val="24"/>
+          <w:szCs w:val="24"/>
+        </w:rPr>
+        <w:t xml:space="preserve"> </w:t>
       </w:r>
       <w:r>
         <w:rPr>
@@ -586,60 +933,168 @@
         </w:rPr>
         <w:t>.</w:t>
       </w:r>
-    </w:p>
-    <w:p>
-      <w:pPr>
-        <w:rPr>
-          <w:rFonts w:ascii="Times New Roman" w:hAnsi="Times New Roman" w:cs="Times New Roman"/>
-          <w:sz w:val="24"/>
-          <w:szCs w:val="24"/>
-        </w:rPr>
-      </w:pPr>
-    </w:p>
-    <w:p>
-      <w:pPr>
-        <w:rPr>
-          <w:rFonts w:ascii="Times New Roman" w:hAnsi="Times New Roman" w:cs="Times New Roman"/>
-          <w:sz w:val="24"/>
-          <w:szCs w:val="24"/>
-        </w:rPr>
-      </w:pPr>
-    </w:p>
-    <w:p>
-      <w:pPr>
-        <w:rPr>
-          <w:rFonts w:ascii="Times New Roman" w:hAnsi="Times New Roman" w:cs="Times New Roman"/>
-          <w:sz w:val="24"/>
-          <w:szCs w:val="24"/>
-        </w:rPr>
-      </w:pPr>
-    </w:p>
-    <w:p>
-      <w:pPr>
-        <w:rPr>
-          <w:rFonts w:ascii="Times New Roman" w:hAnsi="Times New Roman" w:cs="Times New Roman"/>
-          <w:sz w:val="24"/>
-          <w:szCs w:val="24"/>
-        </w:rPr>
-      </w:pPr>
-    </w:p>
-    <w:p>
-      <w:pPr>
-        <w:rPr>
-          <w:rFonts w:ascii="Times New Roman" w:hAnsi="Times New Roman" w:cs="Times New Roman"/>
-          <w:sz w:val="24"/>
-          <w:szCs w:val="24"/>
-        </w:rPr>
-      </w:pPr>
-    </w:p>
-    <w:p>
-      <w:pPr>
-        <w:rPr>
-          <w:rFonts w:ascii="Times New Roman" w:hAnsi="Times New Roman" w:cs="Times New Roman"/>
-          <w:sz w:val="24"/>
-          <w:szCs w:val="24"/>
-        </w:rPr>
-      </w:pPr>
+      <w:r>
+        <w:rPr>
+          <w:rFonts w:ascii="Times New Roman" w:hAnsi="Times New Roman" w:cs="Times New Roman"/>
+          <w:color w:val="FF0000"/>
+          <w:sz w:val="24"/>
+          <w:szCs w:val="24"/>
+        </w:rPr>
+        <w:t xml:space="preserve"> </w:t>
+      </w:r>
+      <w:r>
+        <w:rPr>
+          <w:rFonts w:ascii="Times New Roman" w:hAnsi="Times New Roman" w:cs="Times New Roman"/>
+          <w:color w:val="FF0000"/>
+          <w:sz w:val="24"/>
+          <w:szCs w:val="24"/>
+        </w:rPr>
+        <w:t>The third quartile of the breaststroke is lower than any of the first quartiles for the other</w:t>
+      </w:r>
+      <w:r>
+        <w:rPr>
+          <w:rFonts w:ascii="Times New Roman" w:hAnsi="Times New Roman" w:cs="Times New Roman"/>
+          <w:color w:val="FF0000"/>
+          <w:sz w:val="24"/>
+          <w:szCs w:val="24"/>
+        </w:rPr>
+        <w:t xml:space="preserve"> techniques.</w:t>
+      </w:r>
+    </w:p>
+    <w:p>
+      <w:pPr>
+        <w:pStyle w:val="ListParagraph"/>
+        <w:rPr>
+          <w:rFonts w:ascii="Times New Roman" w:hAnsi="Times New Roman" w:cs="Times New Roman"/>
+          <w:color w:val="FF0000"/>
+          <w:sz w:val="24"/>
+          <w:szCs w:val="24"/>
+        </w:rPr>
+      </w:pPr>
+    </w:p>
+    <w:p>
+      <w:pPr>
+        <w:pStyle w:val="ListParagraph"/>
+        <w:rPr>
+          <w:rFonts w:ascii="Times New Roman" w:hAnsi="Times New Roman" w:cs="Times New Roman"/>
+          <w:sz w:val="24"/>
+          <w:szCs w:val="24"/>
+        </w:rPr>
+      </w:pPr>
+      <w:r>
+        <w:rPr>
+          <w:rFonts w:ascii="Times New Roman" w:hAnsi="Times New Roman" w:cs="Times New Roman"/>
+          <w:sz w:val="24"/>
+          <w:szCs w:val="24"/>
+        </w:rPr>
+        <w:t>Us</w:t>
+      </w:r>
+      <w:r>
+        <w:rPr>
+          <w:rFonts w:ascii="Times New Roman" w:hAnsi="Times New Roman" w:cs="Times New Roman"/>
+          <w:sz w:val="24"/>
+          <w:szCs w:val="24"/>
+        </w:rPr>
+        <w:t>e the boxplot below to answer the following</w:t>
+      </w:r>
+      <w:r>
+        <w:rPr>
+          <w:rFonts w:ascii="Times New Roman" w:hAnsi="Times New Roman" w:cs="Times New Roman"/>
+          <w:sz w:val="24"/>
+          <w:szCs w:val="24"/>
+        </w:rPr>
+        <w:t xml:space="preserve"> 2</w:t>
+      </w:r>
+      <w:r>
+        <w:rPr>
+          <w:rFonts w:ascii="Times New Roman" w:hAnsi="Times New Roman" w:cs="Times New Roman"/>
+          <w:sz w:val="24"/>
+          <w:szCs w:val="24"/>
+        </w:rPr>
+        <w:t xml:space="preserve"> questions</w:t>
+      </w:r>
+      <w:r>
+        <w:rPr>
+          <w:rFonts w:ascii="Times New Roman" w:hAnsi="Times New Roman" w:cs="Times New Roman"/>
+          <w:sz w:val="24"/>
+          <w:szCs w:val="24"/>
+        </w:rPr>
+        <w:t>.</w:t>
+      </w:r>
+    </w:p>
+    <w:p>
+      <w:pPr>
+        <w:pStyle w:val="ListParagraph"/>
+        <w:rPr>
+          <w:rFonts w:ascii="Times New Roman" w:hAnsi="Times New Roman" w:cs="Times New Roman"/>
+          <w:sz w:val="24"/>
+          <w:szCs w:val="24"/>
+        </w:rPr>
+      </w:pPr>
+    </w:p>
+    <w:p>
+      <w:pPr>
+        <w:pStyle w:val="ListParagraph"/>
+        <w:jc w:val="center"/>
+        <w:rPr>
+          <w:rFonts w:ascii="Times New Roman" w:hAnsi="Times New Roman" w:cs="Times New Roman"/>
+          <w:sz w:val="24"/>
+          <w:szCs w:val="24"/>
+        </w:rPr>
+      </w:pPr>
+      <w:r>
+        <w:rPr>
+          <w:rFonts w:ascii="Times New Roman" w:hAnsi="Times New Roman" w:cs="Times New Roman"/>
+          <w:noProof/>
+          <w:sz w:val="24"/>
+          <w:szCs w:val="24"/>
+        </w:rPr>
+        <w:drawing>
+          <wp:inline distT="0" distB="0" distL="0" distR="0" wp14:anchorId="4C00D8F4" wp14:editId="688ED14D">
+            <wp:extent cx="4179302" cy="1960441"/>
+            <wp:effectExtent l="0" t="0" r="0" b="1905"/>
+            <wp:docPr id="1489697122" name="Picture 4"/>
+            <wp:cNvGraphicFramePr>
+              <a:graphicFrameLocks xmlns:a="http://schemas.openxmlformats.org/drawingml/2006/main" noChangeAspect="1"/>
+            </wp:cNvGraphicFramePr>
+            <a:graphic xmlns:a="http://schemas.openxmlformats.org/drawingml/2006/main">
+              <a:graphicData uri="http://schemas.openxmlformats.org/drawingml/2006/picture">
+                <pic:pic xmlns:pic="http://schemas.openxmlformats.org/drawingml/2006/picture">
+                  <pic:nvPicPr>
+                    <pic:cNvPr id="0" name="Picture 3"/>
+                    <pic:cNvPicPr>
+                      <a:picLocks noChangeAspect="1" noChangeArrowheads="1"/>
+                    </pic:cNvPicPr>
+                  </pic:nvPicPr>
+                  <pic:blipFill>
+                    <a:blip r:embed="rId6" cstate="print">
+                      <a:extLst>
+                        <a:ext uri="{28A0092B-C50C-407E-A947-70E740481C1C}">
+                          <a14:useLocalDpi xmlns:a14="http://schemas.microsoft.com/office/drawing/2010/main" val="0"/>
+                        </a:ext>
+                      </a:extLst>
+                    </a:blip>
+                    <a:srcRect/>
+                    <a:stretch>
+                      <a:fillRect/>
+                    </a:stretch>
+                  </pic:blipFill>
+                  <pic:spPr bwMode="auto">
+                    <a:xfrm>
+                      <a:off x="0" y="0"/>
+                      <a:ext cx="4214301" cy="1976859"/>
+                    </a:xfrm>
+                    <a:prstGeom prst="rect">
+                      <a:avLst/>
+                    </a:prstGeom>
+                    <a:noFill/>
+                  </pic:spPr>
+                </pic:pic>
+              </a:graphicData>
+            </a:graphic>
+          </wp:inline>
+        </w:drawing>
+      </w:r>
     </w:p>
     <w:p>
       <w:pPr>
@@ -660,47 +1115,31 @@
           <w:sz w:val="24"/>
           <w:szCs w:val="24"/>
         </w:rPr>
-        <w:t xml:space="preserve"> </w:t>
-      </w:r>
-      <w:r>
-        <w:rPr>
-          <w:rFonts w:ascii="Times New Roman" w:hAnsi="Times New Roman" w:cs="Times New Roman"/>
-          <w:sz w:val="24"/>
-          <w:szCs w:val="24"/>
-        </w:rPr>
-        <w:t xml:space="preserve">Give an approximate 5 </w:t>
-      </w:r>
-      <w:r>
-        <w:rPr>
-          <w:rFonts w:ascii="Times New Roman" w:hAnsi="Times New Roman" w:cs="Times New Roman"/>
-          <w:sz w:val="24"/>
-          <w:szCs w:val="24"/>
-        </w:rPr>
-        <w:t>number summary</w:t>
-      </w:r>
-      <w:r>
-        <w:rPr>
-          <w:rFonts w:ascii="Times New Roman" w:hAnsi="Times New Roman" w:cs="Times New Roman"/>
-          <w:sz w:val="24"/>
-          <w:szCs w:val="24"/>
-        </w:rPr>
-        <w:t xml:space="preserve"> </w:t>
-      </w:r>
-      <w:r>
-        <w:rPr>
-          <w:rFonts w:ascii="Times New Roman" w:hAnsi="Times New Roman" w:cs="Times New Roman"/>
-          <w:sz w:val="24"/>
-          <w:szCs w:val="24"/>
-        </w:rPr>
-        <w:t>of the Butterfly Stroke</w:t>
-      </w:r>
-      <w:r>
-        <w:rPr>
-          <w:rFonts w:ascii="Times New Roman" w:hAnsi="Times New Roman" w:cs="Times New Roman"/>
-          <w:sz w:val="24"/>
-          <w:szCs w:val="24"/>
-        </w:rPr>
-        <w:t>.</w:t>
+        <w:t xml:space="preserve">How do the </w:t>
+      </w:r>
+      <w:r>
+        <w:rPr>
+          <w:rFonts w:ascii="Times New Roman" w:hAnsi="Times New Roman" w:cs="Times New Roman"/>
+          <w:sz w:val="24"/>
+          <w:szCs w:val="24"/>
+        </w:rPr>
+        <w:t>older results compare to the more recent results from the 100m</w:t>
+      </w:r>
+      <w:r>
+        <w:rPr>
+          <w:rFonts w:ascii="Times New Roman" w:hAnsi="Times New Roman" w:cs="Times New Roman"/>
+          <w:sz w:val="24"/>
+          <w:szCs w:val="24"/>
+        </w:rPr>
+        <w:t xml:space="preserve"> event? </w:t>
+      </w:r>
+      <w:r>
+        <w:rPr>
+          <w:rFonts w:ascii="Times New Roman" w:hAnsi="Times New Roman" w:cs="Times New Roman"/>
+          <w:sz w:val="24"/>
+          <w:szCs w:val="24"/>
+        </w:rPr>
+        <w:t>What changed and what remained similar?</w:t>
       </w:r>
     </w:p>
     <w:p>
@@ -730,70 +1169,97 @@
           <w:sz w:val="24"/>
           <w:szCs w:val="24"/>
         </w:rPr>
-        <w:t xml:space="preserve">Minimum: </w:t>
-      </w:r>
-      <w:r>
-        <w:rPr>
-          <w:rFonts w:ascii="Times New Roman" w:hAnsi="Times New Roman" w:cs="Times New Roman"/>
-          <w:color w:val="FF0000"/>
-          <w:sz w:val="24"/>
-          <w:szCs w:val="24"/>
-        </w:rPr>
-        <w:t>~</w:t>
-      </w:r>
-      <w:r>
-        <w:rPr>
-          <w:rFonts w:ascii="Times New Roman" w:hAnsi="Times New Roman" w:cs="Times New Roman"/>
-          <w:color w:val="FF0000"/>
-          <w:sz w:val="24"/>
-          <w:szCs w:val="24"/>
-        </w:rPr>
-        <w:t xml:space="preserve"> </w:t>
-      </w:r>
-      <w:r>
-        <w:rPr>
-          <w:rFonts w:ascii="Times New Roman" w:hAnsi="Times New Roman" w:cs="Times New Roman"/>
-          <w:color w:val="FF0000"/>
-          <w:sz w:val="24"/>
-          <w:szCs w:val="24"/>
-        </w:rPr>
-        <w:t>59.5, Q1: ~</w:t>
-      </w:r>
-      <w:r>
-        <w:rPr>
-          <w:rFonts w:ascii="Times New Roman" w:hAnsi="Times New Roman" w:cs="Times New Roman"/>
-          <w:color w:val="FF0000"/>
-          <w:sz w:val="24"/>
-          <w:szCs w:val="24"/>
-        </w:rPr>
-        <w:t xml:space="preserve"> 57, Median: ~ 55, Q3: </w:t>
-      </w:r>
-      <w:r>
-        <w:rPr>
-          <w:rFonts w:ascii="Times New Roman" w:hAnsi="Times New Roman" w:cs="Times New Roman"/>
-          <w:color w:val="FF0000"/>
-          <w:sz w:val="24"/>
-          <w:szCs w:val="24"/>
-        </w:rPr>
-        <w:t xml:space="preserve">~ </w:t>
-      </w:r>
-      <w:r>
-        <w:rPr>
-          <w:rFonts w:ascii="Times New Roman" w:hAnsi="Times New Roman" w:cs="Times New Roman"/>
-          <w:color w:val="FF0000"/>
-          <w:sz w:val="24"/>
-          <w:szCs w:val="24"/>
-        </w:rPr>
-        <w:t xml:space="preserve">52.5, Maximum: </w:t>
-      </w:r>
-      <w:r>
-        <w:rPr>
-          <w:rFonts w:ascii="Times New Roman" w:hAnsi="Times New Roman" w:cs="Times New Roman"/>
-          <w:color w:val="FF0000"/>
-          <w:sz w:val="24"/>
-          <w:szCs w:val="24"/>
-        </w:rPr>
-        <w:t>~ 49</w:t>
+        <w:t xml:space="preserve">One of the main differences is </w:t>
+      </w:r>
+      <w:r>
+        <w:rPr>
+          <w:rFonts w:ascii="Times New Roman" w:hAnsi="Times New Roman" w:cs="Times New Roman"/>
+          <w:color w:val="FF0000"/>
+          <w:sz w:val="24"/>
+          <w:szCs w:val="24"/>
+        </w:rPr>
+        <w:t xml:space="preserve">the median butterfly time is lower than the median freestyle time </w:t>
+      </w:r>
+      <w:r>
+        <w:rPr>
+          <w:rFonts w:ascii="Times New Roman" w:hAnsi="Times New Roman" w:cs="Times New Roman"/>
+          <w:color w:val="FF0000"/>
+          <w:sz w:val="24"/>
+          <w:szCs w:val="24"/>
+        </w:rPr>
+        <w:t xml:space="preserve">during the event from 1924 to 1972. Also, </w:t>
+      </w:r>
+      <w:r>
+        <w:rPr>
+          <w:rFonts w:ascii="Times New Roman" w:hAnsi="Times New Roman" w:cs="Times New Roman"/>
+          <w:color w:val="FF0000"/>
+          <w:sz w:val="24"/>
+          <w:szCs w:val="24"/>
+        </w:rPr>
+        <w:t xml:space="preserve">the introduction of the breaststroke </w:t>
+      </w:r>
+      <w:r>
+        <w:rPr>
+          <w:rFonts w:ascii="Times New Roman" w:hAnsi="Times New Roman" w:cs="Times New Roman"/>
+          <w:color w:val="FF0000"/>
+          <w:sz w:val="24"/>
+          <w:szCs w:val="24"/>
+        </w:rPr>
+        <w:t xml:space="preserve">during the more recent years may have </w:t>
+      </w:r>
+      <w:r>
+        <w:rPr>
+          <w:rFonts w:ascii="Times New Roman" w:hAnsi="Times New Roman" w:cs="Times New Roman"/>
+          <w:color w:val="FF0000"/>
+          <w:sz w:val="24"/>
+          <w:szCs w:val="24"/>
+        </w:rPr>
+        <w:t>affected</w:t>
+      </w:r>
+      <w:r>
+        <w:rPr>
+          <w:rFonts w:ascii="Times New Roman" w:hAnsi="Times New Roman" w:cs="Times New Roman"/>
+          <w:color w:val="FF0000"/>
+          <w:sz w:val="24"/>
+          <w:szCs w:val="24"/>
+        </w:rPr>
+        <w:t xml:space="preserve"> how the other styles were used and practiced by the Olympians.</w:t>
+      </w:r>
+      <w:r>
+        <w:rPr>
+          <w:rFonts w:ascii="Times New Roman" w:hAnsi="Times New Roman" w:cs="Times New Roman"/>
+          <w:color w:val="FF0000"/>
+          <w:sz w:val="24"/>
+          <w:szCs w:val="24"/>
+        </w:rPr>
+        <w:t xml:space="preserve"> T</w:t>
+      </w:r>
+      <w:r>
+        <w:rPr>
+          <w:rFonts w:ascii="Times New Roman" w:hAnsi="Times New Roman" w:cs="Times New Roman"/>
+          <w:color w:val="FF0000"/>
+          <w:sz w:val="24"/>
+          <w:szCs w:val="24"/>
+        </w:rPr>
+        <w:t xml:space="preserve">he butterfly and freestyle remained quicker than the backstroke </w:t>
+      </w:r>
+      <w:r>
+        <w:rPr>
+          <w:rFonts w:ascii="Times New Roman" w:hAnsi="Times New Roman" w:cs="Times New Roman"/>
+          <w:color w:val="FF0000"/>
+          <w:sz w:val="24"/>
+          <w:szCs w:val="24"/>
+        </w:rPr>
+        <w:t xml:space="preserve">during both the older and more recent years. Overall, </w:t>
+      </w:r>
+      <w:r>
+        <w:rPr>
+          <w:rFonts w:ascii="Times New Roman" w:hAnsi="Times New Roman" w:cs="Times New Roman"/>
+          <w:color w:val="FF0000"/>
+          <w:sz w:val="24"/>
+          <w:szCs w:val="24"/>
+        </w:rPr>
+        <w:t>the freestyle, butterfly, and backstroke times all got quicker as the years went on.</w:t>
       </w:r>
     </w:p>
     <w:p>
@@ -801,7 +1267,6 @@
         <w:pStyle w:val="ListParagraph"/>
         <w:rPr>
           <w:rFonts w:ascii="Times New Roman" w:hAnsi="Times New Roman" w:cs="Times New Roman"/>
-          <w:color w:val="FF0000"/>
           <w:sz w:val="24"/>
           <w:szCs w:val="24"/>
         </w:rPr>
@@ -812,7 +1277,26 @@
         <w:pStyle w:val="ListParagraph"/>
         <w:rPr>
           <w:rFonts w:ascii="Times New Roman" w:hAnsi="Times New Roman" w:cs="Times New Roman"/>
-          <w:color w:val="FF0000"/>
+          <w:sz w:val="24"/>
+          <w:szCs w:val="24"/>
+        </w:rPr>
+      </w:pPr>
+    </w:p>
+    <w:p>
+      <w:pPr>
+        <w:pStyle w:val="ListParagraph"/>
+        <w:rPr>
+          <w:rFonts w:ascii="Times New Roman" w:hAnsi="Times New Roman" w:cs="Times New Roman"/>
+          <w:sz w:val="24"/>
+          <w:szCs w:val="24"/>
+        </w:rPr>
+      </w:pPr>
+    </w:p>
+    <w:p>
+      <w:pPr>
+        <w:pStyle w:val="ListParagraph"/>
+        <w:rPr>
+          <w:rFonts w:ascii="Times New Roman" w:hAnsi="Times New Roman" w:cs="Times New Roman"/>
           <w:sz w:val="24"/>
           <w:szCs w:val="24"/>
         </w:rPr>
@@ -825,6 +1309,1595 @@
           <w:ilvl w:val="0"/>
           <w:numId w:val="4"/>
         </w:numPr>
+        <w:rPr>
+          <w:rFonts w:ascii="Times New Roman" w:hAnsi="Times New Roman" w:cs="Times New Roman"/>
+          <w:sz w:val="24"/>
+          <w:szCs w:val="24"/>
+        </w:rPr>
+      </w:pPr>
+      <w:r>
+        <w:rPr>
+          <w:rFonts w:ascii="Times New Roman" w:hAnsi="Times New Roman" w:cs="Times New Roman"/>
+          <w:sz w:val="24"/>
+          <w:szCs w:val="24"/>
+        </w:rPr>
+        <w:t xml:space="preserve">How do these results compare to the overall results </w:t>
+      </w:r>
+      <w:r>
+        <w:rPr>
+          <w:rFonts w:ascii="Times New Roman" w:hAnsi="Times New Roman" w:cs="Times New Roman"/>
+          <w:sz w:val="24"/>
+          <w:szCs w:val="24"/>
+        </w:rPr>
+        <w:t>on the first page?</w:t>
+      </w:r>
+    </w:p>
+    <w:p>
+      <w:pPr>
+        <w:ind w:left="360"/>
+        <w:rPr>
+          <w:rFonts w:ascii="Times New Roman" w:hAnsi="Times New Roman" w:cs="Times New Roman"/>
+          <w:color w:val="FF0000"/>
+          <w:sz w:val="24"/>
+          <w:szCs w:val="24"/>
+        </w:rPr>
+      </w:pPr>
+      <w:r>
+        <w:rPr>
+          <w:rFonts w:ascii="Times New Roman" w:hAnsi="Times New Roman" w:cs="Times New Roman"/>
+          <w:color w:val="FF0000"/>
+          <w:sz w:val="24"/>
+          <w:szCs w:val="24"/>
+        </w:rPr>
+        <w:t xml:space="preserve">The more recent data </w:t>
+      </w:r>
+      <w:r>
+        <w:rPr>
+          <w:rFonts w:ascii="Times New Roman" w:hAnsi="Times New Roman" w:cs="Times New Roman"/>
+          <w:color w:val="FF0000"/>
+          <w:sz w:val="24"/>
+          <w:szCs w:val="24"/>
+        </w:rPr>
+        <w:t xml:space="preserve">is </w:t>
+      </w:r>
+      <w:r>
+        <w:rPr>
+          <w:rFonts w:ascii="Times New Roman" w:hAnsi="Times New Roman" w:cs="Times New Roman"/>
+          <w:color w:val="FF0000"/>
+          <w:sz w:val="24"/>
+          <w:szCs w:val="24"/>
+        </w:rPr>
+        <w:t xml:space="preserve">very similar to </w:t>
+      </w:r>
+      <w:r>
+        <w:rPr>
+          <w:rFonts w:ascii="Times New Roman" w:hAnsi="Times New Roman" w:cs="Times New Roman"/>
+          <w:color w:val="FF0000"/>
+          <w:sz w:val="24"/>
+          <w:szCs w:val="24"/>
+        </w:rPr>
+        <w:t>the overall results</w:t>
+      </w:r>
+      <w:r>
+        <w:rPr>
+          <w:rFonts w:ascii="Times New Roman" w:hAnsi="Times New Roman" w:cs="Times New Roman"/>
+          <w:color w:val="FF0000"/>
+          <w:sz w:val="24"/>
+          <w:szCs w:val="24"/>
+        </w:rPr>
+        <w:t xml:space="preserve"> with the </w:t>
+      </w:r>
+      <w:r>
+        <w:rPr>
+          <w:rFonts w:ascii="Times New Roman" w:hAnsi="Times New Roman" w:cs="Times New Roman"/>
+          <w:color w:val="FF0000"/>
+          <w:sz w:val="24"/>
+          <w:szCs w:val="24"/>
+        </w:rPr>
+        <w:t xml:space="preserve">breaststroke </w:t>
+      </w:r>
+      <w:r>
+        <w:rPr>
+          <w:rFonts w:ascii="Times New Roman" w:hAnsi="Times New Roman" w:cs="Times New Roman"/>
+          <w:color w:val="FF0000"/>
+          <w:sz w:val="24"/>
+          <w:szCs w:val="24"/>
+        </w:rPr>
+        <w:t xml:space="preserve">having the same distribution and the freestyle being the fastest style followed by butterfly and backstroke. </w:t>
+      </w:r>
+      <w:r>
+        <w:rPr>
+          <w:rFonts w:ascii="Times New Roman" w:hAnsi="Times New Roman" w:cs="Times New Roman"/>
+          <w:color w:val="FF0000"/>
+          <w:sz w:val="24"/>
+          <w:szCs w:val="24"/>
+        </w:rPr>
+        <w:t xml:space="preserve">For the older Olympics, </w:t>
+      </w:r>
+      <w:r>
+        <w:rPr>
+          <w:rFonts w:ascii="Times New Roman" w:hAnsi="Times New Roman" w:cs="Times New Roman"/>
+          <w:color w:val="FF0000"/>
+          <w:sz w:val="24"/>
+          <w:szCs w:val="24"/>
+        </w:rPr>
+        <w:t>besides not having the breaststroke</w:t>
+      </w:r>
+      <w:r>
+        <w:rPr>
+          <w:rFonts w:ascii="Times New Roman" w:hAnsi="Times New Roman" w:cs="Times New Roman"/>
+          <w:color w:val="FF0000"/>
+          <w:sz w:val="24"/>
+          <w:szCs w:val="24"/>
+        </w:rPr>
+        <w:t>, the freestyle has a</w:t>
+      </w:r>
+      <w:r>
+        <w:rPr>
+          <w:rFonts w:ascii="Times New Roman" w:hAnsi="Times New Roman" w:cs="Times New Roman"/>
+          <w:color w:val="FF0000"/>
+          <w:sz w:val="24"/>
+          <w:szCs w:val="24"/>
+        </w:rPr>
+        <w:t xml:space="preserve"> strong positive skew towards quicker times </w:t>
+      </w:r>
+      <w:r>
+        <w:rPr>
+          <w:rFonts w:ascii="Times New Roman" w:hAnsi="Times New Roman" w:cs="Times New Roman"/>
+          <w:color w:val="FF0000"/>
+          <w:sz w:val="24"/>
+          <w:szCs w:val="24"/>
+        </w:rPr>
+        <w:t xml:space="preserve">and the backstroke has more uneven tails in the older Olympics </w:t>
+      </w:r>
+      <w:r>
+        <w:rPr>
+          <w:rFonts w:ascii="Times New Roman" w:hAnsi="Times New Roman" w:cs="Times New Roman"/>
+          <w:color w:val="FF0000"/>
+          <w:sz w:val="24"/>
+          <w:szCs w:val="24"/>
+        </w:rPr>
+        <w:t xml:space="preserve">with </w:t>
+      </w:r>
+      <w:r>
+        <w:rPr>
+          <w:rFonts w:ascii="Times New Roman" w:hAnsi="Times New Roman" w:cs="Times New Roman"/>
+          <w:color w:val="FF0000"/>
+          <w:sz w:val="24"/>
+          <w:szCs w:val="24"/>
+        </w:rPr>
+        <w:t>a longer tail towards the lower times and a shorter tail towards the higher times.</w:t>
+      </w:r>
+    </w:p>
+    <w:p>
+      <w:pPr>
+        <w:ind w:left="360"/>
+        <w:jc w:val="center"/>
+        <w:rPr>
+          <w:rFonts w:ascii="Times New Roman" w:hAnsi="Times New Roman" w:cs="Times New Roman"/>
+          <w:color w:val="FF0000"/>
+          <w:sz w:val="24"/>
+          <w:szCs w:val="24"/>
+        </w:rPr>
+      </w:pPr>
+      <w:r>
+        <w:rPr>
+          <w:rFonts w:ascii="Times New Roman" w:hAnsi="Times New Roman" w:cs="Times New Roman"/>
+          <w:noProof/>
+          <w:color w:val="FF0000"/>
+          <w:sz w:val="24"/>
+          <w:szCs w:val="24"/>
+        </w:rPr>
+        <w:lastRenderedPageBreak/>
+        <w:drawing>
+          <wp:inline distT="0" distB="0" distL="0" distR="0" wp14:anchorId="247E69A7" wp14:editId="5E7FBE58">
+            <wp:extent cx="3069204" cy="1875624"/>
+            <wp:effectExtent l="0" t="0" r="0" b="0"/>
+            <wp:docPr id="18128939" name="Picture 2"/>
+            <wp:cNvGraphicFramePr>
+              <a:graphicFrameLocks xmlns:a="http://schemas.openxmlformats.org/drawingml/2006/main" noChangeAspect="1"/>
+            </wp:cNvGraphicFramePr>
+            <a:graphic xmlns:a="http://schemas.openxmlformats.org/drawingml/2006/main">
+              <a:graphicData uri="http://schemas.openxmlformats.org/drawingml/2006/picture">
+                <pic:pic xmlns:pic="http://schemas.openxmlformats.org/drawingml/2006/picture">
+                  <pic:nvPicPr>
+                    <pic:cNvPr id="0" name="Picture 2"/>
+                    <pic:cNvPicPr>
+                      <a:picLocks noChangeAspect="1" noChangeArrowheads="1"/>
+                    </pic:cNvPicPr>
+                  </pic:nvPicPr>
+                  <pic:blipFill>
+                    <a:blip r:embed="rId7" cstate="print">
+                      <a:extLst>
+                        <a:ext uri="{28A0092B-C50C-407E-A947-70E740481C1C}">
+                          <a14:useLocalDpi xmlns:a14="http://schemas.microsoft.com/office/drawing/2010/main" val="0"/>
+                        </a:ext>
+                      </a:extLst>
+                    </a:blip>
+                    <a:srcRect/>
+                    <a:stretch>
+                      <a:fillRect/>
+                    </a:stretch>
+                  </pic:blipFill>
+                  <pic:spPr bwMode="auto">
+                    <a:xfrm>
+                      <a:off x="0" y="0"/>
+                      <a:ext cx="3102872" cy="1896199"/>
+                    </a:xfrm>
+                    <a:prstGeom prst="rect">
+                      <a:avLst/>
+                    </a:prstGeom>
+                    <a:noFill/>
+                  </pic:spPr>
+                </pic:pic>
+              </a:graphicData>
+            </a:graphic>
+          </wp:inline>
+        </w:drawing>
+      </w:r>
+    </w:p>
+    <w:p>
+      <w:pPr>
+        <w:pStyle w:val="ListParagraph"/>
+        <w:numPr>
+          <w:ilvl w:val="0"/>
+          <w:numId w:val="4"/>
+        </w:numPr>
+        <w:rPr>
+          <w:rFonts w:ascii="Times New Roman" w:hAnsi="Times New Roman" w:cs="Times New Roman"/>
+          <w:sz w:val="24"/>
+          <w:szCs w:val="24"/>
+        </w:rPr>
+      </w:pPr>
+      <w:r>
+        <w:rPr>
+          <w:rFonts w:ascii="Times New Roman" w:hAnsi="Times New Roman" w:cs="Times New Roman"/>
+          <w:sz w:val="24"/>
+          <w:szCs w:val="24"/>
+        </w:rPr>
+        <w:t xml:space="preserve">Look at the </w:t>
+      </w:r>
+      <w:r>
+        <w:rPr>
+          <w:rFonts w:ascii="Times New Roman" w:hAnsi="Times New Roman" w:cs="Times New Roman"/>
+          <w:sz w:val="24"/>
+          <w:szCs w:val="24"/>
+        </w:rPr>
+        <w:t>boxplot above.</w:t>
+      </w:r>
+      <w:r>
+        <w:rPr>
+          <w:rFonts w:ascii="Times New Roman" w:hAnsi="Times New Roman" w:cs="Times New Roman"/>
+          <w:sz w:val="24"/>
+          <w:szCs w:val="24"/>
+        </w:rPr>
+        <w:t xml:space="preserve"> Brainstorm some ideas on </w:t>
+      </w:r>
+      <w:proofErr w:type="gramStart"/>
+      <w:r>
+        <w:rPr>
+          <w:rFonts w:ascii="Times New Roman" w:hAnsi="Times New Roman" w:cs="Times New Roman"/>
+          <w:sz w:val="24"/>
+          <w:szCs w:val="24"/>
+        </w:rPr>
+        <w:t>whether or not</w:t>
+      </w:r>
+      <w:proofErr w:type="gramEnd"/>
+      <w:r>
+        <w:rPr>
+          <w:rFonts w:ascii="Times New Roman" w:hAnsi="Times New Roman" w:cs="Times New Roman"/>
+          <w:sz w:val="24"/>
+          <w:szCs w:val="24"/>
+        </w:rPr>
+        <w:t xml:space="preserve"> the 100m </w:t>
+      </w:r>
+      <w:r>
+        <w:rPr>
+          <w:rFonts w:ascii="Times New Roman" w:hAnsi="Times New Roman" w:cs="Times New Roman"/>
+          <w:sz w:val="24"/>
+          <w:szCs w:val="24"/>
+        </w:rPr>
+        <w:t>swim t</w:t>
+      </w:r>
+      <w:r>
+        <w:rPr>
+          <w:rFonts w:ascii="Times New Roman" w:hAnsi="Times New Roman" w:cs="Times New Roman"/>
+          <w:sz w:val="24"/>
+          <w:szCs w:val="24"/>
+        </w:rPr>
+        <w:t>imes got significantly faster from the early years of the event (1924-1972) to the recent years (1976-2020)</w:t>
+      </w:r>
+      <w:r>
+        <w:rPr>
+          <w:rFonts w:ascii="Times New Roman" w:hAnsi="Times New Roman" w:cs="Times New Roman"/>
+          <w:sz w:val="24"/>
+          <w:szCs w:val="24"/>
+        </w:rPr>
+        <w:t>.</w:t>
+      </w:r>
+    </w:p>
+    <w:p>
+      <w:pPr>
+        <w:pStyle w:val="ListParagraph"/>
+        <w:rPr>
+          <w:rFonts w:ascii="Times New Roman" w:hAnsi="Times New Roman" w:cs="Times New Roman"/>
+          <w:color w:val="FF0000"/>
+          <w:sz w:val="24"/>
+          <w:szCs w:val="24"/>
+        </w:rPr>
+      </w:pPr>
+      <w:r>
+        <w:rPr>
+          <w:rFonts w:ascii="Times New Roman" w:hAnsi="Times New Roman" w:cs="Times New Roman"/>
+          <w:color w:val="FF0000"/>
+          <w:sz w:val="24"/>
+          <w:szCs w:val="24"/>
+        </w:rPr>
+        <w:t xml:space="preserve">Responses will vary. </w:t>
+      </w:r>
+      <w:r>
+        <w:rPr>
+          <w:rFonts w:ascii="Times New Roman" w:hAnsi="Times New Roman" w:cs="Times New Roman"/>
+          <w:color w:val="FF0000"/>
+          <w:sz w:val="24"/>
+          <w:szCs w:val="24"/>
+        </w:rPr>
+        <w:t xml:space="preserve">Maybe mention the </w:t>
+      </w:r>
+      <w:r>
+        <w:rPr>
+          <w:rFonts w:ascii="Times New Roman" w:hAnsi="Times New Roman" w:cs="Times New Roman"/>
+          <w:color w:val="FF0000"/>
+          <w:sz w:val="24"/>
+          <w:szCs w:val="24"/>
+        </w:rPr>
+        <w:t xml:space="preserve">medians and quartiles and how </w:t>
+      </w:r>
+      <w:r>
+        <w:rPr>
+          <w:rFonts w:ascii="Times New Roman" w:hAnsi="Times New Roman" w:cs="Times New Roman"/>
+          <w:color w:val="FF0000"/>
+          <w:sz w:val="24"/>
+          <w:szCs w:val="24"/>
+        </w:rPr>
+        <w:t>recent</w:t>
+      </w:r>
+      <w:r>
+        <w:rPr>
+          <w:rFonts w:ascii="Times New Roman" w:hAnsi="Times New Roman" w:cs="Times New Roman"/>
+          <w:color w:val="FF0000"/>
+          <w:sz w:val="24"/>
+          <w:szCs w:val="24"/>
+        </w:rPr>
+        <w:t xml:space="preserve"> </w:t>
+      </w:r>
+      <w:r>
+        <w:rPr>
+          <w:rFonts w:ascii="Times New Roman" w:hAnsi="Times New Roman" w:cs="Times New Roman"/>
+          <w:color w:val="FF0000"/>
+          <w:sz w:val="24"/>
+          <w:szCs w:val="24"/>
+        </w:rPr>
+        <w:t>times are quicker.</w:t>
+      </w:r>
+    </w:p>
+    <w:p>
+      <w:pPr>
+        <w:pStyle w:val="ListParagraph"/>
+        <w:rPr>
+          <w:rFonts w:ascii="Times New Roman" w:hAnsi="Times New Roman" w:cs="Times New Roman"/>
+          <w:color w:val="FF0000"/>
+          <w:sz w:val="24"/>
+          <w:szCs w:val="24"/>
+        </w:rPr>
+      </w:pPr>
+    </w:p>
+    <w:p>
+      <w:pPr>
+        <w:pStyle w:val="ListParagraph"/>
+        <w:numPr>
+          <w:ilvl w:val="0"/>
+          <w:numId w:val="4"/>
+        </w:numPr>
+        <w:rPr>
+          <w:rFonts w:ascii="Times New Roman" w:hAnsi="Times New Roman" w:cs="Times New Roman"/>
+          <w:sz w:val="24"/>
+          <w:szCs w:val="24"/>
+        </w:rPr>
+      </w:pPr>
+      <w:r>
+        <w:rPr>
+          <w:rFonts w:ascii="Times New Roman" w:hAnsi="Times New Roman" w:cs="Times New Roman"/>
+          <w:sz w:val="24"/>
+          <w:szCs w:val="24"/>
+        </w:rPr>
+        <w:t xml:space="preserve">Let’s </w:t>
+      </w:r>
+      <w:r>
+        <w:rPr>
+          <w:rFonts w:ascii="Times New Roman" w:hAnsi="Times New Roman" w:cs="Times New Roman"/>
+          <w:sz w:val="24"/>
+          <w:szCs w:val="24"/>
+        </w:rPr>
+        <w:t>use a hypothesis test to examine these ideas</w:t>
+      </w:r>
+      <w:r>
+        <w:rPr>
+          <w:rFonts w:ascii="Times New Roman" w:hAnsi="Times New Roman" w:cs="Times New Roman"/>
+          <w:sz w:val="24"/>
+          <w:szCs w:val="24"/>
+        </w:rPr>
+        <w:t>.</w:t>
+      </w:r>
+      <w:r>
+        <w:rPr>
+          <w:rFonts w:ascii="Times New Roman" w:hAnsi="Times New Roman" w:cs="Times New Roman"/>
+          <w:sz w:val="24"/>
+          <w:szCs w:val="24"/>
+        </w:rPr>
+        <w:t xml:space="preserve"> </w:t>
+      </w:r>
+      <w:r>
+        <w:rPr>
+          <w:rFonts w:ascii="Times New Roman" w:hAnsi="Times New Roman" w:cs="Times New Roman"/>
+          <w:sz w:val="24"/>
+          <w:szCs w:val="24"/>
+        </w:rPr>
+        <w:t xml:space="preserve">The mean </w:t>
+      </w:r>
+      <w:r>
+        <w:rPr>
+          <w:rFonts w:ascii="Times New Roman" w:hAnsi="Times New Roman" w:cs="Times New Roman"/>
+          <w:sz w:val="24"/>
+          <w:szCs w:val="24"/>
+        </w:rPr>
+        <w:t xml:space="preserve">finish time for </w:t>
+      </w:r>
+      <w:proofErr w:type="gramStart"/>
+      <w:r>
+        <w:rPr>
+          <w:rFonts w:ascii="Times New Roman" w:hAnsi="Times New Roman" w:cs="Times New Roman"/>
+          <w:sz w:val="24"/>
+          <w:szCs w:val="24"/>
+        </w:rPr>
+        <w:t>recent</w:t>
+      </w:r>
+      <w:proofErr w:type="gramEnd"/>
+      <w:r>
+        <w:rPr>
+          <w:rFonts w:ascii="Times New Roman" w:hAnsi="Times New Roman" w:cs="Times New Roman"/>
+          <w:sz w:val="24"/>
+          <w:szCs w:val="24"/>
+        </w:rPr>
+        <w:t xml:space="preserve"> Olympics </w:t>
+      </w:r>
+      <w:r>
+        <w:rPr>
+          <w:rFonts w:ascii="Times New Roman" w:hAnsi="Times New Roman" w:cs="Times New Roman"/>
+          <w:sz w:val="24"/>
+          <w:szCs w:val="24"/>
+        </w:rPr>
+        <w:t>is 54.27 seconds</w:t>
+      </w:r>
+      <w:r>
+        <w:rPr>
+          <w:rFonts w:ascii="Times New Roman" w:hAnsi="Times New Roman" w:cs="Times New Roman"/>
+          <w:sz w:val="24"/>
+          <w:szCs w:val="24"/>
+        </w:rPr>
+        <w:t>,</w:t>
+      </w:r>
+      <w:r>
+        <w:rPr>
+          <w:rFonts w:ascii="Times New Roman" w:hAnsi="Times New Roman" w:cs="Times New Roman"/>
+          <w:sz w:val="24"/>
+          <w:szCs w:val="24"/>
+        </w:rPr>
+        <w:t xml:space="preserve"> standard deviation 3.4</w:t>
+      </w:r>
+      <w:r>
+        <w:rPr>
+          <w:rFonts w:ascii="Times New Roman" w:hAnsi="Times New Roman" w:cs="Times New Roman"/>
+          <w:sz w:val="24"/>
+          <w:szCs w:val="24"/>
+        </w:rPr>
+        <w:t xml:space="preserve"> and </w:t>
+      </w:r>
+      <w:r>
+        <w:rPr>
+          <w:rFonts w:ascii="Times New Roman" w:hAnsi="Times New Roman" w:cs="Times New Roman"/>
+          <w:sz w:val="24"/>
+          <w:szCs w:val="24"/>
+        </w:rPr>
+        <w:t>447 recorded times. F</w:t>
+      </w:r>
+      <w:r>
+        <w:rPr>
+          <w:rFonts w:ascii="Times New Roman" w:hAnsi="Times New Roman" w:cs="Times New Roman"/>
+          <w:sz w:val="24"/>
+          <w:szCs w:val="24"/>
+        </w:rPr>
+        <w:t xml:space="preserve">or earlier Olympics the mean finish time is </w:t>
+      </w:r>
+      <w:r>
+        <w:rPr>
+          <w:rFonts w:ascii="Times New Roman" w:hAnsi="Times New Roman" w:cs="Times New Roman"/>
+          <w:sz w:val="24"/>
+          <w:szCs w:val="24"/>
+        </w:rPr>
+        <w:t>56.86</w:t>
+      </w:r>
+      <w:r>
+        <w:rPr>
+          <w:rFonts w:ascii="Times New Roman" w:hAnsi="Times New Roman" w:cs="Times New Roman"/>
+          <w:sz w:val="24"/>
+          <w:szCs w:val="24"/>
+        </w:rPr>
+        <w:t xml:space="preserve"> seconds</w:t>
+      </w:r>
+      <w:r>
+        <w:rPr>
+          <w:rFonts w:ascii="Times New Roman" w:hAnsi="Times New Roman" w:cs="Times New Roman"/>
+          <w:sz w:val="24"/>
+          <w:szCs w:val="24"/>
+        </w:rPr>
+        <w:t xml:space="preserve"> with standard deviation </w:t>
+      </w:r>
+      <w:r>
+        <w:rPr>
+          <w:rFonts w:ascii="Times New Roman" w:hAnsi="Times New Roman" w:cs="Times New Roman"/>
+          <w:sz w:val="24"/>
+          <w:szCs w:val="24"/>
+        </w:rPr>
+        <w:t>2.39</w:t>
+      </w:r>
+      <w:r>
+        <w:rPr>
+          <w:rFonts w:ascii="Times New Roman" w:hAnsi="Times New Roman" w:cs="Times New Roman"/>
+          <w:sz w:val="24"/>
+          <w:szCs w:val="24"/>
+        </w:rPr>
+        <w:t xml:space="preserve"> with </w:t>
+      </w:r>
+      <w:r>
+        <w:rPr>
+          <w:rFonts w:ascii="Times New Roman" w:hAnsi="Times New Roman" w:cs="Times New Roman"/>
+          <w:sz w:val="24"/>
+          <w:szCs w:val="24"/>
+        </w:rPr>
+        <w:t>159 recorded times</w:t>
+      </w:r>
+      <w:r>
+        <w:rPr>
+          <w:rFonts w:ascii="Times New Roman" w:hAnsi="Times New Roman" w:cs="Times New Roman"/>
+          <w:sz w:val="24"/>
+          <w:szCs w:val="24"/>
+        </w:rPr>
+        <w:t xml:space="preserve">. </w:t>
+      </w:r>
+      <w:r>
+        <w:rPr>
+          <w:rFonts w:ascii="Times New Roman" w:hAnsi="Times New Roman" w:cs="Times New Roman"/>
+          <w:sz w:val="24"/>
+          <w:szCs w:val="24"/>
+        </w:rPr>
+        <w:t xml:space="preserve">Conduct a difference in means </w:t>
+      </w:r>
+      <w:r>
+        <w:rPr>
+          <w:rFonts w:ascii="Times New Roman" w:hAnsi="Times New Roman" w:cs="Times New Roman"/>
+          <w:sz w:val="24"/>
+          <w:szCs w:val="24"/>
+        </w:rPr>
+        <w:t>t-</w:t>
+      </w:r>
+      <w:r>
+        <w:rPr>
+          <w:rFonts w:ascii="Times New Roman" w:hAnsi="Times New Roman" w:cs="Times New Roman"/>
+          <w:sz w:val="24"/>
+          <w:szCs w:val="24"/>
+        </w:rPr>
+        <w:t xml:space="preserve">test to determine if there is enough evidence to conclude that </w:t>
+      </w:r>
+      <w:r>
+        <w:rPr>
+          <w:rFonts w:ascii="Times New Roman" w:hAnsi="Times New Roman" w:cs="Times New Roman"/>
+          <w:sz w:val="24"/>
+          <w:szCs w:val="24"/>
+        </w:rPr>
+        <w:t>Olympic swimmers have gotten faster in the 100m race.</w:t>
+      </w:r>
+      <w:r>
+        <w:rPr>
+          <w:rFonts w:ascii="Times New Roman" w:hAnsi="Times New Roman" w:cs="Times New Roman"/>
+          <w:sz w:val="24"/>
+          <w:szCs w:val="24"/>
+        </w:rPr>
+        <w:t xml:space="preserve"> You can assume all conditions are met.</w:t>
+      </w:r>
+    </w:p>
+    <w:p>
+      <w:pPr>
+        <w:pStyle w:val="ListParagraph"/>
+        <w:rPr>
+          <w:rFonts w:ascii="Times New Roman" w:hAnsi="Times New Roman" w:cs="Times New Roman"/>
+          <w:sz w:val="24"/>
+          <w:szCs w:val="24"/>
+        </w:rPr>
+      </w:pPr>
+      <w:r>
+        <w:rPr>
+          <w:rFonts w:ascii="Times New Roman" w:hAnsi="Times New Roman" w:cs="Times New Roman"/>
+          <w:sz w:val="24"/>
+          <w:szCs w:val="24"/>
+        </w:rPr>
+        <w:t xml:space="preserve">Population: </w:t>
+      </w:r>
+      <w:r>
+        <w:rPr>
+          <w:rFonts w:ascii="Times New Roman" w:hAnsi="Times New Roman" w:cs="Times New Roman"/>
+          <w:sz w:val="24"/>
+          <w:szCs w:val="24"/>
+        </w:rPr>
+        <w:t xml:space="preserve">n = 606, </w:t>
+      </w:r>
+      <w:r>
+        <w:rPr>
+          <w:rFonts w:ascii="Times New Roman" w:hAnsi="Times New Roman" w:cs="Times New Roman"/>
+          <w:sz w:val="24"/>
+          <w:szCs w:val="24"/>
+        </w:rPr>
+        <w:t xml:space="preserve">mean = 54.71, </w:t>
+      </w:r>
+      <w:proofErr w:type="spellStart"/>
+      <w:r>
+        <w:rPr>
+          <w:rFonts w:ascii="Times New Roman" w:hAnsi="Times New Roman" w:cs="Times New Roman"/>
+          <w:sz w:val="24"/>
+          <w:szCs w:val="24"/>
+        </w:rPr>
+        <w:t>sd</w:t>
+      </w:r>
+      <w:proofErr w:type="spellEnd"/>
+      <w:r>
+        <w:rPr>
+          <w:rFonts w:ascii="Times New Roman" w:hAnsi="Times New Roman" w:cs="Times New Roman"/>
+          <w:sz w:val="24"/>
+          <w:szCs w:val="24"/>
+        </w:rPr>
+        <w:t xml:space="preserve"> = </w:t>
+      </w:r>
+      <w:r>
+        <w:rPr>
+          <w:rFonts w:ascii="Times New Roman" w:hAnsi="Times New Roman" w:cs="Times New Roman"/>
+          <w:sz w:val="24"/>
+          <w:szCs w:val="24"/>
+        </w:rPr>
+        <w:t>3.39</w:t>
+      </w:r>
+    </w:p>
+    <w:p>
+      <w:pPr>
+        <w:pStyle w:val="ListParagraph"/>
+        <w:rPr>
+          <w:rFonts w:ascii="Times New Roman" w:hAnsi="Times New Roman" w:cs="Times New Roman"/>
+          <w:sz w:val="24"/>
+          <w:szCs w:val="24"/>
+        </w:rPr>
+      </w:pPr>
+    </w:p>
+    <w:p>
+      <w:pPr>
+        <w:pStyle w:val="ListParagraph"/>
+        <w:rPr>
+          <w:rFonts w:ascii="Times New Roman" w:hAnsi="Times New Roman" w:cs="Times New Roman"/>
+          <w:color w:val="FF0000"/>
+          <w:sz w:val="24"/>
+          <w:szCs w:val="24"/>
+        </w:rPr>
+      </w:pPr>
+      <w:r>
+        <w:rPr>
+          <w:rFonts w:ascii="Times New Roman" w:hAnsi="Times New Roman" w:cs="Times New Roman"/>
+          <w:color w:val="FF0000"/>
+          <w:sz w:val="24"/>
+          <w:szCs w:val="24"/>
+          <w:shd w:val="clear" w:color="auto" w:fill="FFFFFF"/>
+        </w:rPr>
+        <w:t>x̄</w:t>
+      </w:r>
+      <w:r>
+        <w:rPr>
+          <w:rFonts w:ascii="Times New Roman" w:hAnsi="Times New Roman" w:cs="Times New Roman"/>
+          <w:color w:val="FF0000"/>
+          <w:sz w:val="24"/>
+          <w:szCs w:val="24"/>
+          <w:shd w:val="clear" w:color="auto" w:fill="FFFFFF"/>
+          <w:vertAlign w:val="subscript"/>
+        </w:rPr>
+        <w:t>1</w:t>
+      </w:r>
+      <w:r>
+        <w:rPr>
+          <w:rFonts w:ascii="Times New Roman" w:hAnsi="Times New Roman" w:cs="Times New Roman"/>
+          <w:color w:val="FF0000"/>
+          <w:sz w:val="24"/>
+          <w:szCs w:val="24"/>
+          <w:shd w:val="clear" w:color="auto" w:fill="FFFFFF"/>
+        </w:rPr>
+        <w:t xml:space="preserve"> = </w:t>
+      </w:r>
+      <w:r>
+        <w:rPr>
+          <w:rFonts w:ascii="Times New Roman" w:hAnsi="Times New Roman" w:cs="Times New Roman"/>
+          <w:color w:val="FF0000"/>
+          <w:sz w:val="24"/>
+          <w:szCs w:val="24"/>
+          <w:shd w:val="clear" w:color="auto" w:fill="FFFFFF"/>
+        </w:rPr>
+        <w:t xml:space="preserve">54.27, </w:t>
+      </w:r>
+      <w:r>
+        <w:rPr>
+          <w:rFonts w:ascii="Times New Roman" w:hAnsi="Times New Roman" w:cs="Times New Roman"/>
+          <w:color w:val="FF0000"/>
+          <w:sz w:val="24"/>
+          <w:szCs w:val="24"/>
+          <w:shd w:val="clear" w:color="auto" w:fill="FFFFFF"/>
+        </w:rPr>
+        <w:t>S</w:t>
+      </w:r>
+      <w:r>
+        <w:rPr>
+          <w:rFonts w:ascii="Times New Roman" w:hAnsi="Times New Roman" w:cs="Times New Roman"/>
+          <w:color w:val="FF0000"/>
+          <w:sz w:val="24"/>
+          <w:szCs w:val="24"/>
+          <w:shd w:val="clear" w:color="auto" w:fill="FFFFFF"/>
+          <w:vertAlign w:val="subscript"/>
+        </w:rPr>
+        <w:t xml:space="preserve">1 </w:t>
+      </w:r>
+      <w:r>
+        <w:rPr>
+          <w:rFonts w:ascii="Times New Roman" w:hAnsi="Times New Roman" w:cs="Times New Roman"/>
+          <w:color w:val="FF0000"/>
+          <w:sz w:val="24"/>
+          <w:szCs w:val="24"/>
+          <w:shd w:val="clear" w:color="auto" w:fill="FFFFFF"/>
+        </w:rPr>
+        <w:t xml:space="preserve">= </w:t>
+      </w:r>
+      <w:r>
+        <w:rPr>
+          <w:rFonts w:ascii="Times New Roman" w:hAnsi="Times New Roman" w:cs="Times New Roman"/>
+          <w:color w:val="FF0000"/>
+          <w:sz w:val="24"/>
+          <w:szCs w:val="24"/>
+          <w:shd w:val="clear" w:color="auto" w:fill="FFFFFF"/>
+        </w:rPr>
+        <w:t>3.4,</w:t>
+      </w:r>
+      <w:r>
+        <w:rPr>
+          <w:rFonts w:ascii="Times New Roman" w:hAnsi="Times New Roman" w:cs="Times New Roman"/>
+          <w:color w:val="FF0000"/>
+          <w:sz w:val="24"/>
+          <w:szCs w:val="24"/>
+          <w:shd w:val="clear" w:color="auto" w:fill="FFFFFF"/>
+        </w:rPr>
+        <w:t xml:space="preserve"> n</w:t>
+      </w:r>
+      <w:r>
+        <w:rPr>
+          <w:rFonts w:ascii="Times New Roman" w:hAnsi="Times New Roman" w:cs="Times New Roman"/>
+          <w:color w:val="FF0000"/>
+          <w:sz w:val="24"/>
+          <w:szCs w:val="24"/>
+          <w:shd w:val="clear" w:color="auto" w:fill="FFFFFF"/>
+          <w:vertAlign w:val="subscript"/>
+        </w:rPr>
+        <w:t xml:space="preserve">1 </w:t>
+      </w:r>
+      <w:r>
+        <w:rPr>
+          <w:rFonts w:ascii="Times New Roman" w:hAnsi="Times New Roman" w:cs="Times New Roman"/>
+          <w:color w:val="FF0000"/>
+          <w:sz w:val="24"/>
+          <w:szCs w:val="24"/>
+          <w:shd w:val="clear" w:color="auto" w:fill="FFFFFF"/>
+        </w:rPr>
+        <w:t xml:space="preserve">= </w:t>
+      </w:r>
+      <w:proofErr w:type="gramStart"/>
+      <w:r>
+        <w:rPr>
+          <w:rFonts w:ascii="Times New Roman" w:hAnsi="Times New Roman" w:cs="Times New Roman"/>
+          <w:color w:val="FF0000"/>
+          <w:sz w:val="24"/>
+          <w:szCs w:val="24"/>
+          <w:shd w:val="clear" w:color="auto" w:fill="FFFFFF"/>
+        </w:rPr>
+        <w:t>447,</w:t>
+      </w:r>
+      <w:r>
+        <w:rPr>
+          <w:rFonts w:ascii="Times New Roman" w:hAnsi="Times New Roman" w:cs="Times New Roman"/>
+          <w:color w:val="FF0000"/>
+          <w:sz w:val="24"/>
+          <w:szCs w:val="24"/>
+          <w:shd w:val="clear" w:color="auto" w:fill="FFFFFF"/>
+          <w:vertAlign w:val="subscript"/>
+        </w:rPr>
+        <w:t xml:space="preserve">  </w:t>
+      </w:r>
+      <w:r>
+        <w:rPr>
+          <w:rFonts w:ascii="Times New Roman" w:hAnsi="Times New Roman" w:cs="Times New Roman"/>
+          <w:color w:val="FF0000"/>
+          <w:sz w:val="24"/>
+          <w:szCs w:val="24"/>
+          <w:shd w:val="clear" w:color="auto" w:fill="FFFFFF"/>
+        </w:rPr>
+        <w:t>x̄</w:t>
+      </w:r>
+      <w:proofErr w:type="gramEnd"/>
+      <w:r>
+        <w:rPr>
+          <w:rFonts w:ascii="Times New Roman" w:hAnsi="Times New Roman" w:cs="Times New Roman"/>
+          <w:color w:val="FF0000"/>
+          <w:sz w:val="24"/>
+          <w:szCs w:val="24"/>
+          <w:shd w:val="clear" w:color="auto" w:fill="FFFFFF"/>
+          <w:vertAlign w:val="subscript"/>
+        </w:rPr>
+        <w:t>2</w:t>
+      </w:r>
+      <w:r>
+        <w:rPr>
+          <w:rFonts w:ascii="Times New Roman" w:hAnsi="Times New Roman" w:cs="Times New Roman"/>
+          <w:color w:val="FF0000"/>
+          <w:sz w:val="24"/>
+          <w:szCs w:val="24"/>
+          <w:shd w:val="clear" w:color="auto" w:fill="FFFFFF"/>
+        </w:rPr>
+        <w:t xml:space="preserve"> = 56.86</w:t>
+      </w:r>
+      <w:r>
+        <w:rPr>
+          <w:rFonts w:ascii="Times New Roman" w:hAnsi="Times New Roman" w:cs="Times New Roman"/>
+          <w:color w:val="FF0000"/>
+          <w:sz w:val="24"/>
+          <w:szCs w:val="24"/>
+          <w:shd w:val="clear" w:color="auto" w:fill="FFFFFF"/>
+        </w:rPr>
+        <w:t xml:space="preserve">, </w:t>
+      </w:r>
+      <w:r>
+        <w:rPr>
+          <w:rFonts w:ascii="Times New Roman" w:hAnsi="Times New Roman" w:cs="Times New Roman"/>
+          <w:color w:val="FF0000"/>
+          <w:sz w:val="24"/>
+          <w:szCs w:val="24"/>
+          <w:shd w:val="clear" w:color="auto" w:fill="FFFFFF"/>
+        </w:rPr>
+        <w:t>S</w:t>
+      </w:r>
+      <w:r>
+        <w:rPr>
+          <w:rFonts w:ascii="Times New Roman" w:hAnsi="Times New Roman" w:cs="Times New Roman"/>
+          <w:color w:val="FF0000"/>
+          <w:sz w:val="24"/>
+          <w:szCs w:val="24"/>
+          <w:shd w:val="clear" w:color="auto" w:fill="FFFFFF"/>
+          <w:vertAlign w:val="subscript"/>
+        </w:rPr>
+        <w:t>2</w:t>
+      </w:r>
+      <w:r>
+        <w:rPr>
+          <w:rFonts w:ascii="Times New Roman" w:hAnsi="Times New Roman" w:cs="Times New Roman"/>
+          <w:color w:val="FF0000"/>
+          <w:sz w:val="24"/>
+          <w:szCs w:val="24"/>
+          <w:shd w:val="clear" w:color="auto" w:fill="FFFFFF"/>
+        </w:rPr>
+        <w:t xml:space="preserve"> = 2.39</w:t>
+      </w:r>
+      <w:r>
+        <w:rPr>
+          <w:rFonts w:ascii="Times New Roman" w:hAnsi="Times New Roman" w:cs="Times New Roman"/>
+          <w:color w:val="FF0000"/>
+          <w:sz w:val="24"/>
+          <w:szCs w:val="24"/>
+          <w:shd w:val="clear" w:color="auto" w:fill="FFFFFF"/>
+        </w:rPr>
+        <w:t>, n</w:t>
+      </w:r>
+      <w:r>
+        <w:rPr>
+          <w:rFonts w:ascii="Times New Roman" w:hAnsi="Times New Roman" w:cs="Times New Roman"/>
+          <w:color w:val="FF0000"/>
+          <w:sz w:val="24"/>
+          <w:szCs w:val="24"/>
+          <w:shd w:val="clear" w:color="auto" w:fill="FFFFFF"/>
+          <w:vertAlign w:val="subscript"/>
+        </w:rPr>
+        <w:t xml:space="preserve">2 </w:t>
+      </w:r>
+      <w:r>
+        <w:rPr>
+          <w:rFonts w:ascii="Times New Roman" w:hAnsi="Times New Roman" w:cs="Times New Roman"/>
+          <w:color w:val="FF0000"/>
+          <w:sz w:val="24"/>
+          <w:szCs w:val="24"/>
+          <w:shd w:val="clear" w:color="auto" w:fill="FFFFFF"/>
+        </w:rPr>
+        <w:t xml:space="preserve">= </w:t>
+      </w:r>
+      <w:r>
+        <w:rPr>
+          <w:rFonts w:ascii="Times New Roman" w:hAnsi="Times New Roman" w:cs="Times New Roman"/>
+          <w:color w:val="FF0000"/>
+          <w:sz w:val="24"/>
+          <w:szCs w:val="24"/>
+          <w:shd w:val="clear" w:color="auto" w:fill="FFFFFF"/>
+        </w:rPr>
+        <w:t>159</w:t>
+      </w:r>
+    </w:p>
+    <w:p>
+      <w:pPr>
+        <w:ind w:firstLine="720"/>
+        <w:rPr>
+          <w:rFonts w:ascii="Times New Roman" w:hAnsi="Times New Roman" w:cs="Times New Roman"/>
+          <w:color w:val="FF0000"/>
+          <w:sz w:val="24"/>
+          <w:szCs w:val="24"/>
+          <w:shd w:val="clear" w:color="auto" w:fill="FFFFFF"/>
+          <w:vertAlign w:val="subscript"/>
+        </w:rPr>
+      </w:pPr>
+      <w:r>
+        <w:rPr>
+          <w:rFonts w:ascii="Times New Roman" w:hAnsi="Times New Roman" w:cs="Times New Roman"/>
+          <w:color w:val="FF0000"/>
+          <w:sz w:val="24"/>
+          <w:szCs w:val="24"/>
+        </w:rPr>
+        <w:t xml:space="preserve">Null Hypothesis: </w:t>
+      </w:r>
+      <w:r>
+        <w:rPr>
+          <w:rFonts w:ascii="Times New Roman" w:hAnsi="Times New Roman" w:cs="Times New Roman"/>
+          <w:color w:val="FF0000"/>
+          <w:sz w:val="24"/>
+          <w:szCs w:val="24"/>
+          <w:shd w:val="clear" w:color="auto" w:fill="FFFFFF"/>
+        </w:rPr>
+        <w:t>x̄</w:t>
+      </w:r>
+      <w:r>
+        <w:rPr>
+          <w:rFonts w:ascii="Times New Roman" w:hAnsi="Times New Roman" w:cs="Times New Roman"/>
+          <w:color w:val="FF0000"/>
+          <w:sz w:val="24"/>
+          <w:szCs w:val="24"/>
+          <w:shd w:val="clear" w:color="auto" w:fill="FFFFFF"/>
+          <w:vertAlign w:val="subscript"/>
+        </w:rPr>
+        <w:t>1</w:t>
+      </w:r>
+      <w:r>
+        <w:rPr>
+          <w:rFonts w:ascii="Times New Roman" w:hAnsi="Times New Roman" w:cs="Times New Roman"/>
+          <w:color w:val="FF0000"/>
+          <w:sz w:val="24"/>
+          <w:szCs w:val="24"/>
+          <w:shd w:val="clear" w:color="auto" w:fill="FFFFFF"/>
+        </w:rPr>
+        <w:t xml:space="preserve"> = </w:t>
+      </w:r>
+      <w:r>
+        <w:rPr>
+          <w:rFonts w:ascii="Times New Roman" w:hAnsi="Times New Roman" w:cs="Times New Roman"/>
+          <w:color w:val="FF0000"/>
+          <w:sz w:val="24"/>
+          <w:szCs w:val="24"/>
+          <w:shd w:val="clear" w:color="auto" w:fill="FFFFFF"/>
+        </w:rPr>
+        <w:t>x̄</w:t>
+      </w:r>
+      <w:r>
+        <w:rPr>
+          <w:rFonts w:ascii="Times New Roman" w:hAnsi="Times New Roman" w:cs="Times New Roman"/>
+          <w:color w:val="FF0000"/>
+          <w:sz w:val="24"/>
+          <w:szCs w:val="24"/>
+          <w:shd w:val="clear" w:color="auto" w:fill="FFFFFF"/>
+          <w:vertAlign w:val="subscript"/>
+        </w:rPr>
+        <w:t>2</w:t>
+      </w:r>
+    </w:p>
+    <w:p>
+      <w:pPr>
+        <w:pStyle w:val="ListParagraph"/>
+        <w:rPr>
+          <w:rFonts w:ascii="Times New Roman" w:hAnsi="Times New Roman" w:cs="Times New Roman"/>
+          <w:color w:val="FF0000"/>
+          <w:sz w:val="24"/>
+          <w:szCs w:val="24"/>
+          <w:shd w:val="clear" w:color="auto" w:fill="FFFFFF"/>
+          <w:vertAlign w:val="subscript"/>
+        </w:rPr>
+      </w:pPr>
+      <w:r>
+        <w:rPr>
+          <w:rFonts w:ascii="Times New Roman" w:hAnsi="Times New Roman" w:cs="Times New Roman"/>
+          <w:color w:val="FF0000"/>
+          <w:sz w:val="24"/>
+          <w:szCs w:val="24"/>
+          <w:shd w:val="clear" w:color="auto" w:fill="FFFFFF"/>
+        </w:rPr>
+        <w:t>Alternative Hypothesis:</w:t>
+      </w:r>
+      <w:r>
+        <w:rPr>
+          <w:rFonts w:ascii="Times New Roman" w:hAnsi="Times New Roman" w:cs="Times New Roman"/>
+          <w:color w:val="FF0000"/>
+          <w:sz w:val="24"/>
+          <w:szCs w:val="24"/>
+          <w:shd w:val="clear" w:color="auto" w:fill="FFFFFF"/>
+        </w:rPr>
+        <w:t xml:space="preserve"> </w:t>
+      </w:r>
+      <w:r>
+        <w:rPr>
+          <w:rFonts w:ascii="Times New Roman" w:hAnsi="Times New Roman" w:cs="Times New Roman"/>
+          <w:color w:val="FF0000"/>
+          <w:sz w:val="24"/>
+          <w:szCs w:val="24"/>
+          <w:shd w:val="clear" w:color="auto" w:fill="FFFFFF"/>
+        </w:rPr>
+        <w:t>x̄</w:t>
+      </w:r>
+      <w:r>
+        <w:rPr>
+          <w:rFonts w:ascii="Times New Roman" w:hAnsi="Times New Roman" w:cs="Times New Roman"/>
+          <w:color w:val="FF0000"/>
+          <w:sz w:val="24"/>
+          <w:szCs w:val="24"/>
+          <w:shd w:val="clear" w:color="auto" w:fill="FFFFFF"/>
+          <w:vertAlign w:val="subscript"/>
+        </w:rPr>
+        <w:t>1</w:t>
+      </w:r>
+      <w:r>
+        <w:rPr>
+          <w:rFonts w:ascii="Times New Roman" w:hAnsi="Times New Roman" w:cs="Times New Roman"/>
+          <w:color w:val="FF0000"/>
+          <w:sz w:val="24"/>
+          <w:szCs w:val="24"/>
+          <w:shd w:val="clear" w:color="auto" w:fill="FFFFFF"/>
+        </w:rPr>
+        <w:t xml:space="preserve"> </w:t>
+      </w:r>
+      <w:r>
+        <w:rPr>
+          <w:rFonts w:ascii="Times New Roman" w:hAnsi="Times New Roman" w:cs="Times New Roman"/>
+          <w:color w:val="FF0000"/>
+          <w:sz w:val="24"/>
+          <w:szCs w:val="24"/>
+          <w:shd w:val="clear" w:color="auto" w:fill="FFFFFF"/>
+        </w:rPr>
+        <w:t xml:space="preserve">&lt; </w:t>
+      </w:r>
+      <w:r>
+        <w:rPr>
+          <w:rFonts w:ascii="Times New Roman" w:hAnsi="Times New Roman" w:cs="Times New Roman"/>
+          <w:color w:val="FF0000"/>
+          <w:sz w:val="24"/>
+          <w:szCs w:val="24"/>
+          <w:shd w:val="clear" w:color="auto" w:fill="FFFFFF"/>
+        </w:rPr>
+        <w:t>x̄</w:t>
+      </w:r>
+      <w:r>
+        <w:rPr>
+          <w:rFonts w:ascii="Times New Roman" w:hAnsi="Times New Roman" w:cs="Times New Roman"/>
+          <w:color w:val="FF0000"/>
+          <w:sz w:val="24"/>
+          <w:szCs w:val="24"/>
+          <w:shd w:val="clear" w:color="auto" w:fill="FFFFFF"/>
+          <w:vertAlign w:val="subscript"/>
+        </w:rPr>
+        <w:t>2</w:t>
+      </w:r>
+    </w:p>
+    <w:p>
+      <w:pPr>
+        <w:pStyle w:val="ListParagraph"/>
+        <w:rPr>
+          <w:rFonts w:ascii="Times New Roman" w:hAnsi="Times New Roman" w:cs="Times New Roman"/>
+          <w:color w:val="FF0000"/>
+          <w:sz w:val="24"/>
+          <w:szCs w:val="24"/>
+          <w:shd w:val="clear" w:color="auto" w:fill="FFFFFF"/>
+          <w:vertAlign w:val="subscript"/>
+        </w:rPr>
+      </w:pPr>
+    </w:p>
+    <w:p>
+      <w:pPr>
+        <w:shd w:val="clear" w:color="auto" w:fill="FFFFFF"/>
+        <w:tabs>
+          <w:tab w:val="left" w:pos="916"/>
+          <w:tab w:val="left" w:pos="1832"/>
+          <w:tab w:val="left" w:pos="2748"/>
+          <w:tab w:val="left" w:pos="3664"/>
+          <w:tab w:val="left" w:pos="4580"/>
+          <w:tab w:val="left" w:pos="5496"/>
+          <w:tab w:val="left" w:pos="6412"/>
+          <w:tab w:val="left" w:pos="7328"/>
+          <w:tab w:val="left" w:pos="8244"/>
+          <w:tab w:val="left" w:pos="9160"/>
+          <w:tab w:val="left" w:pos="10076"/>
+          <w:tab w:val="left" w:pos="10992"/>
+          <w:tab w:val="left" w:pos="11908"/>
+          <w:tab w:val="left" w:pos="12824"/>
+          <w:tab w:val="left" w:pos="13740"/>
+          <w:tab w:val="left" w:pos="14656"/>
+        </w:tabs>
+        <w:wordWrap w:val="0"/>
+        <w:spacing w:after="0" w:line="240" w:lineRule="auto"/>
+        <w:rPr>
+          <w:rFonts w:eastAsia="Times New Roman" w:cs="Courier New"/>
+          <w:color w:val="FF0000"/>
+          <w:kern w:val="0"/>
+          <w:sz w:val="20"/>
+          <w:szCs w:val="20"/>
+          <w:bdr w:val="none" w:sz="0" w:space="0" w:color="auto" w:frame="1"/>
+          <w14:ligatures w14:val="none"/>
+        </w:rPr>
+      </w:pPr>
+      <w:r>
+        <w:rPr>
+          <w:rFonts w:eastAsia="Times New Roman" w:cs="Courier New"/>
+          <w:b/>
+          <w:bCs/>
+          <w:color w:val="FF0000"/>
+          <w:kern w:val="0"/>
+          <w:sz w:val="20"/>
+          <w:szCs w:val="20"/>
+          <w:bdr w:val="none" w:sz="0" w:space="0" w:color="auto" w:frame="1"/>
+          <w14:ligatures w14:val="none"/>
+        </w:rPr>
+        <w:t>t-statistic:</w:t>
+      </w:r>
+      <w:r>
+        <w:rPr>
+          <w:rFonts w:eastAsia="Times New Roman" w:cs="Courier New"/>
+          <w:color w:val="FF0000"/>
+          <w:kern w:val="0"/>
+          <w:sz w:val="20"/>
+          <w:szCs w:val="20"/>
+          <w:bdr w:val="none" w:sz="0" w:space="0" w:color="auto" w:frame="1"/>
+          <w14:ligatures w14:val="none"/>
+        </w:rPr>
+        <w:t xml:space="preserve">  </w:t>
+      </w:r>
+      <m:oMath>
+        <m:f>
+          <m:fPr>
+            <m:ctrlPr>
+              <w:rPr>
+                <w:rFonts w:ascii="Cambria Math" w:eastAsia="Times New Roman" w:hAnsi="Cambria Math" w:cs="Courier New"/>
+                <w:i/>
+                <w:color w:val="FF0000"/>
+                <w:kern w:val="0"/>
+                <w:sz w:val="20"/>
+                <w:szCs w:val="20"/>
+                <w:bdr w:val="none" w:sz="0" w:space="0" w:color="auto" w:frame="1"/>
+                <w14:ligatures w14:val="none"/>
+              </w:rPr>
+            </m:ctrlPr>
+          </m:fPr>
+          <m:num>
+            <m:r>
+              <w:rPr>
+                <w:rFonts w:ascii="Cambria Math" w:eastAsia="Times New Roman" w:hAnsi="Cambria Math" w:cs="Courier New"/>
+                <w:color w:val="FF0000"/>
+                <w:kern w:val="0"/>
+                <w:sz w:val="20"/>
+                <w:szCs w:val="20"/>
+                <w:bdr w:val="none" w:sz="0" w:space="0" w:color="auto" w:frame="1"/>
+                <w14:ligatures w14:val="none"/>
+              </w:rPr>
+              <m:t>54.27</m:t>
+            </m:r>
+            <m:r>
+              <w:rPr>
+                <w:rFonts w:ascii="Cambria Math" w:eastAsia="Times New Roman" w:hAnsi="Cambria Math" w:cs="Courier New"/>
+                <w:color w:val="FF0000"/>
+                <w:kern w:val="0"/>
+                <w:sz w:val="20"/>
+                <w:szCs w:val="20"/>
+                <w:bdr w:val="none" w:sz="0" w:space="0" w:color="auto" w:frame="1"/>
+                <w14:ligatures w14:val="none"/>
+              </w:rPr>
+              <m:t>-</m:t>
+            </m:r>
+            <m:r>
+              <w:rPr>
+                <w:rFonts w:ascii="Cambria Math" w:eastAsia="Times New Roman" w:hAnsi="Cambria Math" w:cs="Courier New"/>
+                <w:color w:val="FF0000"/>
+                <w:kern w:val="0"/>
+                <w:sz w:val="20"/>
+                <w:szCs w:val="20"/>
+                <w:bdr w:val="none" w:sz="0" w:space="0" w:color="auto" w:frame="1"/>
+                <w14:ligatures w14:val="none"/>
+              </w:rPr>
+              <m:t>56.86</m:t>
+            </m:r>
+          </m:num>
+          <m:den>
+            <m:rad>
+              <m:radPr>
+                <m:degHide m:val="1"/>
+                <m:ctrlPr>
+                  <w:rPr>
+                    <w:rFonts w:ascii="Cambria Math" w:eastAsia="Times New Roman" w:hAnsi="Cambria Math" w:cs="Courier New"/>
+                    <w:i/>
+                    <w:color w:val="FF0000"/>
+                    <w:kern w:val="0"/>
+                    <w:sz w:val="20"/>
+                    <w:szCs w:val="20"/>
+                    <w:bdr w:val="none" w:sz="0" w:space="0" w:color="auto" w:frame="1"/>
+                    <w14:ligatures w14:val="none"/>
+                  </w:rPr>
+                </m:ctrlPr>
+              </m:radPr>
+              <m:deg/>
+              <m:e>
+                <m:f>
+                  <m:fPr>
+                    <m:ctrlPr>
+                      <w:rPr>
+                        <w:rFonts w:ascii="Cambria Math" w:eastAsia="Times New Roman" w:hAnsi="Cambria Math" w:cs="Courier New"/>
+                        <w:i/>
+                        <w:color w:val="FF0000"/>
+                        <w:kern w:val="0"/>
+                        <w:sz w:val="20"/>
+                        <w:szCs w:val="20"/>
+                        <w:bdr w:val="none" w:sz="0" w:space="0" w:color="auto" w:frame="1"/>
+                        <w14:ligatures w14:val="none"/>
+                      </w:rPr>
+                    </m:ctrlPr>
+                  </m:fPr>
+                  <m:num>
+                    <m:sSup>
+                      <m:sSupPr>
+                        <m:ctrlPr>
+                          <w:rPr>
+                            <w:rFonts w:ascii="Cambria Math" w:eastAsia="Times New Roman" w:hAnsi="Cambria Math" w:cs="Courier New"/>
+                            <w:i/>
+                            <w:color w:val="FF0000"/>
+                            <w:kern w:val="0"/>
+                            <w:sz w:val="20"/>
+                            <w:szCs w:val="20"/>
+                            <w:bdr w:val="none" w:sz="0" w:space="0" w:color="auto" w:frame="1"/>
+                            <w14:ligatures w14:val="none"/>
+                          </w:rPr>
+                        </m:ctrlPr>
+                      </m:sSupPr>
+                      <m:e>
+                        <m:r>
+                          <w:rPr>
+                            <w:rFonts w:ascii="Cambria Math" w:eastAsia="Times New Roman" w:hAnsi="Cambria Math" w:cs="Courier New"/>
+                            <w:color w:val="FF0000"/>
+                            <w:kern w:val="0"/>
+                            <w:sz w:val="20"/>
+                            <w:szCs w:val="20"/>
+                            <w:bdr w:val="none" w:sz="0" w:space="0" w:color="auto" w:frame="1"/>
+                            <w14:ligatures w14:val="none"/>
+                          </w:rPr>
+                          <m:t>(</m:t>
+                        </m:r>
+                        <m:r>
+                          <w:rPr>
+                            <w:rFonts w:ascii="Cambria Math" w:eastAsia="Times New Roman" w:hAnsi="Cambria Math" w:cs="Courier New"/>
+                            <w:color w:val="FF0000"/>
+                            <w:kern w:val="0"/>
+                            <w:sz w:val="20"/>
+                            <w:szCs w:val="20"/>
+                            <w:bdr w:val="none" w:sz="0" w:space="0" w:color="auto" w:frame="1"/>
+                            <w14:ligatures w14:val="none"/>
+                          </w:rPr>
+                          <m:t>3.4</m:t>
+                        </m:r>
+                        <m:r>
+                          <w:rPr>
+                            <w:rFonts w:ascii="Cambria Math" w:eastAsia="Times New Roman" w:hAnsi="Cambria Math" w:cs="Courier New"/>
+                            <w:color w:val="FF0000"/>
+                            <w:kern w:val="0"/>
+                            <w:sz w:val="20"/>
+                            <w:szCs w:val="20"/>
+                            <w:bdr w:val="none" w:sz="0" w:space="0" w:color="auto" w:frame="1"/>
+                            <w14:ligatures w14:val="none"/>
+                          </w:rPr>
+                          <m:t>)</m:t>
+                        </m:r>
+                      </m:e>
+                      <m:sup>
+                        <m:r>
+                          <w:rPr>
+                            <w:rFonts w:ascii="Cambria Math" w:eastAsia="Times New Roman" w:hAnsi="Cambria Math" w:cs="Courier New"/>
+                            <w:color w:val="FF0000"/>
+                            <w:kern w:val="0"/>
+                            <w:sz w:val="20"/>
+                            <w:szCs w:val="20"/>
+                            <w:bdr w:val="none" w:sz="0" w:space="0" w:color="auto" w:frame="1"/>
+                            <w14:ligatures w14:val="none"/>
+                          </w:rPr>
+                          <m:t>2</m:t>
+                        </m:r>
+                      </m:sup>
+                    </m:sSup>
+                  </m:num>
+                  <m:den>
+                    <m:r>
+                      <w:rPr>
+                        <w:rFonts w:ascii="Cambria Math" w:eastAsia="Times New Roman" w:hAnsi="Cambria Math" w:cs="Courier New"/>
+                        <w:color w:val="FF0000"/>
+                        <w:kern w:val="0"/>
+                        <w:sz w:val="20"/>
+                        <w:szCs w:val="20"/>
+                        <w:bdr w:val="none" w:sz="0" w:space="0" w:color="auto" w:frame="1"/>
+                        <w14:ligatures w14:val="none"/>
+                      </w:rPr>
+                      <m:t>447</m:t>
+                    </m:r>
+                  </m:den>
+                </m:f>
+                <m:r>
+                  <w:rPr>
+                    <w:rFonts w:ascii="Cambria Math" w:eastAsia="Times New Roman" w:hAnsi="Cambria Math" w:cs="Courier New"/>
+                    <w:color w:val="FF0000"/>
+                    <w:kern w:val="0"/>
+                    <w:sz w:val="20"/>
+                    <w:szCs w:val="20"/>
+                    <w:bdr w:val="none" w:sz="0" w:space="0" w:color="auto" w:frame="1"/>
+                    <w14:ligatures w14:val="none"/>
+                  </w:rPr>
+                  <m:t xml:space="preserve">+ </m:t>
+                </m:r>
+                <m:f>
+                  <m:fPr>
+                    <m:ctrlPr>
+                      <w:rPr>
+                        <w:rFonts w:ascii="Cambria Math" w:eastAsia="Times New Roman" w:hAnsi="Cambria Math" w:cs="Courier New"/>
+                        <w:i/>
+                        <w:color w:val="FF0000"/>
+                        <w:kern w:val="0"/>
+                        <w:sz w:val="20"/>
+                        <w:szCs w:val="20"/>
+                        <w:bdr w:val="none" w:sz="0" w:space="0" w:color="auto" w:frame="1"/>
+                        <w14:ligatures w14:val="none"/>
+                      </w:rPr>
+                    </m:ctrlPr>
+                  </m:fPr>
+                  <m:num>
+                    <m:sSup>
+                      <m:sSupPr>
+                        <m:ctrlPr>
+                          <w:rPr>
+                            <w:rFonts w:ascii="Cambria Math" w:eastAsia="Times New Roman" w:hAnsi="Cambria Math" w:cs="Courier New"/>
+                            <w:i/>
+                            <w:color w:val="FF0000"/>
+                            <w:kern w:val="0"/>
+                            <w:sz w:val="20"/>
+                            <w:szCs w:val="20"/>
+                            <w:bdr w:val="none" w:sz="0" w:space="0" w:color="auto" w:frame="1"/>
+                            <w14:ligatures w14:val="none"/>
+                          </w:rPr>
+                        </m:ctrlPr>
+                      </m:sSupPr>
+                      <m:e>
+                        <m:r>
+                          <w:rPr>
+                            <w:rFonts w:ascii="Cambria Math" w:eastAsia="Times New Roman" w:hAnsi="Cambria Math" w:cs="Courier New"/>
+                            <w:color w:val="FF0000"/>
+                            <w:kern w:val="0"/>
+                            <w:sz w:val="20"/>
+                            <w:szCs w:val="20"/>
+                            <w:bdr w:val="none" w:sz="0" w:space="0" w:color="auto" w:frame="1"/>
+                            <w14:ligatures w14:val="none"/>
+                          </w:rPr>
+                          <m:t>(</m:t>
+                        </m:r>
+                        <m:r>
+                          <w:rPr>
+                            <w:rFonts w:ascii="Cambria Math" w:eastAsia="Times New Roman" w:hAnsi="Cambria Math" w:cs="Courier New"/>
+                            <w:color w:val="FF0000"/>
+                            <w:kern w:val="0"/>
+                            <w:sz w:val="20"/>
+                            <w:szCs w:val="20"/>
+                            <w:bdr w:val="none" w:sz="0" w:space="0" w:color="auto" w:frame="1"/>
+                            <w14:ligatures w14:val="none"/>
+                          </w:rPr>
+                          <m:t>2.39</m:t>
+                        </m:r>
+                        <m:r>
+                          <w:rPr>
+                            <w:rFonts w:ascii="Cambria Math" w:eastAsia="Times New Roman" w:hAnsi="Cambria Math" w:cs="Courier New"/>
+                            <w:color w:val="FF0000"/>
+                            <w:kern w:val="0"/>
+                            <w:sz w:val="20"/>
+                            <w:szCs w:val="20"/>
+                            <w:bdr w:val="none" w:sz="0" w:space="0" w:color="auto" w:frame="1"/>
+                            <w14:ligatures w14:val="none"/>
+                          </w:rPr>
+                          <m:t>)</m:t>
+                        </m:r>
+                      </m:e>
+                      <m:sup>
+                        <m:r>
+                          <w:rPr>
+                            <w:rFonts w:ascii="Cambria Math" w:eastAsia="Times New Roman" w:hAnsi="Cambria Math" w:cs="Courier New"/>
+                            <w:color w:val="FF0000"/>
+                            <w:kern w:val="0"/>
+                            <w:sz w:val="20"/>
+                            <w:szCs w:val="20"/>
+                            <w:bdr w:val="none" w:sz="0" w:space="0" w:color="auto" w:frame="1"/>
+                            <w14:ligatures w14:val="none"/>
+                          </w:rPr>
+                          <m:t>2</m:t>
+                        </m:r>
+                      </m:sup>
+                    </m:sSup>
+                  </m:num>
+                  <m:den>
+                    <m:r>
+                      <w:rPr>
+                        <w:rFonts w:ascii="Cambria Math" w:eastAsia="Times New Roman" w:hAnsi="Cambria Math" w:cs="Courier New"/>
+                        <w:color w:val="FF0000"/>
+                        <w:kern w:val="0"/>
+                        <w:sz w:val="20"/>
+                        <w:szCs w:val="20"/>
+                        <w:bdr w:val="none" w:sz="0" w:space="0" w:color="auto" w:frame="1"/>
+                        <w14:ligatures w14:val="none"/>
+                      </w:rPr>
+                      <m:t>159</m:t>
+                    </m:r>
+                  </m:den>
+                </m:f>
+              </m:e>
+            </m:rad>
+          </m:den>
+        </m:f>
+        <m:r>
+          <w:rPr>
+            <w:rFonts w:ascii="Cambria Math" w:eastAsia="Times New Roman" w:hAnsi="Cambria Math" w:cs="Courier New"/>
+            <w:color w:val="FF0000"/>
+            <w:kern w:val="0"/>
+            <w:sz w:val="20"/>
+            <w:szCs w:val="20"/>
+            <w:bdr w:val="none" w:sz="0" w:space="0" w:color="auto" w:frame="1"/>
+            <w14:ligatures w14:val="none"/>
+          </w:rPr>
+          <m:t>=</m:t>
+        </m:r>
+        <m:r>
+          <w:rPr>
+            <w:rFonts w:ascii="Cambria Math" w:eastAsia="Times New Roman" w:hAnsi="Cambria Math" w:cs="Courier New"/>
+            <w:color w:val="FF0000"/>
+            <w:kern w:val="0"/>
+            <w:sz w:val="20"/>
+            <w:szCs w:val="20"/>
+            <w:bdr w:val="none" w:sz="0" w:space="0" w:color="auto" w:frame="1"/>
+            <w14:ligatures w14:val="none"/>
+          </w:rPr>
+          <m:t>-10.42</m:t>
+        </m:r>
+      </m:oMath>
+      <w:r>
+        <w:rPr>
+          <w:rFonts w:eastAsia="Times New Roman" w:cs="Courier New"/>
+          <w:color w:val="FF0000"/>
+          <w:kern w:val="0"/>
+          <w:sz w:val="20"/>
+          <w:szCs w:val="20"/>
+          <w:bdr w:val="none" w:sz="0" w:space="0" w:color="auto" w:frame="1"/>
+          <w14:ligatures w14:val="none"/>
+        </w:rPr>
+        <w:t xml:space="preserve"> </w:t>
+      </w:r>
+    </w:p>
+    <w:p>
+      <w:pPr>
+        <w:pStyle w:val="ListParagraph"/>
+        <w:rPr>
+          <w:rFonts w:ascii="Roboto" w:hAnsi="Roboto"/>
+          <w:color w:val="4D5156"/>
+          <w:sz w:val="21"/>
+          <w:szCs w:val="21"/>
+          <w:shd w:val="clear" w:color="auto" w:fill="FFFFFF"/>
+          <w:vertAlign w:val="subscript"/>
+        </w:rPr>
+      </w:pPr>
+    </w:p>
+    <w:p>
+      <w:pPr>
+        <w:pStyle w:val="ListParagraph"/>
+        <w:rPr>
+          <w:rFonts w:ascii="Roboto" w:hAnsi="Roboto"/>
+          <w:color w:val="FF0000"/>
+          <w:sz w:val="21"/>
+          <w:szCs w:val="21"/>
+          <w:shd w:val="clear" w:color="auto" w:fill="FFFFFF"/>
+        </w:rPr>
+      </w:pPr>
+    </w:p>
+    <w:p>
+      <w:pPr>
+        <w:rPr>
+          <w:rFonts w:ascii="Times New Roman" w:hAnsi="Times New Roman" w:cs="Times New Roman"/>
+          <w:sz w:val="24"/>
+          <w:szCs w:val="24"/>
+        </w:rPr>
+      </w:pPr>
+    </w:p>
+    <w:p>
+      <w:pPr>
+        <w:rPr>
+          <w:rFonts w:ascii="Times New Roman" w:hAnsi="Times New Roman" w:cs="Times New Roman"/>
+          <w:sz w:val="24"/>
+          <w:szCs w:val="24"/>
+        </w:rPr>
+      </w:pPr>
+    </w:p>
+    <w:p>
+      <w:pPr>
+        <w:rPr>
+          <w:rFonts w:ascii="Times New Roman" w:hAnsi="Times New Roman" w:cs="Times New Roman"/>
+          <w:sz w:val="24"/>
+          <w:szCs w:val="24"/>
+        </w:rPr>
+      </w:pPr>
+    </w:p>
+    <w:p>
+      <w:pPr>
+        <w:rPr>
+          <w:rFonts w:ascii="Times New Roman" w:hAnsi="Times New Roman" w:cs="Times New Roman"/>
+          <w:sz w:val="24"/>
+          <w:szCs w:val="24"/>
+        </w:rPr>
+      </w:pPr>
+    </w:p>
+    <w:p>
+      <w:pPr>
+        <w:rPr>
+          <w:rFonts w:ascii="Times New Roman" w:hAnsi="Times New Roman" w:cs="Times New Roman"/>
+          <w:color w:val="FF0000"/>
+          <w:sz w:val="24"/>
+          <w:szCs w:val="24"/>
+        </w:rPr>
+      </w:pPr>
+    </w:p>
+    <w:p>
+      <w:pPr>
+        <w:pStyle w:val="ListParagraph"/>
+        <w:rPr>
+          <w:rFonts w:ascii="Times New Roman" w:hAnsi="Times New Roman" w:cs="Times New Roman"/>
+          <w:color w:val="FF0000"/>
+          <w:sz w:val="24"/>
+          <w:szCs w:val="24"/>
+        </w:rPr>
+      </w:pPr>
+    </w:p>
+    <w:p>
+      <w:pPr>
         <w:rPr>
           <w:rFonts w:ascii="Times New Roman" w:hAnsi="Times New Roman" w:cs="Times New Roman"/>
           <w:sz w:val="24"/>
@@ -2142,6 +4215,16 @@
       <w:spacing w:val="5"/>
     </w:rPr>
   </w:style>
+  <w:style w:type="character" w:styleId="PlaceholderText">
+    <w:name w:val="Placeholder Text"/>
+    <w:basedOn w:val="DefaultParagraphFont"/>
+    <w:uiPriority w:val="99"/>
+    <w:semiHidden/>
+    <w:rsid w:val="008D1690"/>
+    <w:rPr>
+      <w:color w:val="666666"/>
+    </w:rPr>
+  </w:style>
 </w:styles>
 </file>
 

</xml_diff>

<commit_message>
Swimming WS and Key
</commit_message>
<xml_diff>
--- a/bkaradenes/Swim_Module/Module/Swim_WS_Key.docx
+++ b/bkaradenes/Swim_Module/Module/Swim_WS_Key.docx
@@ -168,16 +168,14 @@
         </w:rPr>
         <w:t xml:space="preserve">We will be investigating the results of the </w:t>
       </w:r>
-      <w:proofErr w:type="gramStart"/>
-      <w:r>
-        <w:rPr>
-          <w:rFonts w:ascii="Times New Roman" w:hAnsi="Times New Roman" w:cs="Times New Roman"/>
-          <w:sz w:val="24"/>
-          <w:szCs w:val="24"/>
-        </w:rPr>
-        <w:t>50 and 100 meter</w:t>
-      </w:r>
-      <w:proofErr w:type="gramEnd"/>
+      <w:r>
+        <w:rPr>
+          <w:rFonts w:ascii="Times New Roman" w:hAnsi="Times New Roman" w:cs="Times New Roman"/>
+          <w:sz w:val="24"/>
+          <w:szCs w:val="24"/>
+        </w:rPr>
+        <w:t>100-meter</w:t>
+      </w:r>
       <w:r>
         <w:rPr>
           <w:rFonts w:ascii="Times New Roman" w:hAnsi="Times New Roman" w:cs="Times New Roman"/>
@@ -308,16 +306,14 @@
         </w:rPr>
         <w:t xml:space="preserve"> for the </w:t>
       </w:r>
-      <w:proofErr w:type="gramStart"/>
-      <w:r>
-        <w:rPr>
-          <w:rFonts w:ascii="Times New Roman" w:hAnsi="Times New Roman" w:cs="Times New Roman"/>
-          <w:sz w:val="24"/>
-          <w:szCs w:val="24"/>
-        </w:rPr>
-        <w:t>100 and 50 meter</w:t>
-      </w:r>
-      <w:proofErr w:type="gramEnd"/>
+      <w:r>
+        <w:rPr>
+          <w:rFonts w:ascii="Times New Roman" w:hAnsi="Times New Roman" w:cs="Times New Roman"/>
+          <w:sz w:val="24"/>
+          <w:szCs w:val="24"/>
+        </w:rPr>
+        <w:t>100-meter</w:t>
+      </w:r>
       <w:r>
         <w:rPr>
           <w:rFonts w:ascii="Times New Roman" w:hAnsi="Times New Roman" w:cs="Times New Roman"/>
@@ -422,16 +418,14 @@
         </w:rPr>
         <w:t xml:space="preserve">The butterfly stroke, </w:t>
       </w:r>
-      <w:proofErr w:type="gramStart"/>
-      <w:r>
-        <w:rPr>
-          <w:rFonts w:ascii="Times New Roman" w:hAnsi="Times New Roman" w:cs="Times New Roman"/>
-          <w:sz w:val="24"/>
-          <w:szCs w:val="24"/>
-        </w:rPr>
-        <w:t>similar to</w:t>
-      </w:r>
-      <w:proofErr w:type="gramEnd"/>
+      <w:r>
+        <w:rPr>
+          <w:rFonts w:ascii="Times New Roman" w:hAnsi="Times New Roman" w:cs="Times New Roman"/>
+          <w:sz w:val="24"/>
+          <w:szCs w:val="24"/>
+        </w:rPr>
+        <w:t>like</w:t>
+      </w:r>
       <w:r>
         <w:rPr>
           <w:rFonts w:ascii="Times New Roman" w:hAnsi="Times New Roman" w:cs="Times New Roman"/>
@@ -498,25 +492,7 @@
           <w:sz w:val="24"/>
           <w:szCs w:val="24"/>
         </w:rPr>
-        <w:t xml:space="preserve">The side-by-side </w:t>
-      </w:r>
-      <w:proofErr w:type="gramStart"/>
-      <w:r>
-        <w:rPr>
-          <w:rFonts w:ascii="Times New Roman" w:hAnsi="Times New Roman" w:cs="Times New Roman"/>
-          <w:sz w:val="24"/>
-          <w:szCs w:val="24"/>
-        </w:rPr>
-        <w:t>boxplots</w:t>
-      </w:r>
-      <w:proofErr w:type="gramEnd"/>
-      <w:r>
-        <w:rPr>
-          <w:rFonts w:ascii="Times New Roman" w:hAnsi="Times New Roman" w:cs="Times New Roman"/>
-          <w:sz w:val="24"/>
-          <w:szCs w:val="24"/>
-        </w:rPr>
-        <w:t xml:space="preserve"> below display</w:t>
+        <w:t>The side-by-side boxplots below display</w:t>
       </w:r>
       <w:r>
         <w:rPr>
@@ -689,25 +665,7 @@
           <w:sz w:val="24"/>
           <w:szCs w:val="24"/>
         </w:rPr>
-        <w:t xml:space="preserve">-side </w:t>
-      </w:r>
-      <w:proofErr w:type="gramStart"/>
-      <w:r>
-        <w:rPr>
-          <w:rFonts w:ascii="Times New Roman" w:hAnsi="Times New Roman" w:cs="Times New Roman"/>
-          <w:sz w:val="24"/>
-          <w:szCs w:val="24"/>
-        </w:rPr>
-        <w:t>boxplots</w:t>
-      </w:r>
-      <w:proofErr w:type="gramEnd"/>
-      <w:r>
-        <w:rPr>
-          <w:rFonts w:ascii="Times New Roman" w:hAnsi="Times New Roman" w:cs="Times New Roman"/>
-          <w:sz w:val="24"/>
-          <w:szCs w:val="24"/>
-        </w:rPr>
-        <w:t xml:space="preserve"> above. Be sure to compare medians</w:t>
+        <w:t>-side boxplots above. Be sure to compare medians</w:t>
       </w:r>
       <w:r>
         <w:rPr>
@@ -731,6 +689,14 @@
           <w:sz w:val="24"/>
           <w:szCs w:val="24"/>
         </w:rPr>
+        <w:t>,</w:t>
+      </w:r>
+      <w:r>
+        <w:rPr>
+          <w:rFonts w:ascii="Times New Roman" w:hAnsi="Times New Roman" w:cs="Times New Roman"/>
+          <w:sz w:val="24"/>
+          <w:szCs w:val="24"/>
+        </w:rPr>
         <w:t xml:space="preserve"> outliers</w:t>
       </w:r>
       <w:r>
@@ -748,6 +714,14 @@
           <w:szCs w:val="24"/>
         </w:rPr>
         <w:t>.</w:t>
+      </w:r>
+      <w:r>
+        <w:rPr>
+          <w:rFonts w:ascii="Times New Roman" w:hAnsi="Times New Roman" w:cs="Times New Roman"/>
+          <w:sz w:val="24"/>
+          <w:szCs w:val="24"/>
+        </w:rPr>
+        <w:t xml:space="preserve"> What swimming styles seem to be the quickest?</w:t>
       </w:r>
     </w:p>
     <w:p>
@@ -840,6 +814,7 @@
           <w:sz w:val="24"/>
           <w:szCs w:val="24"/>
         </w:rPr>
+        <w:lastRenderedPageBreak/>
         <w:t>upper (lower times)</w:t>
       </w:r>
       <w:r>
@@ -876,17 +851,7 @@
           <w:sz w:val="24"/>
           <w:szCs w:val="24"/>
         </w:rPr>
-        <w:t xml:space="preserve">lowest </w:t>
-      </w:r>
-      <w:r>
-        <w:rPr>
-          <w:rFonts w:ascii="Times New Roman" w:hAnsi="Times New Roman" w:cs="Times New Roman"/>
-          <w:color w:val="FF0000"/>
-          <w:sz w:val="24"/>
-          <w:szCs w:val="24"/>
-        </w:rPr>
-        <w:lastRenderedPageBreak/>
-        <w:t>median time</w:t>
+        <w:t>lowest median time</w:t>
       </w:r>
       <w:r>
         <w:rPr>
@@ -1571,25 +1536,7 @@
           <w:sz w:val="24"/>
           <w:szCs w:val="24"/>
         </w:rPr>
-        <w:t xml:space="preserve"> Brainstorm some ideas on </w:t>
-      </w:r>
-      <w:proofErr w:type="gramStart"/>
-      <w:r>
-        <w:rPr>
-          <w:rFonts w:ascii="Times New Roman" w:hAnsi="Times New Roman" w:cs="Times New Roman"/>
-          <w:sz w:val="24"/>
-          <w:szCs w:val="24"/>
-        </w:rPr>
-        <w:t>whether or not</w:t>
-      </w:r>
-      <w:proofErr w:type="gramEnd"/>
-      <w:r>
-        <w:rPr>
-          <w:rFonts w:ascii="Times New Roman" w:hAnsi="Times New Roman" w:cs="Times New Roman"/>
-          <w:sz w:val="24"/>
-          <w:szCs w:val="24"/>
-        </w:rPr>
-        <w:t xml:space="preserve"> the 100m </w:t>
+        <w:t xml:space="preserve"> Brainstorm some ideas on whether or not the 100m </w:t>
       </w:r>
       <w:r>
         <w:rPr>
@@ -1753,16 +1700,14 @@
         </w:rPr>
         <w:t xml:space="preserve">finish time for </w:t>
       </w:r>
-      <w:proofErr w:type="gramStart"/>
-      <w:r>
-        <w:rPr>
-          <w:rFonts w:ascii="Times New Roman" w:hAnsi="Times New Roman" w:cs="Times New Roman"/>
-          <w:sz w:val="24"/>
-          <w:szCs w:val="24"/>
-        </w:rPr>
-        <w:t>recent</w:t>
-      </w:r>
-      <w:proofErr w:type="gramEnd"/>
+      <w:r>
+        <w:rPr>
+          <w:rFonts w:ascii="Times New Roman" w:hAnsi="Times New Roman" w:cs="Times New Roman"/>
+          <w:sz w:val="24"/>
+          <w:szCs w:val="24"/>
+        </w:rPr>
+        <w:t>the recent</w:t>
+      </w:r>
       <w:r>
         <w:rPr>
           <w:rFonts w:ascii="Times New Roman" w:hAnsi="Times New Roman" w:cs="Times New Roman"/>
@@ -1785,7 +1730,7 @@
           <w:sz w:val="24"/>
           <w:szCs w:val="24"/>
         </w:rPr>
-        <w:t>,</w:t>
+        <w:t xml:space="preserve"> with</w:t>
       </w:r>
       <w:r>
         <w:rPr>
@@ -1914,6 +1859,22 @@
           <w:szCs w:val="24"/>
         </w:rPr>
         <w:t xml:space="preserve"> You can assume all conditions are met.</w:t>
+      </w:r>
+      <w:r>
+        <w:rPr>
+          <w:rFonts w:ascii="Times New Roman" w:hAnsi="Times New Roman" w:cs="Times New Roman"/>
+          <w:sz w:val="24"/>
+          <w:szCs w:val="24"/>
+        </w:rPr>
+        <w:t xml:space="preserve"> </w:t>
+      </w:r>
+      <w:r>
+        <w:rPr>
+          <w:rFonts w:ascii="Times New Roman" w:hAnsi="Times New Roman" w:cs="Times New Roman"/>
+          <w:sz w:val="24"/>
+          <w:szCs w:val="24"/>
+        </w:rPr>
+        <w:t>Make sure to write out your null and alternative hypothesis, find your t-stat, write the p-value, and write a conclusion.</w:t>
       </w:r>
     </w:p>
     <w:p>
@@ -1925,77 +1886,276 @@
           <w:szCs w:val="24"/>
         </w:rPr>
       </w:pPr>
-      <w:r>
-        <w:rPr>
-          <w:rFonts w:ascii="Times New Roman" w:hAnsi="Times New Roman" w:cs="Times New Roman"/>
-          <w:sz w:val="24"/>
-          <w:szCs w:val="24"/>
-        </w:rPr>
-        <w:t xml:space="preserve">Population: </w:t>
-      </w:r>
-      <w:r>
-        <w:rPr>
-          <w:rFonts w:ascii="Times New Roman" w:hAnsi="Times New Roman" w:cs="Times New Roman"/>
-          <w:sz w:val="24"/>
-          <w:szCs w:val="24"/>
-        </w:rPr>
-        <w:t xml:space="preserve">n = 606, </w:t>
-      </w:r>
-      <w:r>
-        <w:rPr>
-          <w:rFonts w:ascii="Times New Roman" w:hAnsi="Times New Roman" w:cs="Times New Roman"/>
-          <w:sz w:val="24"/>
-          <w:szCs w:val="24"/>
-        </w:rPr>
-        <w:t xml:space="preserve">mean = 54.71, </w:t>
-      </w:r>
-      <w:proofErr w:type="spellStart"/>
-      <w:r>
-        <w:rPr>
-          <w:rFonts w:ascii="Times New Roman" w:hAnsi="Times New Roman" w:cs="Times New Roman"/>
-          <w:sz w:val="24"/>
-          <w:szCs w:val="24"/>
-        </w:rPr>
-        <w:t>sd</w:t>
-      </w:r>
-      <w:proofErr w:type="spellEnd"/>
-      <w:r>
-        <w:rPr>
-          <w:rFonts w:ascii="Times New Roman" w:hAnsi="Times New Roman" w:cs="Times New Roman"/>
-          <w:sz w:val="24"/>
-          <w:szCs w:val="24"/>
-        </w:rPr>
-        <w:t xml:space="preserve"> = </w:t>
-      </w:r>
-      <w:r>
-        <w:rPr>
-          <w:rFonts w:ascii="Times New Roman" w:hAnsi="Times New Roman" w:cs="Times New Roman"/>
-          <w:sz w:val="24"/>
-          <w:szCs w:val="24"/>
-        </w:rPr>
-        <w:t>3.39</w:t>
-      </w:r>
     </w:p>
     <w:p>
       <w:pPr>
         <w:pStyle w:val="ListParagraph"/>
         <w:rPr>
           <w:rFonts w:ascii="Times New Roman" w:hAnsi="Times New Roman" w:cs="Times New Roman"/>
-          <w:sz w:val="24"/>
-          <w:szCs w:val="24"/>
-        </w:rPr>
-      </w:pPr>
+          <w:color w:val="FF0000"/>
+          <w:sz w:val="24"/>
+          <w:szCs w:val="24"/>
+        </w:rPr>
+      </w:pPr>
+      <w:r>
+        <w:rPr>
+          <w:rFonts w:ascii="Times New Roman" w:hAnsi="Times New Roman" w:cs="Times New Roman"/>
+          <w:color w:val="FF0000"/>
+          <w:sz w:val="24"/>
+          <w:szCs w:val="24"/>
+          <w:shd w:val="clear" w:color="auto" w:fill="FFFFFF"/>
+        </w:rPr>
+        <w:t>x̄</w:t>
+      </w:r>
+      <w:r>
+        <w:rPr>
+          <w:rFonts w:ascii="Times New Roman" w:hAnsi="Times New Roman" w:cs="Times New Roman"/>
+          <w:color w:val="FF0000"/>
+          <w:sz w:val="24"/>
+          <w:szCs w:val="24"/>
+          <w:shd w:val="clear" w:color="auto" w:fill="FFFFFF"/>
+          <w:vertAlign w:val="subscript"/>
+        </w:rPr>
+        <w:t>1</w:t>
+      </w:r>
+      <w:r>
+        <w:rPr>
+          <w:rFonts w:ascii="Times New Roman" w:hAnsi="Times New Roman" w:cs="Times New Roman"/>
+          <w:color w:val="FF0000"/>
+          <w:sz w:val="24"/>
+          <w:szCs w:val="24"/>
+          <w:shd w:val="clear" w:color="auto" w:fill="FFFFFF"/>
+        </w:rPr>
+        <w:t xml:space="preserve"> = </w:t>
+      </w:r>
+      <w:r>
+        <w:rPr>
+          <w:rFonts w:ascii="Times New Roman" w:hAnsi="Times New Roman" w:cs="Times New Roman"/>
+          <w:color w:val="FF0000"/>
+          <w:sz w:val="24"/>
+          <w:szCs w:val="24"/>
+          <w:shd w:val="clear" w:color="auto" w:fill="FFFFFF"/>
+        </w:rPr>
+        <w:t xml:space="preserve">54.27, </w:t>
+      </w:r>
+      <w:r>
+        <w:rPr>
+          <w:rFonts w:ascii="Times New Roman" w:hAnsi="Times New Roman" w:cs="Times New Roman"/>
+          <w:color w:val="FF0000"/>
+          <w:sz w:val="24"/>
+          <w:szCs w:val="24"/>
+          <w:shd w:val="clear" w:color="auto" w:fill="FFFFFF"/>
+        </w:rPr>
+        <w:t>S</w:t>
+      </w:r>
+      <w:r>
+        <w:rPr>
+          <w:rFonts w:ascii="Times New Roman" w:hAnsi="Times New Roman" w:cs="Times New Roman"/>
+          <w:color w:val="FF0000"/>
+          <w:sz w:val="24"/>
+          <w:szCs w:val="24"/>
+          <w:shd w:val="clear" w:color="auto" w:fill="FFFFFF"/>
+          <w:vertAlign w:val="subscript"/>
+        </w:rPr>
+        <w:t xml:space="preserve">1 </w:t>
+      </w:r>
+      <w:r>
+        <w:rPr>
+          <w:rFonts w:ascii="Times New Roman" w:hAnsi="Times New Roman" w:cs="Times New Roman"/>
+          <w:color w:val="FF0000"/>
+          <w:sz w:val="24"/>
+          <w:szCs w:val="24"/>
+          <w:shd w:val="clear" w:color="auto" w:fill="FFFFFF"/>
+        </w:rPr>
+        <w:t xml:space="preserve">= </w:t>
+      </w:r>
+      <w:r>
+        <w:rPr>
+          <w:rFonts w:ascii="Times New Roman" w:hAnsi="Times New Roman" w:cs="Times New Roman"/>
+          <w:color w:val="FF0000"/>
+          <w:sz w:val="24"/>
+          <w:szCs w:val="24"/>
+          <w:shd w:val="clear" w:color="auto" w:fill="FFFFFF"/>
+        </w:rPr>
+        <w:t>3.4,</w:t>
+      </w:r>
+      <w:r>
+        <w:rPr>
+          <w:rFonts w:ascii="Times New Roman" w:hAnsi="Times New Roman" w:cs="Times New Roman"/>
+          <w:color w:val="FF0000"/>
+          <w:sz w:val="24"/>
+          <w:szCs w:val="24"/>
+          <w:shd w:val="clear" w:color="auto" w:fill="FFFFFF"/>
+        </w:rPr>
+        <w:t xml:space="preserve"> n</w:t>
+      </w:r>
+      <w:r>
+        <w:rPr>
+          <w:rFonts w:ascii="Times New Roman" w:hAnsi="Times New Roman" w:cs="Times New Roman"/>
+          <w:color w:val="FF0000"/>
+          <w:sz w:val="24"/>
+          <w:szCs w:val="24"/>
+          <w:shd w:val="clear" w:color="auto" w:fill="FFFFFF"/>
+          <w:vertAlign w:val="subscript"/>
+        </w:rPr>
+        <w:t xml:space="preserve">1 </w:t>
+      </w:r>
+      <w:r>
+        <w:rPr>
+          <w:rFonts w:ascii="Times New Roman" w:hAnsi="Times New Roman" w:cs="Times New Roman"/>
+          <w:color w:val="FF0000"/>
+          <w:sz w:val="24"/>
+          <w:szCs w:val="24"/>
+          <w:shd w:val="clear" w:color="auto" w:fill="FFFFFF"/>
+        </w:rPr>
+        <w:t>= 447,</w:t>
+      </w:r>
+      <w:r>
+        <w:rPr>
+          <w:rFonts w:ascii="Times New Roman" w:hAnsi="Times New Roman" w:cs="Times New Roman"/>
+          <w:color w:val="FF0000"/>
+          <w:sz w:val="24"/>
+          <w:szCs w:val="24"/>
+          <w:shd w:val="clear" w:color="auto" w:fill="FFFFFF"/>
+          <w:vertAlign w:val="subscript"/>
+        </w:rPr>
+        <w:t xml:space="preserve">  </w:t>
+      </w:r>
+      <w:r>
+        <w:rPr>
+          <w:rFonts w:ascii="Times New Roman" w:hAnsi="Times New Roman" w:cs="Times New Roman"/>
+          <w:color w:val="FF0000"/>
+          <w:sz w:val="24"/>
+          <w:szCs w:val="24"/>
+          <w:shd w:val="clear" w:color="auto" w:fill="FFFFFF"/>
+        </w:rPr>
+        <w:t>x̄</w:t>
+      </w:r>
+      <w:r>
+        <w:rPr>
+          <w:rFonts w:ascii="Times New Roman" w:hAnsi="Times New Roman" w:cs="Times New Roman"/>
+          <w:color w:val="FF0000"/>
+          <w:sz w:val="24"/>
+          <w:szCs w:val="24"/>
+          <w:shd w:val="clear" w:color="auto" w:fill="FFFFFF"/>
+          <w:vertAlign w:val="subscript"/>
+        </w:rPr>
+        <w:t>2</w:t>
+      </w:r>
+      <w:r>
+        <w:rPr>
+          <w:rFonts w:ascii="Times New Roman" w:hAnsi="Times New Roman" w:cs="Times New Roman"/>
+          <w:color w:val="FF0000"/>
+          <w:sz w:val="24"/>
+          <w:szCs w:val="24"/>
+          <w:shd w:val="clear" w:color="auto" w:fill="FFFFFF"/>
+        </w:rPr>
+        <w:t xml:space="preserve"> = 56.86</w:t>
+      </w:r>
+      <w:r>
+        <w:rPr>
+          <w:rFonts w:ascii="Times New Roman" w:hAnsi="Times New Roman" w:cs="Times New Roman"/>
+          <w:color w:val="FF0000"/>
+          <w:sz w:val="24"/>
+          <w:szCs w:val="24"/>
+          <w:shd w:val="clear" w:color="auto" w:fill="FFFFFF"/>
+        </w:rPr>
+        <w:t xml:space="preserve">, </w:t>
+      </w:r>
+      <w:r>
+        <w:rPr>
+          <w:rFonts w:ascii="Times New Roman" w:hAnsi="Times New Roman" w:cs="Times New Roman"/>
+          <w:color w:val="FF0000"/>
+          <w:sz w:val="24"/>
+          <w:szCs w:val="24"/>
+          <w:shd w:val="clear" w:color="auto" w:fill="FFFFFF"/>
+        </w:rPr>
+        <w:t>S</w:t>
+      </w:r>
+      <w:r>
+        <w:rPr>
+          <w:rFonts w:ascii="Times New Roman" w:hAnsi="Times New Roman" w:cs="Times New Roman"/>
+          <w:color w:val="FF0000"/>
+          <w:sz w:val="24"/>
+          <w:szCs w:val="24"/>
+          <w:shd w:val="clear" w:color="auto" w:fill="FFFFFF"/>
+          <w:vertAlign w:val="subscript"/>
+        </w:rPr>
+        <w:t>2</w:t>
+      </w:r>
+      <w:r>
+        <w:rPr>
+          <w:rFonts w:ascii="Times New Roman" w:hAnsi="Times New Roman" w:cs="Times New Roman"/>
+          <w:color w:val="FF0000"/>
+          <w:sz w:val="24"/>
+          <w:szCs w:val="24"/>
+          <w:shd w:val="clear" w:color="auto" w:fill="FFFFFF"/>
+        </w:rPr>
+        <w:t xml:space="preserve"> = 2.39</w:t>
+      </w:r>
+      <w:r>
+        <w:rPr>
+          <w:rFonts w:ascii="Times New Roman" w:hAnsi="Times New Roman" w:cs="Times New Roman"/>
+          <w:color w:val="FF0000"/>
+          <w:sz w:val="24"/>
+          <w:szCs w:val="24"/>
+          <w:shd w:val="clear" w:color="auto" w:fill="FFFFFF"/>
+        </w:rPr>
+        <w:t>, n</w:t>
+      </w:r>
+      <w:r>
+        <w:rPr>
+          <w:rFonts w:ascii="Times New Roman" w:hAnsi="Times New Roman" w:cs="Times New Roman"/>
+          <w:color w:val="FF0000"/>
+          <w:sz w:val="24"/>
+          <w:szCs w:val="24"/>
+          <w:shd w:val="clear" w:color="auto" w:fill="FFFFFF"/>
+          <w:vertAlign w:val="subscript"/>
+        </w:rPr>
+        <w:t xml:space="preserve">2 </w:t>
+      </w:r>
+      <w:r>
+        <w:rPr>
+          <w:rFonts w:ascii="Times New Roman" w:hAnsi="Times New Roman" w:cs="Times New Roman"/>
+          <w:color w:val="FF0000"/>
+          <w:sz w:val="24"/>
+          <w:szCs w:val="24"/>
+          <w:shd w:val="clear" w:color="auto" w:fill="FFFFFF"/>
+        </w:rPr>
+        <w:t xml:space="preserve">= </w:t>
+      </w:r>
+      <w:r>
+        <w:rPr>
+          <w:rFonts w:ascii="Times New Roman" w:hAnsi="Times New Roman" w:cs="Times New Roman"/>
+          <w:color w:val="FF0000"/>
+          <w:sz w:val="24"/>
+          <w:szCs w:val="24"/>
+          <w:shd w:val="clear" w:color="auto" w:fill="FFFFFF"/>
+        </w:rPr>
+        <w:t>159</w:t>
+      </w:r>
     </w:p>
     <w:p>
       <w:pPr>
-        <w:pStyle w:val="ListParagraph"/>
-        <w:rPr>
-          <w:rFonts w:ascii="Times New Roman" w:hAnsi="Times New Roman" w:cs="Times New Roman"/>
-          <w:color w:val="FF0000"/>
-          <w:sz w:val="24"/>
-          <w:szCs w:val="24"/>
-        </w:rPr>
-      </w:pPr>
+        <w:ind w:firstLine="720"/>
+        <w:rPr>
+          <w:rFonts w:ascii="Times New Roman" w:hAnsi="Times New Roman" w:cs="Times New Roman"/>
+          <w:color w:val="FF0000"/>
+          <w:sz w:val="24"/>
+          <w:szCs w:val="24"/>
+          <w:shd w:val="clear" w:color="auto" w:fill="FFFFFF"/>
+          <w:vertAlign w:val="subscript"/>
+        </w:rPr>
+      </w:pPr>
+      <w:r>
+        <w:rPr>
+          <w:rFonts w:ascii="Times New Roman" w:hAnsi="Times New Roman" w:cs="Times New Roman"/>
+          <w:color w:val="FF0000"/>
+          <w:sz w:val="24"/>
+          <w:szCs w:val="24"/>
+        </w:rPr>
+        <w:t xml:space="preserve">Null Hypothesis: </w:t>
+      </w:r>
       <w:r>
         <w:rPr>
           <w:rFonts w:ascii="Times New Roman" w:hAnsi="Times New Roman" w:cs="Times New Roman"/>
@@ -2035,17 +2195,7 @@
           <w:szCs w:val="24"/>
           <w:shd w:val="clear" w:color="auto" w:fill="FFFFFF"/>
         </w:rPr>
-        <w:t xml:space="preserve">54.27, </w:t>
-      </w:r>
-      <w:r>
-        <w:rPr>
-          <w:rFonts w:ascii="Times New Roman" w:hAnsi="Times New Roman" w:cs="Times New Roman"/>
-          <w:color w:val="FF0000"/>
-          <w:sz w:val="24"/>
-          <w:szCs w:val="24"/>
-          <w:shd w:val="clear" w:color="auto" w:fill="FFFFFF"/>
-        </w:rPr>
-        <w:t>S</w:t>
+        <w:t>x̄</w:t>
       </w:r>
       <w:r>
         <w:rPr>
@@ -2056,199 +2206,12 @@
           <w:shd w:val="clear" w:color="auto" w:fill="FFFFFF"/>
           <w:vertAlign w:val="subscript"/>
         </w:rPr>
-        <w:t xml:space="preserve">1 </w:t>
-      </w:r>
-      <w:r>
-        <w:rPr>
-          <w:rFonts w:ascii="Times New Roman" w:hAnsi="Times New Roman" w:cs="Times New Roman"/>
-          <w:color w:val="FF0000"/>
-          <w:sz w:val="24"/>
-          <w:szCs w:val="24"/>
-          <w:shd w:val="clear" w:color="auto" w:fill="FFFFFF"/>
-        </w:rPr>
-        <w:t xml:space="preserve">= </w:t>
-      </w:r>
-      <w:r>
-        <w:rPr>
-          <w:rFonts w:ascii="Times New Roman" w:hAnsi="Times New Roman" w:cs="Times New Roman"/>
-          <w:color w:val="FF0000"/>
-          <w:sz w:val="24"/>
-          <w:szCs w:val="24"/>
-          <w:shd w:val="clear" w:color="auto" w:fill="FFFFFF"/>
-        </w:rPr>
-        <w:t>3.4,</w:t>
-      </w:r>
-      <w:r>
-        <w:rPr>
-          <w:rFonts w:ascii="Times New Roman" w:hAnsi="Times New Roman" w:cs="Times New Roman"/>
-          <w:color w:val="FF0000"/>
-          <w:sz w:val="24"/>
-          <w:szCs w:val="24"/>
-          <w:shd w:val="clear" w:color="auto" w:fill="FFFFFF"/>
-        </w:rPr>
-        <w:t xml:space="preserve"> n</w:t>
-      </w:r>
-      <w:r>
-        <w:rPr>
-          <w:rFonts w:ascii="Times New Roman" w:hAnsi="Times New Roman" w:cs="Times New Roman"/>
-          <w:color w:val="FF0000"/>
-          <w:sz w:val="24"/>
-          <w:szCs w:val="24"/>
-          <w:shd w:val="clear" w:color="auto" w:fill="FFFFFF"/>
-          <w:vertAlign w:val="subscript"/>
-        </w:rPr>
-        <w:t xml:space="preserve">1 </w:t>
-      </w:r>
-      <w:r>
-        <w:rPr>
-          <w:rFonts w:ascii="Times New Roman" w:hAnsi="Times New Roman" w:cs="Times New Roman"/>
-          <w:color w:val="FF0000"/>
-          <w:sz w:val="24"/>
-          <w:szCs w:val="24"/>
-          <w:shd w:val="clear" w:color="auto" w:fill="FFFFFF"/>
-        </w:rPr>
-        <w:t xml:space="preserve">= </w:t>
-      </w:r>
-      <w:proofErr w:type="gramStart"/>
-      <w:r>
-        <w:rPr>
-          <w:rFonts w:ascii="Times New Roman" w:hAnsi="Times New Roman" w:cs="Times New Roman"/>
-          <w:color w:val="FF0000"/>
-          <w:sz w:val="24"/>
-          <w:szCs w:val="24"/>
-          <w:shd w:val="clear" w:color="auto" w:fill="FFFFFF"/>
-        </w:rPr>
-        <w:t>447,</w:t>
-      </w:r>
-      <w:r>
-        <w:rPr>
-          <w:rFonts w:ascii="Times New Roman" w:hAnsi="Times New Roman" w:cs="Times New Roman"/>
-          <w:color w:val="FF0000"/>
-          <w:sz w:val="24"/>
-          <w:szCs w:val="24"/>
-          <w:shd w:val="clear" w:color="auto" w:fill="FFFFFF"/>
-          <w:vertAlign w:val="subscript"/>
-        </w:rPr>
-        <w:t xml:space="preserve">  </w:t>
-      </w:r>
-      <w:r>
-        <w:rPr>
-          <w:rFonts w:ascii="Times New Roman" w:hAnsi="Times New Roman" w:cs="Times New Roman"/>
-          <w:color w:val="FF0000"/>
-          <w:sz w:val="24"/>
-          <w:szCs w:val="24"/>
-          <w:shd w:val="clear" w:color="auto" w:fill="FFFFFF"/>
-        </w:rPr>
-        <w:t>x̄</w:t>
-      </w:r>
-      <w:proofErr w:type="gramEnd"/>
-      <w:r>
-        <w:rPr>
-          <w:rFonts w:ascii="Times New Roman" w:hAnsi="Times New Roman" w:cs="Times New Roman"/>
-          <w:color w:val="FF0000"/>
-          <w:sz w:val="24"/>
-          <w:szCs w:val="24"/>
-          <w:shd w:val="clear" w:color="auto" w:fill="FFFFFF"/>
-          <w:vertAlign w:val="subscript"/>
-        </w:rPr>
         <w:t>2</w:t>
-      </w:r>
-      <w:r>
-        <w:rPr>
-          <w:rFonts w:ascii="Times New Roman" w:hAnsi="Times New Roman" w:cs="Times New Roman"/>
-          <w:color w:val="FF0000"/>
-          <w:sz w:val="24"/>
-          <w:szCs w:val="24"/>
-          <w:shd w:val="clear" w:color="auto" w:fill="FFFFFF"/>
-        </w:rPr>
-        <w:t xml:space="preserve"> = 56.86</w:t>
-      </w:r>
-      <w:r>
-        <w:rPr>
-          <w:rFonts w:ascii="Times New Roman" w:hAnsi="Times New Roman" w:cs="Times New Roman"/>
-          <w:color w:val="FF0000"/>
-          <w:sz w:val="24"/>
-          <w:szCs w:val="24"/>
-          <w:shd w:val="clear" w:color="auto" w:fill="FFFFFF"/>
-        </w:rPr>
-        <w:t xml:space="preserve">, </w:t>
-      </w:r>
-      <w:r>
-        <w:rPr>
-          <w:rFonts w:ascii="Times New Roman" w:hAnsi="Times New Roman" w:cs="Times New Roman"/>
-          <w:color w:val="FF0000"/>
-          <w:sz w:val="24"/>
-          <w:szCs w:val="24"/>
-          <w:shd w:val="clear" w:color="auto" w:fill="FFFFFF"/>
-        </w:rPr>
-        <w:t>S</w:t>
-      </w:r>
-      <w:r>
-        <w:rPr>
-          <w:rFonts w:ascii="Times New Roman" w:hAnsi="Times New Roman" w:cs="Times New Roman"/>
-          <w:color w:val="FF0000"/>
-          <w:sz w:val="24"/>
-          <w:szCs w:val="24"/>
-          <w:shd w:val="clear" w:color="auto" w:fill="FFFFFF"/>
-          <w:vertAlign w:val="subscript"/>
-        </w:rPr>
-        <w:t>2</w:t>
-      </w:r>
-      <w:r>
-        <w:rPr>
-          <w:rFonts w:ascii="Times New Roman" w:hAnsi="Times New Roman" w:cs="Times New Roman"/>
-          <w:color w:val="FF0000"/>
-          <w:sz w:val="24"/>
-          <w:szCs w:val="24"/>
-          <w:shd w:val="clear" w:color="auto" w:fill="FFFFFF"/>
-        </w:rPr>
-        <w:t xml:space="preserve"> = 2.39</w:t>
-      </w:r>
-      <w:r>
-        <w:rPr>
-          <w:rFonts w:ascii="Times New Roman" w:hAnsi="Times New Roman" w:cs="Times New Roman"/>
-          <w:color w:val="FF0000"/>
-          <w:sz w:val="24"/>
-          <w:szCs w:val="24"/>
-          <w:shd w:val="clear" w:color="auto" w:fill="FFFFFF"/>
-        </w:rPr>
-        <w:t>, n</w:t>
-      </w:r>
-      <w:r>
-        <w:rPr>
-          <w:rFonts w:ascii="Times New Roman" w:hAnsi="Times New Roman" w:cs="Times New Roman"/>
-          <w:color w:val="FF0000"/>
-          <w:sz w:val="24"/>
-          <w:szCs w:val="24"/>
-          <w:shd w:val="clear" w:color="auto" w:fill="FFFFFF"/>
-          <w:vertAlign w:val="subscript"/>
-        </w:rPr>
-        <w:t xml:space="preserve">2 </w:t>
-      </w:r>
-      <w:r>
-        <w:rPr>
-          <w:rFonts w:ascii="Times New Roman" w:hAnsi="Times New Roman" w:cs="Times New Roman"/>
-          <w:color w:val="FF0000"/>
-          <w:sz w:val="24"/>
-          <w:szCs w:val="24"/>
-          <w:shd w:val="clear" w:color="auto" w:fill="FFFFFF"/>
-        </w:rPr>
-        <w:t xml:space="preserve">= </w:t>
-      </w:r>
-      <w:r>
-        <w:rPr>
-          <w:rFonts w:ascii="Times New Roman" w:hAnsi="Times New Roman" w:cs="Times New Roman"/>
-          <w:color w:val="FF0000"/>
-          <w:sz w:val="24"/>
-          <w:szCs w:val="24"/>
-          <w:shd w:val="clear" w:color="auto" w:fill="FFFFFF"/>
-        </w:rPr>
-        <w:t>159</w:t>
       </w:r>
     </w:p>
     <w:p>
       <w:pPr>
-        <w:ind w:firstLine="720"/>
+        <w:pStyle w:val="ListParagraph"/>
         <w:rPr>
           <w:rFonts w:ascii="Times New Roman" w:hAnsi="Times New Roman" w:cs="Times New Roman"/>
           <w:color w:val="FF0000"/>
@@ -2264,8 +2227,19 @@
           <w:color w:val="FF0000"/>
           <w:sz w:val="24"/>
           <w:szCs w:val="24"/>
-        </w:rPr>
-        <w:t xml:space="preserve">Null Hypothesis: </w:t>
+          <w:shd w:val="clear" w:color="auto" w:fill="FFFFFF"/>
+        </w:rPr>
+        <w:t>Alternative Hypothesis:</w:t>
+      </w:r>
+      <w:r>
+        <w:rPr>
+          <w:rFonts w:ascii="Times New Roman" w:hAnsi="Times New Roman" w:cs="Times New Roman"/>
+          <w:color w:val="FF0000"/>
+          <w:sz w:val="24"/>
+          <w:szCs w:val="24"/>
+          <w:shd w:val="clear" w:color="auto" w:fill="FFFFFF"/>
+        </w:rPr>
+        <w:t xml:space="preserve"> </w:t>
       </w:r>
       <w:r>
         <w:rPr>
@@ -2296,7 +2270,17 @@
           <w:szCs w:val="24"/>
           <w:shd w:val="clear" w:color="auto" w:fill="FFFFFF"/>
         </w:rPr>
-        <w:t xml:space="preserve"> = </w:t>
+        <w:t xml:space="preserve"> </w:t>
+      </w:r>
+      <w:r>
+        <w:rPr>
+          <w:rFonts w:ascii="Times New Roman" w:hAnsi="Times New Roman" w:cs="Times New Roman"/>
+          <w:color w:val="FF0000"/>
+          <w:sz w:val="24"/>
+          <w:szCs w:val="24"/>
+          <w:shd w:val="clear" w:color="auto" w:fill="FFFFFF"/>
+        </w:rPr>
+        <w:t xml:space="preserve">&lt; </w:t>
       </w:r>
       <w:r>
         <w:rPr>
@@ -2319,114 +2303,6 @@
         </w:rPr>
         <w:t>2</w:t>
       </w:r>
-    </w:p>
-    <w:p>
-      <w:pPr>
-        <w:pStyle w:val="ListParagraph"/>
-        <w:rPr>
-          <w:rFonts w:ascii="Times New Roman" w:hAnsi="Times New Roman" w:cs="Times New Roman"/>
-          <w:color w:val="FF0000"/>
-          <w:sz w:val="24"/>
-          <w:szCs w:val="24"/>
-          <w:shd w:val="clear" w:color="auto" w:fill="FFFFFF"/>
-          <w:vertAlign w:val="subscript"/>
-        </w:rPr>
-      </w:pPr>
-      <w:r>
-        <w:rPr>
-          <w:rFonts w:ascii="Times New Roman" w:hAnsi="Times New Roman" w:cs="Times New Roman"/>
-          <w:color w:val="FF0000"/>
-          <w:sz w:val="24"/>
-          <w:szCs w:val="24"/>
-          <w:shd w:val="clear" w:color="auto" w:fill="FFFFFF"/>
-        </w:rPr>
-        <w:t>Alternative Hypothesis:</w:t>
-      </w:r>
-      <w:r>
-        <w:rPr>
-          <w:rFonts w:ascii="Times New Roman" w:hAnsi="Times New Roman" w:cs="Times New Roman"/>
-          <w:color w:val="FF0000"/>
-          <w:sz w:val="24"/>
-          <w:szCs w:val="24"/>
-          <w:shd w:val="clear" w:color="auto" w:fill="FFFFFF"/>
-        </w:rPr>
-        <w:t xml:space="preserve"> </w:t>
-      </w:r>
-      <w:r>
-        <w:rPr>
-          <w:rFonts w:ascii="Times New Roman" w:hAnsi="Times New Roman" w:cs="Times New Roman"/>
-          <w:color w:val="FF0000"/>
-          <w:sz w:val="24"/>
-          <w:szCs w:val="24"/>
-          <w:shd w:val="clear" w:color="auto" w:fill="FFFFFF"/>
-        </w:rPr>
-        <w:t>x̄</w:t>
-      </w:r>
-      <w:r>
-        <w:rPr>
-          <w:rFonts w:ascii="Times New Roman" w:hAnsi="Times New Roman" w:cs="Times New Roman"/>
-          <w:color w:val="FF0000"/>
-          <w:sz w:val="24"/>
-          <w:szCs w:val="24"/>
-          <w:shd w:val="clear" w:color="auto" w:fill="FFFFFF"/>
-          <w:vertAlign w:val="subscript"/>
-        </w:rPr>
-        <w:t>1</w:t>
-      </w:r>
-      <w:r>
-        <w:rPr>
-          <w:rFonts w:ascii="Times New Roman" w:hAnsi="Times New Roman" w:cs="Times New Roman"/>
-          <w:color w:val="FF0000"/>
-          <w:sz w:val="24"/>
-          <w:szCs w:val="24"/>
-          <w:shd w:val="clear" w:color="auto" w:fill="FFFFFF"/>
-        </w:rPr>
-        <w:t xml:space="preserve"> </w:t>
-      </w:r>
-      <w:r>
-        <w:rPr>
-          <w:rFonts w:ascii="Times New Roman" w:hAnsi="Times New Roman" w:cs="Times New Roman"/>
-          <w:color w:val="FF0000"/>
-          <w:sz w:val="24"/>
-          <w:szCs w:val="24"/>
-          <w:shd w:val="clear" w:color="auto" w:fill="FFFFFF"/>
-        </w:rPr>
-        <w:t xml:space="preserve">&lt; </w:t>
-      </w:r>
-      <w:r>
-        <w:rPr>
-          <w:rFonts w:ascii="Times New Roman" w:hAnsi="Times New Roman" w:cs="Times New Roman"/>
-          <w:color w:val="FF0000"/>
-          <w:sz w:val="24"/>
-          <w:szCs w:val="24"/>
-          <w:shd w:val="clear" w:color="auto" w:fill="FFFFFF"/>
-        </w:rPr>
-        <w:t>x̄</w:t>
-      </w:r>
-      <w:r>
-        <w:rPr>
-          <w:rFonts w:ascii="Times New Roman" w:hAnsi="Times New Roman" w:cs="Times New Roman"/>
-          <w:color w:val="FF0000"/>
-          <w:sz w:val="24"/>
-          <w:szCs w:val="24"/>
-          <w:shd w:val="clear" w:color="auto" w:fill="FFFFFF"/>
-          <w:vertAlign w:val="subscript"/>
-        </w:rPr>
-        <w:t>2</w:t>
-      </w:r>
-    </w:p>
-    <w:p>
-      <w:pPr>
-        <w:pStyle w:val="ListParagraph"/>
-        <w:rPr>
-          <w:rFonts w:ascii="Times New Roman" w:hAnsi="Times New Roman" w:cs="Times New Roman"/>
-          <w:color w:val="FF0000"/>
-          <w:sz w:val="24"/>
-          <w:szCs w:val="24"/>
-          <w:shd w:val="clear" w:color="auto" w:fill="FFFFFF"/>
-          <w:vertAlign w:val="subscript"/>
-        </w:rPr>
-      </w:pPr>
     </w:p>
     <w:p>
       <w:pPr>
@@ -2463,13 +2339,23 @@
       </w:pPr>
       <w:r>
         <w:rPr>
-          <w:rFonts w:eastAsia="Times New Roman" w:cs="Courier New"/>
-          <w:b/>
-          <w:bCs/>
+          <w:rFonts w:ascii="Times New Roman" w:eastAsia="Times New Roman" w:hAnsi="Times New Roman" w:cs="Times New Roman"/>
           <w:color w:val="FF0000"/>
           <w:kern w:val="0"/>
-          <w:sz w:val="20"/>
-          <w:szCs w:val="20"/>
+          <w:sz w:val="24"/>
+          <w:szCs w:val="24"/>
+          <w:bdr w:val="none" w:sz="0" w:space="0" w:color="auto" w:frame="1"/>
+          <w14:ligatures w14:val="none"/>
+        </w:rPr>
+        <w:t xml:space="preserve">            </w:t>
+      </w:r>
+      <w:r>
+        <w:rPr>
+          <w:rFonts w:ascii="Times New Roman" w:eastAsia="Times New Roman" w:hAnsi="Times New Roman" w:cs="Times New Roman"/>
+          <w:color w:val="FF0000"/>
+          <w:kern w:val="0"/>
+          <w:sz w:val="24"/>
+          <w:szCs w:val="24"/>
           <w:bdr w:val="none" w:sz="0" w:space="0" w:color="auto" w:frame="1"/>
           <w14:ligatures w14:val="none"/>
         </w:rPr>
@@ -2514,31 +2400,7 @@
                 <w:bdr w:val="none" w:sz="0" w:space="0" w:color="auto" w:frame="1"/>
                 <w14:ligatures w14:val="none"/>
               </w:rPr>
-              <m:t>54.27</m:t>
-            </m:r>
-            <m:r>
-              <w:rPr>
-                <w:rFonts w:ascii="Cambria Math" w:eastAsia="Times New Roman" w:hAnsi="Cambria Math" w:cs="Courier New"/>
-                <w:color w:val="FF0000"/>
-                <w:kern w:val="0"/>
-                <w:sz w:val="20"/>
-                <w:szCs w:val="20"/>
-                <w:bdr w:val="none" w:sz="0" w:space="0" w:color="auto" w:frame="1"/>
-                <w14:ligatures w14:val="none"/>
-              </w:rPr>
-              <m:t>-</m:t>
-            </m:r>
-            <m:r>
-              <w:rPr>
-                <w:rFonts w:ascii="Cambria Math" w:eastAsia="Times New Roman" w:hAnsi="Cambria Math" w:cs="Courier New"/>
-                <w:color w:val="FF0000"/>
-                <w:kern w:val="0"/>
-                <w:sz w:val="20"/>
-                <w:szCs w:val="20"/>
-                <w:bdr w:val="none" w:sz="0" w:space="0" w:color="auto" w:frame="1"/>
-                <w14:ligatures w14:val="none"/>
-              </w:rPr>
-              <m:t>56.86</m:t>
+              <m:t>54.27-56.86</m:t>
             </m:r>
           </m:num>
           <m:den>
@@ -2602,31 +2464,7 @@
                             <w:bdr w:val="none" w:sz="0" w:space="0" w:color="auto" w:frame="1"/>
                             <w14:ligatures w14:val="none"/>
                           </w:rPr>
-                          <m:t>(</m:t>
-                        </m:r>
-                        <m:r>
-                          <w:rPr>
-                            <w:rFonts w:ascii="Cambria Math" w:eastAsia="Times New Roman" w:hAnsi="Cambria Math" w:cs="Courier New"/>
-                            <w:color w:val="FF0000"/>
-                            <w:kern w:val="0"/>
-                            <w:sz w:val="20"/>
-                            <w:szCs w:val="20"/>
-                            <w:bdr w:val="none" w:sz="0" w:space="0" w:color="auto" w:frame="1"/>
-                            <w14:ligatures w14:val="none"/>
-                          </w:rPr>
-                          <m:t>3.4</m:t>
-                        </m:r>
-                        <m:r>
-                          <w:rPr>
-                            <w:rFonts w:ascii="Cambria Math" w:eastAsia="Times New Roman" w:hAnsi="Cambria Math" w:cs="Courier New"/>
-                            <w:color w:val="FF0000"/>
-                            <w:kern w:val="0"/>
-                            <w:sz w:val="20"/>
-                            <w:szCs w:val="20"/>
-                            <w:bdr w:val="none" w:sz="0" w:space="0" w:color="auto" w:frame="1"/>
-                            <w14:ligatures w14:val="none"/>
-                          </w:rPr>
-                          <m:t>)</m:t>
+                          <m:t>(3.4)</m:t>
                         </m:r>
                       </m:e>
                       <m:sup>
@@ -2714,31 +2552,7 @@
                             <w:bdr w:val="none" w:sz="0" w:space="0" w:color="auto" w:frame="1"/>
                             <w14:ligatures w14:val="none"/>
                           </w:rPr>
-                          <m:t>(</m:t>
-                        </m:r>
-                        <m:r>
-                          <w:rPr>
-                            <w:rFonts w:ascii="Cambria Math" w:eastAsia="Times New Roman" w:hAnsi="Cambria Math" w:cs="Courier New"/>
-                            <w:color w:val="FF0000"/>
-                            <w:kern w:val="0"/>
-                            <w:sz w:val="20"/>
-                            <w:szCs w:val="20"/>
-                            <w:bdr w:val="none" w:sz="0" w:space="0" w:color="auto" w:frame="1"/>
-                            <w14:ligatures w14:val="none"/>
-                          </w:rPr>
-                          <m:t>2.39</m:t>
-                        </m:r>
-                        <m:r>
-                          <w:rPr>
-                            <w:rFonts w:ascii="Cambria Math" w:eastAsia="Times New Roman" w:hAnsi="Cambria Math" w:cs="Courier New"/>
-                            <w:color w:val="FF0000"/>
-                            <w:kern w:val="0"/>
-                            <w:sz w:val="20"/>
-                            <w:szCs w:val="20"/>
-                            <w:bdr w:val="none" w:sz="0" w:space="0" w:color="auto" w:frame="1"/>
-                            <w14:ligatures w14:val="none"/>
-                          </w:rPr>
-                          <m:t>)</m:t>
+                          <m:t>(2.39)</m:t>
                         </m:r>
                       </m:e>
                       <m:sup>
@@ -2786,7 +2600,1524 @@
             <w:bdr w:val="none" w:sz="0" w:space="0" w:color="auto" w:frame="1"/>
             <w14:ligatures w14:val="none"/>
           </w:rPr>
-          <m:t>=</m:t>
+          <m:t>=-10.42</m:t>
+        </m:r>
+      </m:oMath>
+      <w:r>
+        <w:rPr>
+          <w:rFonts w:eastAsia="Times New Roman" w:cs="Courier New"/>
+          <w:color w:val="FF0000"/>
+          <w:kern w:val="0"/>
+          <w:sz w:val="20"/>
+          <w:szCs w:val="20"/>
+          <w:bdr w:val="none" w:sz="0" w:space="0" w:color="auto" w:frame="1"/>
+          <w14:ligatures w14:val="none"/>
+        </w:rPr>
+        <w:t xml:space="preserve"> </w:t>
+      </w:r>
+    </w:p>
+    <w:p>
+      <w:pPr>
+        <w:shd w:val="clear" w:color="auto" w:fill="FFFFFF"/>
+        <w:tabs>
+          <w:tab w:val="left" w:pos="916"/>
+          <w:tab w:val="left" w:pos="1832"/>
+          <w:tab w:val="left" w:pos="2748"/>
+          <w:tab w:val="left" w:pos="3664"/>
+          <w:tab w:val="left" w:pos="4580"/>
+          <w:tab w:val="left" w:pos="5496"/>
+          <w:tab w:val="left" w:pos="6412"/>
+          <w:tab w:val="left" w:pos="7328"/>
+          <w:tab w:val="left" w:pos="8244"/>
+          <w:tab w:val="left" w:pos="9160"/>
+          <w:tab w:val="left" w:pos="10076"/>
+          <w:tab w:val="left" w:pos="10992"/>
+          <w:tab w:val="left" w:pos="11908"/>
+          <w:tab w:val="left" w:pos="12824"/>
+          <w:tab w:val="left" w:pos="13740"/>
+          <w:tab w:val="left" w:pos="14656"/>
+        </w:tabs>
+        <w:wordWrap w:val="0"/>
+        <w:spacing w:after="0" w:line="240" w:lineRule="auto"/>
+        <w:rPr>
+          <w:rFonts w:eastAsia="Times New Roman" w:cs="Courier New"/>
+          <w:color w:val="FF0000"/>
+          <w:kern w:val="0"/>
+          <w:sz w:val="20"/>
+          <w:szCs w:val="20"/>
+          <w:bdr w:val="none" w:sz="0" w:space="0" w:color="auto" w:frame="1"/>
+          <w14:ligatures w14:val="none"/>
+        </w:rPr>
+      </w:pPr>
+    </w:p>
+    <w:p>
+      <w:pPr>
+        <w:shd w:val="clear" w:color="auto" w:fill="FFFFFF"/>
+        <w:tabs>
+          <w:tab w:val="left" w:pos="916"/>
+          <w:tab w:val="left" w:pos="1832"/>
+          <w:tab w:val="left" w:pos="2748"/>
+          <w:tab w:val="left" w:pos="3664"/>
+          <w:tab w:val="left" w:pos="4580"/>
+          <w:tab w:val="left" w:pos="5496"/>
+          <w:tab w:val="left" w:pos="6412"/>
+          <w:tab w:val="left" w:pos="7328"/>
+          <w:tab w:val="left" w:pos="8244"/>
+          <w:tab w:val="left" w:pos="9160"/>
+          <w:tab w:val="left" w:pos="10076"/>
+          <w:tab w:val="left" w:pos="10992"/>
+          <w:tab w:val="left" w:pos="11908"/>
+          <w:tab w:val="left" w:pos="12824"/>
+          <w:tab w:val="left" w:pos="13740"/>
+          <w:tab w:val="left" w:pos="14656"/>
+        </w:tabs>
+        <w:wordWrap w:val="0"/>
+        <w:spacing w:after="0" w:line="240" w:lineRule="auto"/>
+        <w:rPr>
+          <w:rFonts w:ascii="Times New Roman" w:eastAsia="Times New Roman" w:hAnsi="Times New Roman" w:cs="Times New Roman"/>
+          <w:color w:val="FF0000"/>
+          <w:kern w:val="0"/>
+          <w:sz w:val="24"/>
+          <w:szCs w:val="24"/>
+          <w:bdr w:val="none" w:sz="0" w:space="0" w:color="auto" w:frame="1"/>
+          <w14:ligatures w14:val="none"/>
+        </w:rPr>
+      </w:pPr>
+      <w:r>
+        <w:rPr>
+          <w:rFonts w:eastAsia="Times New Roman" w:cs="Courier New"/>
+          <w:color w:val="FF0000"/>
+          <w:kern w:val="0"/>
+          <w:sz w:val="20"/>
+          <w:szCs w:val="20"/>
+          <w:bdr w:val="none" w:sz="0" w:space="0" w:color="auto" w:frame="1"/>
+          <w14:ligatures w14:val="none"/>
+        </w:rPr>
+        <w:t xml:space="preserve">                  </w:t>
+      </w:r>
+      <w:r>
+        <w:rPr>
+          <w:rFonts w:ascii="Times New Roman" w:eastAsia="Times New Roman" w:hAnsi="Times New Roman" w:cs="Times New Roman"/>
+          <w:color w:val="FF0000"/>
+          <w:kern w:val="0"/>
+          <w:sz w:val="24"/>
+          <w:szCs w:val="24"/>
+          <w:bdr w:val="none" w:sz="0" w:space="0" w:color="auto" w:frame="1"/>
+          <w14:ligatures w14:val="none"/>
+        </w:rPr>
+        <w:t>degrees of free</w:t>
+      </w:r>
+      <w:r>
+        <w:rPr>
+          <w:rFonts w:ascii="Times New Roman" w:eastAsia="Times New Roman" w:hAnsi="Times New Roman" w:cs="Times New Roman"/>
+          <w:color w:val="FF0000"/>
+          <w:kern w:val="0"/>
+          <w:sz w:val="24"/>
+          <w:szCs w:val="24"/>
+          <w:bdr w:val="none" w:sz="0" w:space="0" w:color="auto" w:frame="1"/>
+          <w14:ligatures w14:val="none"/>
+        </w:rPr>
+        <w:t>dom</w:t>
+      </w:r>
+      <w:r>
+        <w:rPr>
+          <w:rFonts w:ascii="Times New Roman" w:eastAsia="Times New Roman" w:hAnsi="Times New Roman" w:cs="Times New Roman"/>
+          <w:color w:val="FF0000"/>
+          <w:kern w:val="0"/>
+          <w:sz w:val="24"/>
+          <w:szCs w:val="24"/>
+          <w:bdr w:val="none" w:sz="0" w:space="0" w:color="auto" w:frame="1"/>
+          <w14:ligatures w14:val="none"/>
+        </w:rPr>
+        <w:t>: 158</w:t>
+      </w:r>
+    </w:p>
+    <w:p>
+      <w:pPr>
+        <w:shd w:val="clear" w:color="auto" w:fill="FFFFFF"/>
+        <w:tabs>
+          <w:tab w:val="left" w:pos="916"/>
+          <w:tab w:val="left" w:pos="1832"/>
+          <w:tab w:val="left" w:pos="2748"/>
+          <w:tab w:val="left" w:pos="3664"/>
+          <w:tab w:val="left" w:pos="4580"/>
+          <w:tab w:val="left" w:pos="5496"/>
+          <w:tab w:val="left" w:pos="6412"/>
+          <w:tab w:val="left" w:pos="7328"/>
+          <w:tab w:val="left" w:pos="8244"/>
+          <w:tab w:val="left" w:pos="9160"/>
+          <w:tab w:val="left" w:pos="10076"/>
+          <w:tab w:val="left" w:pos="10992"/>
+          <w:tab w:val="left" w:pos="11908"/>
+          <w:tab w:val="left" w:pos="12824"/>
+          <w:tab w:val="left" w:pos="13740"/>
+          <w:tab w:val="left" w:pos="14656"/>
+        </w:tabs>
+        <w:wordWrap w:val="0"/>
+        <w:spacing w:after="0" w:line="240" w:lineRule="auto"/>
+        <w:rPr>
+          <w:rFonts w:ascii="Times New Roman" w:eastAsia="Times New Roman" w:hAnsi="Times New Roman" w:cs="Times New Roman"/>
+          <w:color w:val="FF0000"/>
+          <w:kern w:val="0"/>
+          <w:sz w:val="24"/>
+          <w:szCs w:val="24"/>
+          <w:bdr w:val="none" w:sz="0" w:space="0" w:color="auto" w:frame="1"/>
+          <w14:ligatures w14:val="none"/>
+        </w:rPr>
+      </w:pPr>
+    </w:p>
+    <w:p>
+      <w:pPr>
+        <w:shd w:val="clear" w:color="auto" w:fill="FFFFFF"/>
+        <w:tabs>
+          <w:tab w:val="left" w:pos="916"/>
+          <w:tab w:val="left" w:pos="1832"/>
+          <w:tab w:val="left" w:pos="2748"/>
+          <w:tab w:val="left" w:pos="3664"/>
+          <w:tab w:val="left" w:pos="4580"/>
+          <w:tab w:val="left" w:pos="5496"/>
+          <w:tab w:val="left" w:pos="6412"/>
+          <w:tab w:val="left" w:pos="7328"/>
+          <w:tab w:val="left" w:pos="8244"/>
+          <w:tab w:val="left" w:pos="9160"/>
+          <w:tab w:val="left" w:pos="10076"/>
+          <w:tab w:val="left" w:pos="10992"/>
+          <w:tab w:val="left" w:pos="11908"/>
+          <w:tab w:val="left" w:pos="12824"/>
+          <w:tab w:val="left" w:pos="13740"/>
+          <w:tab w:val="left" w:pos="14656"/>
+        </w:tabs>
+        <w:wordWrap w:val="0"/>
+        <w:spacing w:after="0" w:line="240" w:lineRule="auto"/>
+        <w:rPr>
+          <w:rFonts w:ascii="Times New Roman" w:eastAsia="Times New Roman" w:hAnsi="Times New Roman" w:cs="Times New Roman"/>
+          <w:color w:val="FF0000"/>
+          <w:kern w:val="0"/>
+          <w:sz w:val="24"/>
+          <w:szCs w:val="24"/>
+          <w:bdr w:val="none" w:sz="0" w:space="0" w:color="auto" w:frame="1"/>
+          <w14:ligatures w14:val="none"/>
+        </w:rPr>
+      </w:pPr>
+      <w:r>
+        <w:rPr>
+          <w:rFonts w:ascii="Times New Roman" w:eastAsia="Times New Roman" w:hAnsi="Times New Roman" w:cs="Times New Roman"/>
+          <w:color w:val="FF0000"/>
+          <w:kern w:val="0"/>
+          <w:sz w:val="24"/>
+          <w:szCs w:val="24"/>
+          <w:bdr w:val="none" w:sz="0" w:space="0" w:color="auto" w:frame="1"/>
+          <w14:ligatures w14:val="none"/>
+        </w:rPr>
+        <w:t xml:space="preserve">            </w:t>
+      </w:r>
+      <w:r>
+        <w:rPr>
+          <w:rFonts w:ascii="Times New Roman" w:eastAsia="Times New Roman" w:hAnsi="Times New Roman" w:cs="Times New Roman"/>
+          <w:color w:val="FF0000"/>
+          <w:kern w:val="0"/>
+          <w:sz w:val="24"/>
+          <w:szCs w:val="24"/>
+          <w:bdr w:val="none" w:sz="0" w:space="0" w:color="auto" w:frame="1"/>
+          <w14:ligatures w14:val="none"/>
+        </w:rPr>
+        <w:t xml:space="preserve"> </w:t>
+      </w:r>
+      <w:r>
+        <w:rPr>
+          <w:rFonts w:ascii="Times New Roman" w:eastAsia="Times New Roman" w:hAnsi="Times New Roman" w:cs="Times New Roman"/>
+          <w:color w:val="FF0000"/>
+          <w:kern w:val="0"/>
+          <w:sz w:val="24"/>
+          <w:szCs w:val="24"/>
+          <w:bdr w:val="none" w:sz="0" w:space="0" w:color="auto" w:frame="1"/>
+          <w14:ligatures w14:val="none"/>
+        </w:rPr>
+        <w:t xml:space="preserve">p-value: </w:t>
+      </w:r>
+      <w:r>
+        <w:rPr>
+          <w:rFonts w:ascii="Times New Roman" w:eastAsia="Times New Roman" w:hAnsi="Times New Roman" w:cs="Times New Roman"/>
+          <w:color w:val="FF0000"/>
+          <w:kern w:val="0"/>
+          <w:sz w:val="24"/>
+          <w:szCs w:val="24"/>
+          <w:bdr w:val="none" w:sz="0" w:space="0" w:color="auto" w:frame="1"/>
+          <w14:ligatures w14:val="none"/>
+        </w:rPr>
+        <w:t>~0</w:t>
+      </w:r>
+    </w:p>
+    <w:p>
+      <w:pPr>
+        <w:shd w:val="clear" w:color="auto" w:fill="FFFFFF"/>
+        <w:tabs>
+          <w:tab w:val="left" w:pos="916"/>
+          <w:tab w:val="left" w:pos="1832"/>
+          <w:tab w:val="left" w:pos="2748"/>
+          <w:tab w:val="left" w:pos="3664"/>
+          <w:tab w:val="left" w:pos="4580"/>
+          <w:tab w:val="left" w:pos="5496"/>
+          <w:tab w:val="left" w:pos="6412"/>
+          <w:tab w:val="left" w:pos="7328"/>
+          <w:tab w:val="left" w:pos="8244"/>
+          <w:tab w:val="left" w:pos="9160"/>
+          <w:tab w:val="left" w:pos="10076"/>
+          <w:tab w:val="left" w:pos="10992"/>
+          <w:tab w:val="left" w:pos="11908"/>
+          <w:tab w:val="left" w:pos="12824"/>
+          <w:tab w:val="left" w:pos="13740"/>
+          <w:tab w:val="left" w:pos="14656"/>
+        </w:tabs>
+        <w:wordWrap w:val="0"/>
+        <w:spacing w:after="0" w:line="240" w:lineRule="auto"/>
+        <w:rPr>
+          <w:rFonts w:ascii="Times New Roman" w:eastAsia="Times New Roman" w:hAnsi="Times New Roman" w:cs="Times New Roman"/>
+          <w:color w:val="FF0000"/>
+          <w:kern w:val="0"/>
+          <w:sz w:val="24"/>
+          <w:szCs w:val="24"/>
+          <w:bdr w:val="none" w:sz="0" w:space="0" w:color="auto" w:frame="1"/>
+          <w14:ligatures w14:val="none"/>
+        </w:rPr>
+      </w:pPr>
+    </w:p>
+    <w:p>
+      <w:pPr>
+        <w:shd w:val="clear" w:color="auto" w:fill="FFFFFF"/>
+        <w:tabs>
+          <w:tab w:val="left" w:pos="916"/>
+          <w:tab w:val="left" w:pos="1832"/>
+          <w:tab w:val="left" w:pos="2748"/>
+          <w:tab w:val="left" w:pos="3664"/>
+          <w:tab w:val="left" w:pos="4580"/>
+          <w:tab w:val="left" w:pos="5496"/>
+          <w:tab w:val="left" w:pos="6412"/>
+          <w:tab w:val="left" w:pos="7328"/>
+          <w:tab w:val="left" w:pos="8244"/>
+          <w:tab w:val="left" w:pos="9160"/>
+          <w:tab w:val="left" w:pos="10076"/>
+          <w:tab w:val="left" w:pos="10992"/>
+          <w:tab w:val="left" w:pos="11908"/>
+          <w:tab w:val="left" w:pos="12824"/>
+          <w:tab w:val="left" w:pos="13740"/>
+          <w:tab w:val="left" w:pos="14656"/>
+        </w:tabs>
+        <w:wordWrap w:val="0"/>
+        <w:spacing w:after="0" w:line="240" w:lineRule="auto"/>
+        <w:rPr>
+          <w:rFonts w:ascii="Roboto" w:hAnsi="Roboto"/>
+          <w:color w:val="4D5156"/>
+          <w:sz w:val="21"/>
+          <w:szCs w:val="21"/>
+          <w:shd w:val="clear" w:color="auto" w:fill="FFFFFF"/>
+          <w:vertAlign w:val="subscript"/>
+        </w:rPr>
+      </w:pPr>
+      <w:r>
+        <w:rPr>
+          <w:rFonts w:ascii="Times New Roman" w:eastAsia="Times New Roman" w:hAnsi="Times New Roman" w:cs="Times New Roman"/>
+          <w:color w:val="FF0000"/>
+          <w:kern w:val="0"/>
+          <w:sz w:val="24"/>
+          <w:szCs w:val="24"/>
+          <w:bdr w:val="none" w:sz="0" w:space="0" w:color="auto" w:frame="1"/>
+          <w14:ligatures w14:val="none"/>
+        </w:rPr>
+        <w:t xml:space="preserve">             Conclusion: We reject the null hypothesis. </w:t>
+      </w:r>
+      <w:r>
+        <w:rPr>
+          <w:rFonts w:ascii="Times New Roman" w:eastAsia="Times New Roman" w:hAnsi="Times New Roman" w:cs="Times New Roman"/>
+          <w:color w:val="FF0000"/>
+          <w:kern w:val="0"/>
+          <w:sz w:val="24"/>
+          <w:szCs w:val="24"/>
+          <w:bdr w:val="none" w:sz="0" w:space="0" w:color="auto" w:frame="1"/>
+          <w14:ligatures w14:val="none"/>
+        </w:rPr>
+        <w:t>With a p-value of approximately 0, t</w:t>
+      </w:r>
+      <w:r>
+        <w:rPr>
+          <w:rFonts w:ascii="Times New Roman" w:eastAsia="Times New Roman" w:hAnsi="Times New Roman" w:cs="Times New Roman"/>
+          <w:color w:val="FF0000"/>
+          <w:kern w:val="0"/>
+          <w:sz w:val="24"/>
+          <w:szCs w:val="24"/>
+          <w:bdr w:val="none" w:sz="0" w:space="0" w:color="auto" w:frame="1"/>
+          <w14:ligatures w14:val="none"/>
+        </w:rPr>
+        <w:t xml:space="preserve">here is </w:t>
+      </w:r>
+      <w:r>
+        <w:rPr>
+          <w:rFonts w:ascii="Times New Roman" w:eastAsia="Times New Roman" w:hAnsi="Times New Roman" w:cs="Times New Roman"/>
+          <w:color w:val="FF0000"/>
+          <w:kern w:val="0"/>
+          <w:sz w:val="24"/>
+          <w:szCs w:val="24"/>
+          <w:bdr w:val="none" w:sz="0" w:space="0" w:color="auto" w:frame="1"/>
+          <w14:ligatures w14:val="none"/>
+        </w:rPr>
+        <w:t xml:space="preserve">strong evidence to conclude that </w:t>
+      </w:r>
+      <w:r>
+        <w:rPr>
+          <w:rFonts w:ascii="Times New Roman" w:eastAsia="Times New Roman" w:hAnsi="Times New Roman" w:cs="Times New Roman"/>
+          <w:color w:val="FF0000"/>
+          <w:kern w:val="0"/>
+          <w:sz w:val="24"/>
+          <w:szCs w:val="24"/>
+          <w:bdr w:val="none" w:sz="0" w:space="0" w:color="auto" w:frame="1"/>
+          <w14:ligatures w14:val="none"/>
+        </w:rPr>
+        <w:t>Olympic swim times are faster in the recent years (1976-2020) than the earlier years (1924-1972).</w:t>
+      </w:r>
+    </w:p>
+    <w:p>
+      <w:pPr>
+        <w:pStyle w:val="ListParagraph"/>
+        <w:rPr>
+          <w:rFonts w:ascii="Roboto" w:hAnsi="Roboto"/>
+          <w:color w:val="FF0000"/>
+          <w:sz w:val="21"/>
+          <w:szCs w:val="21"/>
+          <w:shd w:val="clear" w:color="auto" w:fill="FFFFFF"/>
+        </w:rPr>
+      </w:pPr>
+    </w:p>
+    <w:p>
+      <w:pPr>
+        <w:rPr>
+          <w:rFonts w:ascii="Times New Roman" w:hAnsi="Times New Roman" w:cs="Times New Roman"/>
+          <w:sz w:val="24"/>
+          <w:szCs w:val="24"/>
+        </w:rPr>
+      </w:pPr>
+    </w:p>
+    <w:p>
+      <w:pPr>
+        <w:pStyle w:val="ListParagraph"/>
+        <w:numPr>
+          <w:ilvl w:val="0"/>
+          <w:numId w:val="4"/>
+        </w:numPr>
+        <w:rPr>
+          <w:rFonts w:ascii="Times New Roman" w:hAnsi="Times New Roman" w:cs="Times New Roman"/>
+          <w:sz w:val="24"/>
+          <w:szCs w:val="24"/>
+        </w:rPr>
+      </w:pPr>
+      <w:r>
+        <w:rPr>
+          <w:rFonts w:ascii="Times New Roman" w:hAnsi="Times New Roman" w:cs="Times New Roman"/>
+          <w:sz w:val="24"/>
+          <w:szCs w:val="24"/>
+        </w:rPr>
+        <w:t>Now let</w:t>
+      </w:r>
+      <w:r>
+        <w:rPr>
+          <w:rFonts w:ascii="Times New Roman" w:hAnsi="Times New Roman" w:cs="Times New Roman"/>
+          <w:sz w:val="24"/>
+          <w:szCs w:val="24"/>
+        </w:rPr>
+        <w:t>’</w:t>
+      </w:r>
+      <w:r>
+        <w:rPr>
+          <w:rFonts w:ascii="Times New Roman" w:hAnsi="Times New Roman" w:cs="Times New Roman"/>
+          <w:sz w:val="24"/>
+          <w:szCs w:val="24"/>
+        </w:rPr>
+        <w:t xml:space="preserve">s look </w:t>
+      </w:r>
+      <w:r>
+        <w:rPr>
+          <w:rFonts w:ascii="Times New Roman" w:hAnsi="Times New Roman" w:cs="Times New Roman"/>
+          <w:sz w:val="24"/>
+          <w:szCs w:val="24"/>
+        </w:rPr>
+        <w:t xml:space="preserve">at the strokes, or styles, of swimming. </w:t>
+      </w:r>
+      <w:r>
+        <w:rPr>
+          <w:rFonts w:ascii="Times New Roman" w:hAnsi="Times New Roman" w:cs="Times New Roman"/>
+          <w:sz w:val="24"/>
+          <w:szCs w:val="24"/>
+        </w:rPr>
+        <w:t xml:space="preserve">The two fastest </w:t>
+      </w:r>
+      <w:r>
+        <w:rPr>
+          <w:rFonts w:ascii="Times New Roman" w:hAnsi="Times New Roman" w:cs="Times New Roman"/>
+          <w:sz w:val="24"/>
+          <w:szCs w:val="24"/>
+        </w:rPr>
+        <w:t xml:space="preserve">strokes were consistently the butterfly and the freestyle. </w:t>
+      </w:r>
+      <w:r>
+        <w:rPr>
+          <w:rFonts w:ascii="Times New Roman" w:hAnsi="Times New Roman" w:cs="Times New Roman"/>
+          <w:sz w:val="24"/>
+          <w:szCs w:val="24"/>
+        </w:rPr>
+        <w:t xml:space="preserve">The mean finishing time </w:t>
+      </w:r>
+      <w:r>
+        <w:rPr>
+          <w:rFonts w:ascii="Times New Roman" w:hAnsi="Times New Roman" w:cs="Times New Roman"/>
+          <w:sz w:val="24"/>
+          <w:szCs w:val="24"/>
+        </w:rPr>
+        <w:t>for</w:t>
+      </w:r>
+      <w:r>
+        <w:rPr>
+          <w:rFonts w:ascii="Times New Roman" w:hAnsi="Times New Roman" w:cs="Times New Roman"/>
+          <w:sz w:val="24"/>
+          <w:szCs w:val="24"/>
+        </w:rPr>
+        <w:t xml:space="preserve"> </w:t>
+      </w:r>
+      <w:r>
+        <w:rPr>
+          <w:rFonts w:ascii="Times New Roman" w:hAnsi="Times New Roman" w:cs="Times New Roman"/>
+          <w:sz w:val="24"/>
+          <w:szCs w:val="24"/>
+        </w:rPr>
+        <w:t>27</w:t>
+      </w:r>
+      <w:r>
+        <w:rPr>
+          <w:rFonts w:ascii="Times New Roman" w:hAnsi="Times New Roman" w:cs="Times New Roman"/>
+          <w:sz w:val="24"/>
+          <w:szCs w:val="24"/>
+        </w:rPr>
+        <w:t>1</w:t>
+      </w:r>
+      <w:r>
+        <w:rPr>
+          <w:rFonts w:ascii="Times New Roman" w:hAnsi="Times New Roman" w:cs="Times New Roman"/>
+          <w:sz w:val="24"/>
+          <w:szCs w:val="24"/>
+        </w:rPr>
+        <w:t xml:space="preserve"> freestyle </w:t>
+      </w:r>
+      <w:r>
+        <w:rPr>
+          <w:rFonts w:ascii="Times New Roman" w:hAnsi="Times New Roman" w:cs="Times New Roman"/>
+          <w:sz w:val="24"/>
+          <w:szCs w:val="24"/>
+        </w:rPr>
+        <w:lastRenderedPageBreak/>
+        <w:t xml:space="preserve">finishers was </w:t>
+      </w:r>
+      <w:r>
+        <w:rPr>
+          <w:rFonts w:ascii="Times New Roman" w:hAnsi="Times New Roman" w:cs="Times New Roman"/>
+          <w:sz w:val="24"/>
+          <w:szCs w:val="24"/>
+        </w:rPr>
+        <w:t>53.41</w:t>
+      </w:r>
+      <w:r>
+        <w:rPr>
+          <w:rFonts w:ascii="Times New Roman" w:hAnsi="Times New Roman" w:cs="Times New Roman"/>
+          <w:sz w:val="24"/>
+          <w:szCs w:val="24"/>
+        </w:rPr>
+        <w:t xml:space="preserve"> seconds</w:t>
+      </w:r>
+      <w:r>
+        <w:rPr>
+          <w:rFonts w:ascii="Times New Roman" w:hAnsi="Times New Roman" w:cs="Times New Roman"/>
+          <w:sz w:val="24"/>
+          <w:szCs w:val="24"/>
+        </w:rPr>
+        <w:t xml:space="preserve"> with standard deviation 3.66. For</w:t>
+      </w:r>
+      <w:r>
+        <w:rPr>
+          <w:rFonts w:ascii="Times New Roman" w:hAnsi="Times New Roman" w:cs="Times New Roman"/>
+          <w:sz w:val="24"/>
+          <w:szCs w:val="24"/>
+        </w:rPr>
+        <w:t xml:space="preserve"> 173</w:t>
+      </w:r>
+      <w:r>
+        <w:rPr>
+          <w:rFonts w:ascii="Times New Roman" w:hAnsi="Times New Roman" w:cs="Times New Roman"/>
+          <w:sz w:val="24"/>
+          <w:szCs w:val="24"/>
+        </w:rPr>
+        <w:t xml:space="preserve"> butterfly</w:t>
+      </w:r>
+      <w:r>
+        <w:rPr>
+          <w:rFonts w:ascii="Times New Roman" w:hAnsi="Times New Roman" w:cs="Times New Roman"/>
+          <w:sz w:val="24"/>
+          <w:szCs w:val="24"/>
+        </w:rPr>
+        <w:t xml:space="preserve"> swimmers</w:t>
+      </w:r>
+      <w:r>
+        <w:rPr>
+          <w:rFonts w:ascii="Times New Roman" w:hAnsi="Times New Roman" w:cs="Times New Roman"/>
+          <w:sz w:val="24"/>
+          <w:szCs w:val="24"/>
+        </w:rPr>
+        <w:t xml:space="preserve"> </w:t>
+      </w:r>
+      <w:r>
+        <w:rPr>
+          <w:rFonts w:ascii="Times New Roman" w:hAnsi="Times New Roman" w:cs="Times New Roman"/>
+          <w:sz w:val="24"/>
+          <w:szCs w:val="24"/>
+        </w:rPr>
+        <w:t xml:space="preserve">the mean was </w:t>
+      </w:r>
+      <w:r>
+        <w:rPr>
+          <w:rFonts w:ascii="Times New Roman" w:hAnsi="Times New Roman" w:cs="Times New Roman"/>
+          <w:sz w:val="24"/>
+          <w:szCs w:val="24"/>
+        </w:rPr>
+        <w:t xml:space="preserve">55.03 seconds with standard deviation </w:t>
+      </w:r>
+      <w:r>
+        <w:rPr>
+          <w:rFonts w:ascii="Times New Roman" w:hAnsi="Times New Roman" w:cs="Times New Roman"/>
+          <w:sz w:val="24"/>
+          <w:szCs w:val="24"/>
+        </w:rPr>
+        <w:t>2.82</w:t>
+      </w:r>
+      <w:r>
+        <w:rPr>
+          <w:rFonts w:ascii="Times New Roman" w:hAnsi="Times New Roman" w:cs="Times New Roman"/>
+          <w:sz w:val="24"/>
+          <w:szCs w:val="24"/>
+        </w:rPr>
+        <w:t xml:space="preserve">. </w:t>
+      </w:r>
+      <w:r>
+        <w:rPr>
+          <w:rFonts w:ascii="Times New Roman" w:hAnsi="Times New Roman" w:cs="Times New Roman"/>
+          <w:sz w:val="24"/>
+          <w:szCs w:val="24"/>
+        </w:rPr>
+        <w:t xml:space="preserve">Conduct a difference in means t-test to determine if there is enough evidence </w:t>
+      </w:r>
+      <w:r>
+        <w:rPr>
+          <w:rFonts w:ascii="Times New Roman" w:hAnsi="Times New Roman" w:cs="Times New Roman"/>
+          <w:sz w:val="24"/>
+          <w:szCs w:val="24"/>
+        </w:rPr>
+        <w:t xml:space="preserve">to conclude </w:t>
+      </w:r>
+      <w:r>
+        <w:rPr>
+          <w:rFonts w:ascii="Times New Roman" w:hAnsi="Times New Roman" w:cs="Times New Roman"/>
+          <w:sz w:val="24"/>
+          <w:szCs w:val="24"/>
+        </w:rPr>
+        <w:t xml:space="preserve">that </w:t>
+      </w:r>
+      <w:r>
+        <w:rPr>
+          <w:rFonts w:ascii="Times New Roman" w:hAnsi="Times New Roman" w:cs="Times New Roman"/>
+          <w:sz w:val="24"/>
+          <w:szCs w:val="24"/>
+        </w:rPr>
+        <w:t>Olympic freestyle swimmers are faster than butterfly swimmers in the 100m race. You can assume all conditions are met.</w:t>
+      </w:r>
+      <w:r>
+        <w:rPr>
+          <w:rFonts w:ascii="Times New Roman" w:hAnsi="Times New Roman" w:cs="Times New Roman"/>
+          <w:sz w:val="24"/>
+          <w:szCs w:val="24"/>
+        </w:rPr>
+        <w:t xml:space="preserve"> </w:t>
+      </w:r>
+      <w:r>
+        <w:rPr>
+          <w:rFonts w:ascii="Times New Roman" w:hAnsi="Times New Roman" w:cs="Times New Roman"/>
+          <w:sz w:val="24"/>
+          <w:szCs w:val="24"/>
+        </w:rPr>
+        <w:t>Make sure to write out your null and alternative hypothesis, find your t-stat, write the p-value, and write a conclusion.</w:t>
+      </w:r>
+    </w:p>
+    <w:p>
+      <w:pPr>
+        <w:pStyle w:val="ListParagraph"/>
+        <w:rPr>
+          <w:rFonts w:ascii="Times New Roman" w:hAnsi="Times New Roman" w:cs="Times New Roman"/>
+          <w:color w:val="FF0000"/>
+          <w:sz w:val="24"/>
+          <w:szCs w:val="24"/>
+          <w:shd w:val="clear" w:color="auto" w:fill="FFFFFF"/>
+        </w:rPr>
+      </w:pPr>
+      <w:r>
+        <w:rPr>
+          <w:rFonts w:ascii="Times New Roman" w:hAnsi="Times New Roman" w:cs="Times New Roman"/>
+          <w:color w:val="FF0000"/>
+          <w:sz w:val="24"/>
+          <w:szCs w:val="24"/>
+          <w:shd w:val="clear" w:color="auto" w:fill="FFFFFF"/>
+        </w:rPr>
+        <w:t>x̄</w:t>
+      </w:r>
+      <w:r>
+        <w:rPr>
+          <w:rFonts w:ascii="Times New Roman" w:hAnsi="Times New Roman" w:cs="Times New Roman"/>
+          <w:color w:val="FF0000"/>
+          <w:sz w:val="24"/>
+          <w:szCs w:val="24"/>
+          <w:shd w:val="clear" w:color="auto" w:fill="FFFFFF"/>
+          <w:vertAlign w:val="subscript"/>
+        </w:rPr>
+        <w:t>1</w:t>
+      </w:r>
+      <w:r>
+        <w:rPr>
+          <w:rFonts w:ascii="Times New Roman" w:hAnsi="Times New Roman" w:cs="Times New Roman"/>
+          <w:color w:val="FF0000"/>
+          <w:sz w:val="24"/>
+          <w:szCs w:val="24"/>
+          <w:shd w:val="clear" w:color="auto" w:fill="FFFFFF"/>
+        </w:rPr>
+        <w:t xml:space="preserve"> = 5</w:t>
+      </w:r>
+      <w:r>
+        <w:rPr>
+          <w:rFonts w:ascii="Times New Roman" w:hAnsi="Times New Roman" w:cs="Times New Roman"/>
+          <w:color w:val="FF0000"/>
+          <w:sz w:val="24"/>
+          <w:szCs w:val="24"/>
+          <w:shd w:val="clear" w:color="auto" w:fill="FFFFFF"/>
+        </w:rPr>
+        <w:t>3</w:t>
+      </w:r>
+      <w:r>
+        <w:rPr>
+          <w:rFonts w:ascii="Times New Roman" w:hAnsi="Times New Roman" w:cs="Times New Roman"/>
+          <w:color w:val="FF0000"/>
+          <w:sz w:val="24"/>
+          <w:szCs w:val="24"/>
+          <w:shd w:val="clear" w:color="auto" w:fill="FFFFFF"/>
+        </w:rPr>
+        <w:t>.</w:t>
+      </w:r>
+      <w:r>
+        <w:rPr>
+          <w:rFonts w:ascii="Times New Roman" w:hAnsi="Times New Roman" w:cs="Times New Roman"/>
+          <w:color w:val="FF0000"/>
+          <w:sz w:val="24"/>
+          <w:szCs w:val="24"/>
+          <w:shd w:val="clear" w:color="auto" w:fill="FFFFFF"/>
+        </w:rPr>
+        <w:t>41</w:t>
+      </w:r>
+      <w:r>
+        <w:rPr>
+          <w:rFonts w:ascii="Times New Roman" w:hAnsi="Times New Roman" w:cs="Times New Roman"/>
+          <w:color w:val="FF0000"/>
+          <w:sz w:val="24"/>
+          <w:szCs w:val="24"/>
+          <w:shd w:val="clear" w:color="auto" w:fill="FFFFFF"/>
+        </w:rPr>
+        <w:t>, S</w:t>
+      </w:r>
+      <w:r>
+        <w:rPr>
+          <w:rFonts w:ascii="Times New Roman" w:hAnsi="Times New Roman" w:cs="Times New Roman"/>
+          <w:color w:val="FF0000"/>
+          <w:sz w:val="24"/>
+          <w:szCs w:val="24"/>
+          <w:shd w:val="clear" w:color="auto" w:fill="FFFFFF"/>
+          <w:vertAlign w:val="subscript"/>
+        </w:rPr>
+        <w:t xml:space="preserve">1 </w:t>
+      </w:r>
+      <w:r>
+        <w:rPr>
+          <w:rFonts w:ascii="Times New Roman" w:hAnsi="Times New Roman" w:cs="Times New Roman"/>
+          <w:color w:val="FF0000"/>
+          <w:sz w:val="24"/>
+          <w:szCs w:val="24"/>
+          <w:shd w:val="clear" w:color="auto" w:fill="FFFFFF"/>
+        </w:rPr>
+        <w:t>= 3.</w:t>
+      </w:r>
+      <w:r>
+        <w:rPr>
+          <w:rFonts w:ascii="Times New Roman" w:hAnsi="Times New Roman" w:cs="Times New Roman"/>
+          <w:color w:val="FF0000"/>
+          <w:sz w:val="24"/>
+          <w:szCs w:val="24"/>
+          <w:shd w:val="clear" w:color="auto" w:fill="FFFFFF"/>
+        </w:rPr>
+        <w:t>66</w:t>
+      </w:r>
+      <w:r>
+        <w:rPr>
+          <w:rFonts w:ascii="Times New Roman" w:hAnsi="Times New Roman" w:cs="Times New Roman"/>
+          <w:color w:val="FF0000"/>
+          <w:sz w:val="24"/>
+          <w:szCs w:val="24"/>
+          <w:shd w:val="clear" w:color="auto" w:fill="FFFFFF"/>
+        </w:rPr>
+        <w:t>,</w:t>
+      </w:r>
+      <w:r>
+        <w:rPr>
+          <w:rFonts w:ascii="Times New Roman" w:hAnsi="Times New Roman" w:cs="Times New Roman"/>
+          <w:color w:val="FF0000"/>
+          <w:sz w:val="24"/>
+          <w:szCs w:val="24"/>
+          <w:shd w:val="clear" w:color="auto" w:fill="FFFFFF"/>
+        </w:rPr>
+        <w:t xml:space="preserve"> n</w:t>
+      </w:r>
+      <w:r>
+        <w:rPr>
+          <w:rFonts w:ascii="Times New Roman" w:hAnsi="Times New Roman" w:cs="Times New Roman"/>
+          <w:color w:val="FF0000"/>
+          <w:sz w:val="24"/>
+          <w:szCs w:val="24"/>
+          <w:shd w:val="clear" w:color="auto" w:fill="FFFFFF"/>
+          <w:vertAlign w:val="subscript"/>
+        </w:rPr>
+        <w:t xml:space="preserve">1 </w:t>
+      </w:r>
+      <w:r>
+        <w:rPr>
+          <w:rFonts w:ascii="Times New Roman" w:hAnsi="Times New Roman" w:cs="Times New Roman"/>
+          <w:color w:val="FF0000"/>
+          <w:sz w:val="24"/>
+          <w:szCs w:val="24"/>
+          <w:shd w:val="clear" w:color="auto" w:fill="FFFFFF"/>
+        </w:rPr>
+        <w:t xml:space="preserve">= </w:t>
+      </w:r>
+      <w:r>
+        <w:rPr>
+          <w:rFonts w:ascii="Times New Roman" w:hAnsi="Times New Roman" w:cs="Times New Roman"/>
+          <w:color w:val="FF0000"/>
+          <w:sz w:val="24"/>
+          <w:szCs w:val="24"/>
+          <w:shd w:val="clear" w:color="auto" w:fill="FFFFFF"/>
+        </w:rPr>
+        <w:t>271</w:t>
+      </w:r>
+      <w:r>
+        <w:rPr>
+          <w:rFonts w:ascii="Times New Roman" w:hAnsi="Times New Roman" w:cs="Times New Roman"/>
+          <w:color w:val="FF0000"/>
+          <w:sz w:val="24"/>
+          <w:szCs w:val="24"/>
+          <w:shd w:val="clear" w:color="auto" w:fill="FFFFFF"/>
+        </w:rPr>
+        <w:t>,</w:t>
+      </w:r>
+      <w:r>
+        <w:rPr>
+          <w:rFonts w:ascii="Times New Roman" w:hAnsi="Times New Roman" w:cs="Times New Roman"/>
+          <w:color w:val="FF0000"/>
+          <w:sz w:val="24"/>
+          <w:szCs w:val="24"/>
+          <w:shd w:val="clear" w:color="auto" w:fill="FFFFFF"/>
+          <w:vertAlign w:val="subscript"/>
+        </w:rPr>
+        <w:t xml:space="preserve">  </w:t>
+      </w:r>
+      <w:r>
+        <w:rPr>
+          <w:rFonts w:ascii="Times New Roman" w:hAnsi="Times New Roman" w:cs="Times New Roman"/>
+          <w:color w:val="FF0000"/>
+          <w:sz w:val="24"/>
+          <w:szCs w:val="24"/>
+          <w:shd w:val="clear" w:color="auto" w:fill="FFFFFF"/>
+        </w:rPr>
+        <w:t>x̄</w:t>
+      </w:r>
+      <w:r>
+        <w:rPr>
+          <w:rFonts w:ascii="Times New Roman" w:hAnsi="Times New Roman" w:cs="Times New Roman"/>
+          <w:color w:val="FF0000"/>
+          <w:sz w:val="24"/>
+          <w:szCs w:val="24"/>
+          <w:shd w:val="clear" w:color="auto" w:fill="FFFFFF"/>
+          <w:vertAlign w:val="subscript"/>
+        </w:rPr>
+        <w:t>2</w:t>
+      </w:r>
+      <w:r>
+        <w:rPr>
+          <w:rFonts w:ascii="Times New Roman" w:hAnsi="Times New Roman" w:cs="Times New Roman"/>
+          <w:color w:val="FF0000"/>
+          <w:sz w:val="24"/>
+          <w:szCs w:val="24"/>
+          <w:shd w:val="clear" w:color="auto" w:fill="FFFFFF"/>
+        </w:rPr>
+        <w:t xml:space="preserve"> = </w:t>
+      </w:r>
+      <w:r>
+        <w:rPr>
+          <w:rFonts w:ascii="Times New Roman" w:hAnsi="Times New Roman" w:cs="Times New Roman"/>
+          <w:color w:val="FF0000"/>
+          <w:sz w:val="24"/>
+          <w:szCs w:val="24"/>
+          <w:shd w:val="clear" w:color="auto" w:fill="FFFFFF"/>
+        </w:rPr>
+        <w:t>55.03</w:t>
+      </w:r>
+      <w:r>
+        <w:rPr>
+          <w:rFonts w:ascii="Times New Roman" w:hAnsi="Times New Roman" w:cs="Times New Roman"/>
+          <w:color w:val="FF0000"/>
+          <w:sz w:val="24"/>
+          <w:szCs w:val="24"/>
+          <w:shd w:val="clear" w:color="auto" w:fill="FFFFFF"/>
+        </w:rPr>
+        <w:t>, S</w:t>
+      </w:r>
+      <w:r>
+        <w:rPr>
+          <w:rFonts w:ascii="Times New Roman" w:hAnsi="Times New Roman" w:cs="Times New Roman"/>
+          <w:color w:val="FF0000"/>
+          <w:sz w:val="24"/>
+          <w:szCs w:val="24"/>
+          <w:shd w:val="clear" w:color="auto" w:fill="FFFFFF"/>
+          <w:vertAlign w:val="subscript"/>
+        </w:rPr>
+        <w:t>2</w:t>
+      </w:r>
+      <w:r>
+        <w:rPr>
+          <w:rFonts w:ascii="Times New Roman" w:hAnsi="Times New Roman" w:cs="Times New Roman"/>
+          <w:color w:val="FF0000"/>
+          <w:sz w:val="24"/>
+          <w:szCs w:val="24"/>
+          <w:shd w:val="clear" w:color="auto" w:fill="FFFFFF"/>
+        </w:rPr>
+        <w:t xml:space="preserve"> = 2.</w:t>
+      </w:r>
+      <w:r>
+        <w:rPr>
+          <w:rFonts w:ascii="Times New Roman" w:hAnsi="Times New Roman" w:cs="Times New Roman"/>
+          <w:color w:val="FF0000"/>
+          <w:sz w:val="24"/>
+          <w:szCs w:val="24"/>
+          <w:shd w:val="clear" w:color="auto" w:fill="FFFFFF"/>
+        </w:rPr>
+        <w:t>82</w:t>
+      </w:r>
+      <w:r>
+        <w:rPr>
+          <w:rFonts w:ascii="Times New Roman" w:hAnsi="Times New Roman" w:cs="Times New Roman"/>
+          <w:color w:val="FF0000"/>
+          <w:sz w:val="24"/>
+          <w:szCs w:val="24"/>
+          <w:shd w:val="clear" w:color="auto" w:fill="FFFFFF"/>
+        </w:rPr>
+        <w:t>, n</w:t>
+      </w:r>
+      <w:r>
+        <w:rPr>
+          <w:rFonts w:ascii="Times New Roman" w:hAnsi="Times New Roman" w:cs="Times New Roman"/>
+          <w:color w:val="FF0000"/>
+          <w:sz w:val="24"/>
+          <w:szCs w:val="24"/>
+          <w:shd w:val="clear" w:color="auto" w:fill="FFFFFF"/>
+          <w:vertAlign w:val="subscript"/>
+        </w:rPr>
+        <w:t xml:space="preserve">2 </w:t>
+      </w:r>
+      <w:r>
+        <w:rPr>
+          <w:rFonts w:ascii="Times New Roman" w:hAnsi="Times New Roman" w:cs="Times New Roman"/>
+          <w:color w:val="FF0000"/>
+          <w:sz w:val="24"/>
+          <w:szCs w:val="24"/>
+          <w:shd w:val="clear" w:color="auto" w:fill="FFFFFF"/>
+        </w:rPr>
+        <w:t>= 1</w:t>
+      </w:r>
+      <w:r>
+        <w:rPr>
+          <w:rFonts w:ascii="Times New Roman" w:hAnsi="Times New Roman" w:cs="Times New Roman"/>
+          <w:color w:val="FF0000"/>
+          <w:sz w:val="24"/>
+          <w:szCs w:val="24"/>
+          <w:shd w:val="clear" w:color="auto" w:fill="FFFFFF"/>
+        </w:rPr>
+        <w:t>73</w:t>
+      </w:r>
+    </w:p>
+    <w:p>
+      <w:pPr>
+        <w:ind w:firstLine="720"/>
+        <w:rPr>
+          <w:rFonts w:ascii="Times New Roman" w:hAnsi="Times New Roman" w:cs="Times New Roman"/>
+          <w:color w:val="FF0000"/>
+          <w:sz w:val="24"/>
+          <w:szCs w:val="24"/>
+          <w:shd w:val="clear" w:color="auto" w:fill="FFFFFF"/>
+          <w:vertAlign w:val="subscript"/>
+        </w:rPr>
+      </w:pPr>
+      <w:r>
+        <w:rPr>
+          <w:rFonts w:ascii="Times New Roman" w:hAnsi="Times New Roman" w:cs="Times New Roman"/>
+          <w:color w:val="FF0000"/>
+          <w:sz w:val="24"/>
+          <w:szCs w:val="24"/>
+        </w:rPr>
+        <w:t xml:space="preserve">Null Hypothesis: </w:t>
+      </w:r>
+      <w:r>
+        <w:rPr>
+          <w:rFonts w:ascii="Times New Roman" w:hAnsi="Times New Roman" w:cs="Times New Roman"/>
+          <w:color w:val="FF0000"/>
+          <w:sz w:val="24"/>
+          <w:szCs w:val="24"/>
+          <w:shd w:val="clear" w:color="auto" w:fill="FFFFFF"/>
+        </w:rPr>
+        <w:t>x̄</w:t>
+      </w:r>
+      <w:r>
+        <w:rPr>
+          <w:rFonts w:ascii="Times New Roman" w:hAnsi="Times New Roman" w:cs="Times New Roman"/>
+          <w:color w:val="FF0000"/>
+          <w:sz w:val="24"/>
+          <w:szCs w:val="24"/>
+          <w:shd w:val="clear" w:color="auto" w:fill="FFFFFF"/>
+          <w:vertAlign w:val="subscript"/>
+        </w:rPr>
+        <w:t>1</w:t>
+      </w:r>
+      <w:r>
+        <w:rPr>
+          <w:rFonts w:ascii="Times New Roman" w:hAnsi="Times New Roman" w:cs="Times New Roman"/>
+          <w:color w:val="FF0000"/>
+          <w:sz w:val="24"/>
+          <w:szCs w:val="24"/>
+          <w:shd w:val="clear" w:color="auto" w:fill="FFFFFF"/>
+        </w:rPr>
+        <w:t xml:space="preserve"> = x̄</w:t>
+      </w:r>
+      <w:r>
+        <w:rPr>
+          <w:rFonts w:ascii="Times New Roman" w:hAnsi="Times New Roman" w:cs="Times New Roman"/>
+          <w:color w:val="FF0000"/>
+          <w:sz w:val="24"/>
+          <w:szCs w:val="24"/>
+          <w:shd w:val="clear" w:color="auto" w:fill="FFFFFF"/>
+          <w:vertAlign w:val="subscript"/>
+        </w:rPr>
+        <w:t>2</w:t>
+      </w:r>
+    </w:p>
+    <w:p>
+      <w:pPr>
+        <w:pStyle w:val="ListParagraph"/>
+        <w:rPr>
+          <w:rFonts w:ascii="Times New Roman" w:hAnsi="Times New Roman" w:cs="Times New Roman"/>
+          <w:color w:val="FF0000"/>
+          <w:sz w:val="24"/>
+          <w:szCs w:val="24"/>
+          <w:shd w:val="clear" w:color="auto" w:fill="FFFFFF"/>
+          <w:vertAlign w:val="subscript"/>
+        </w:rPr>
+      </w:pPr>
+      <w:r>
+        <w:rPr>
+          <w:rFonts w:ascii="Times New Roman" w:hAnsi="Times New Roman" w:cs="Times New Roman"/>
+          <w:color w:val="FF0000"/>
+          <w:sz w:val="24"/>
+          <w:szCs w:val="24"/>
+          <w:shd w:val="clear" w:color="auto" w:fill="FFFFFF"/>
+        </w:rPr>
+        <w:t>Alternative Hypothesis:</w:t>
+      </w:r>
+      <w:r>
+        <w:rPr>
+          <w:rFonts w:ascii="Times New Roman" w:hAnsi="Times New Roman" w:cs="Times New Roman"/>
+          <w:color w:val="FF0000"/>
+          <w:sz w:val="24"/>
+          <w:szCs w:val="24"/>
+          <w:shd w:val="clear" w:color="auto" w:fill="FFFFFF"/>
+        </w:rPr>
+        <w:t xml:space="preserve"> x̄</w:t>
+      </w:r>
+      <w:r>
+        <w:rPr>
+          <w:rFonts w:ascii="Times New Roman" w:hAnsi="Times New Roman" w:cs="Times New Roman"/>
+          <w:color w:val="FF0000"/>
+          <w:sz w:val="24"/>
+          <w:szCs w:val="24"/>
+          <w:shd w:val="clear" w:color="auto" w:fill="FFFFFF"/>
+          <w:vertAlign w:val="subscript"/>
+        </w:rPr>
+        <w:t>1</w:t>
+      </w:r>
+      <w:r>
+        <w:rPr>
+          <w:rFonts w:ascii="Times New Roman" w:hAnsi="Times New Roman" w:cs="Times New Roman"/>
+          <w:color w:val="FF0000"/>
+          <w:sz w:val="24"/>
+          <w:szCs w:val="24"/>
+          <w:shd w:val="clear" w:color="auto" w:fill="FFFFFF"/>
+        </w:rPr>
+        <w:t xml:space="preserve"> </w:t>
+      </w:r>
+      <w:r>
+        <w:rPr>
+          <w:rFonts w:ascii="Times New Roman" w:hAnsi="Times New Roman" w:cs="Times New Roman"/>
+          <w:color w:val="FF0000"/>
+          <w:sz w:val="24"/>
+          <w:szCs w:val="24"/>
+          <w:shd w:val="clear" w:color="auto" w:fill="FFFFFF"/>
+        </w:rPr>
+        <w:t xml:space="preserve">&lt; </w:t>
+      </w:r>
+      <w:r>
+        <w:rPr>
+          <w:rFonts w:ascii="Times New Roman" w:hAnsi="Times New Roman" w:cs="Times New Roman"/>
+          <w:color w:val="FF0000"/>
+          <w:sz w:val="24"/>
+          <w:szCs w:val="24"/>
+          <w:shd w:val="clear" w:color="auto" w:fill="FFFFFF"/>
+        </w:rPr>
+        <w:t>x̄</w:t>
+      </w:r>
+      <w:r>
+        <w:rPr>
+          <w:rFonts w:ascii="Times New Roman" w:hAnsi="Times New Roman" w:cs="Times New Roman"/>
+          <w:color w:val="FF0000"/>
+          <w:sz w:val="24"/>
+          <w:szCs w:val="24"/>
+          <w:shd w:val="clear" w:color="auto" w:fill="FFFFFF"/>
+          <w:vertAlign w:val="subscript"/>
+        </w:rPr>
+        <w:t>2</w:t>
+      </w:r>
+    </w:p>
+    <w:p>
+      <w:pPr>
+        <w:ind w:left="720"/>
+        <w:rPr>
+          <w:rFonts w:eastAsia="Times New Roman" w:cs="Courier New"/>
+          <w:color w:val="FF0000"/>
+          <w:kern w:val="0"/>
+          <w:sz w:val="20"/>
+          <w:szCs w:val="20"/>
+          <w:bdr w:val="none" w:sz="0" w:space="0" w:color="auto" w:frame="1"/>
+          <w14:ligatures w14:val="none"/>
+        </w:rPr>
+      </w:pPr>
+      <w:r>
+        <w:rPr>
+          <w:rFonts w:ascii="Times New Roman" w:eastAsia="Times New Roman" w:hAnsi="Times New Roman" w:cs="Times New Roman"/>
+          <w:color w:val="FF0000"/>
+          <w:kern w:val="0"/>
+          <w:sz w:val="24"/>
+          <w:szCs w:val="24"/>
+          <w:bdr w:val="none" w:sz="0" w:space="0" w:color="auto" w:frame="1"/>
+          <w14:ligatures w14:val="none"/>
+        </w:rPr>
+        <w:t>t-statistic:</w:t>
+      </w:r>
+      <w:r>
+        <w:rPr>
+          <w:rFonts w:eastAsia="Times New Roman" w:cs="Courier New"/>
+          <w:color w:val="FF0000"/>
+          <w:kern w:val="0"/>
+          <w:sz w:val="20"/>
+          <w:szCs w:val="20"/>
+          <w:bdr w:val="none" w:sz="0" w:space="0" w:color="auto" w:frame="1"/>
+          <w14:ligatures w14:val="none"/>
+        </w:rPr>
+        <w:t xml:space="preserve">  </w:t>
+      </w:r>
+      <m:oMath>
+        <m:f>
+          <m:fPr>
+            <m:ctrlPr>
+              <w:rPr>
+                <w:rFonts w:ascii="Cambria Math" w:eastAsia="Times New Roman" w:hAnsi="Cambria Math" w:cs="Courier New"/>
+                <w:i/>
+                <w:color w:val="FF0000"/>
+                <w:kern w:val="0"/>
+                <w:sz w:val="20"/>
+                <w:szCs w:val="20"/>
+                <w:bdr w:val="none" w:sz="0" w:space="0" w:color="auto" w:frame="1"/>
+                <w14:ligatures w14:val="none"/>
+              </w:rPr>
+            </m:ctrlPr>
+          </m:fPr>
+          <m:num>
+            <m:r>
+              <w:rPr>
+                <w:rFonts w:ascii="Cambria Math" w:eastAsia="Times New Roman" w:hAnsi="Cambria Math" w:cs="Courier New"/>
+                <w:color w:val="FF0000"/>
+                <w:kern w:val="0"/>
+                <w:sz w:val="20"/>
+                <w:szCs w:val="20"/>
+                <w:bdr w:val="none" w:sz="0" w:space="0" w:color="auto" w:frame="1"/>
+                <w14:ligatures w14:val="none"/>
+              </w:rPr>
+              <m:t>5</m:t>
+            </m:r>
+            <m:r>
+              <w:rPr>
+                <w:rFonts w:ascii="Cambria Math" w:eastAsia="Times New Roman" w:hAnsi="Cambria Math" w:cs="Courier New"/>
+                <w:color w:val="FF0000"/>
+                <w:kern w:val="0"/>
+                <w:sz w:val="20"/>
+                <w:szCs w:val="20"/>
+                <w:bdr w:val="none" w:sz="0" w:space="0" w:color="auto" w:frame="1"/>
+                <w14:ligatures w14:val="none"/>
+              </w:rPr>
+              <m:t>3</m:t>
+            </m:r>
+            <m:r>
+              <w:rPr>
+                <w:rFonts w:ascii="Cambria Math" w:eastAsia="Times New Roman" w:hAnsi="Cambria Math" w:cs="Courier New"/>
+                <w:color w:val="FF0000"/>
+                <w:kern w:val="0"/>
+                <w:sz w:val="20"/>
+                <w:szCs w:val="20"/>
+                <w:bdr w:val="none" w:sz="0" w:space="0" w:color="auto" w:frame="1"/>
+                <w14:ligatures w14:val="none"/>
+              </w:rPr>
+              <m:t>.</m:t>
+            </m:r>
+            <m:r>
+              <w:rPr>
+                <w:rFonts w:ascii="Cambria Math" w:eastAsia="Times New Roman" w:hAnsi="Cambria Math" w:cs="Courier New"/>
+                <w:color w:val="FF0000"/>
+                <w:kern w:val="0"/>
+                <w:sz w:val="20"/>
+                <w:szCs w:val="20"/>
+                <w:bdr w:val="none" w:sz="0" w:space="0" w:color="auto" w:frame="1"/>
+                <w14:ligatures w14:val="none"/>
+              </w:rPr>
+              <m:t>41</m:t>
+            </m:r>
+            <m:r>
+              <w:rPr>
+                <w:rFonts w:ascii="Cambria Math" w:eastAsia="Times New Roman" w:hAnsi="Cambria Math" w:cs="Courier New"/>
+                <w:color w:val="FF0000"/>
+                <w:kern w:val="0"/>
+                <w:sz w:val="20"/>
+                <w:szCs w:val="20"/>
+                <w:bdr w:val="none" w:sz="0" w:space="0" w:color="auto" w:frame="1"/>
+                <w14:ligatures w14:val="none"/>
+              </w:rPr>
+              <m:t>-5</m:t>
+            </m:r>
+            <m:r>
+              <w:rPr>
+                <w:rFonts w:ascii="Cambria Math" w:eastAsia="Times New Roman" w:hAnsi="Cambria Math" w:cs="Courier New"/>
+                <w:color w:val="FF0000"/>
+                <w:kern w:val="0"/>
+                <w:sz w:val="20"/>
+                <w:szCs w:val="20"/>
+                <w:bdr w:val="none" w:sz="0" w:space="0" w:color="auto" w:frame="1"/>
+                <w14:ligatures w14:val="none"/>
+              </w:rPr>
+              <m:t>5</m:t>
+            </m:r>
+            <m:r>
+              <w:rPr>
+                <w:rFonts w:ascii="Cambria Math" w:eastAsia="Times New Roman" w:hAnsi="Cambria Math" w:cs="Courier New"/>
+                <w:color w:val="FF0000"/>
+                <w:kern w:val="0"/>
+                <w:sz w:val="20"/>
+                <w:szCs w:val="20"/>
+                <w:bdr w:val="none" w:sz="0" w:space="0" w:color="auto" w:frame="1"/>
+                <w14:ligatures w14:val="none"/>
+              </w:rPr>
+              <m:t>.</m:t>
+            </m:r>
+            <m:r>
+              <w:rPr>
+                <w:rFonts w:ascii="Cambria Math" w:eastAsia="Times New Roman" w:hAnsi="Cambria Math" w:cs="Courier New"/>
+                <w:color w:val="FF0000"/>
+                <w:kern w:val="0"/>
+                <w:sz w:val="20"/>
+                <w:szCs w:val="20"/>
+                <w:bdr w:val="none" w:sz="0" w:space="0" w:color="auto" w:frame="1"/>
+                <w14:ligatures w14:val="none"/>
+              </w:rPr>
+              <m:t>03</m:t>
+            </m:r>
+          </m:num>
+          <m:den>
+            <m:rad>
+              <m:radPr>
+                <m:degHide m:val="1"/>
+                <m:ctrlPr>
+                  <w:rPr>
+                    <w:rFonts w:ascii="Cambria Math" w:eastAsia="Times New Roman" w:hAnsi="Cambria Math" w:cs="Courier New"/>
+                    <w:i/>
+                    <w:color w:val="FF0000"/>
+                    <w:kern w:val="0"/>
+                    <w:sz w:val="20"/>
+                    <w:szCs w:val="20"/>
+                    <w:bdr w:val="none" w:sz="0" w:space="0" w:color="auto" w:frame="1"/>
+                    <w14:ligatures w14:val="none"/>
+                  </w:rPr>
+                </m:ctrlPr>
+              </m:radPr>
+              <m:deg/>
+              <m:e>
+                <m:f>
+                  <m:fPr>
+                    <m:ctrlPr>
+                      <w:rPr>
+                        <w:rFonts w:ascii="Cambria Math" w:eastAsia="Times New Roman" w:hAnsi="Cambria Math" w:cs="Courier New"/>
+                        <w:i/>
+                        <w:color w:val="FF0000"/>
+                        <w:kern w:val="0"/>
+                        <w:sz w:val="20"/>
+                        <w:szCs w:val="20"/>
+                        <w:bdr w:val="none" w:sz="0" w:space="0" w:color="auto" w:frame="1"/>
+                        <w14:ligatures w14:val="none"/>
+                      </w:rPr>
+                    </m:ctrlPr>
+                  </m:fPr>
+                  <m:num>
+                    <m:sSup>
+                      <m:sSupPr>
+                        <m:ctrlPr>
+                          <w:rPr>
+                            <w:rFonts w:ascii="Cambria Math" w:eastAsia="Times New Roman" w:hAnsi="Cambria Math" w:cs="Courier New"/>
+                            <w:i/>
+                            <w:color w:val="FF0000"/>
+                            <w:kern w:val="0"/>
+                            <w:sz w:val="20"/>
+                            <w:szCs w:val="20"/>
+                            <w:bdr w:val="none" w:sz="0" w:space="0" w:color="auto" w:frame="1"/>
+                            <w14:ligatures w14:val="none"/>
+                          </w:rPr>
+                        </m:ctrlPr>
+                      </m:sSupPr>
+                      <m:e>
+                        <m:r>
+                          <w:rPr>
+                            <w:rFonts w:ascii="Cambria Math" w:eastAsia="Times New Roman" w:hAnsi="Cambria Math" w:cs="Courier New"/>
+                            <w:color w:val="FF0000"/>
+                            <w:kern w:val="0"/>
+                            <w:sz w:val="20"/>
+                            <w:szCs w:val="20"/>
+                            <w:bdr w:val="none" w:sz="0" w:space="0" w:color="auto" w:frame="1"/>
+                            <w14:ligatures w14:val="none"/>
+                          </w:rPr>
+                          <m:t>(3.</m:t>
+                        </m:r>
+                        <m:r>
+                          <w:rPr>
+                            <w:rFonts w:ascii="Cambria Math" w:eastAsia="Times New Roman" w:hAnsi="Cambria Math" w:cs="Courier New"/>
+                            <w:color w:val="FF0000"/>
+                            <w:kern w:val="0"/>
+                            <w:sz w:val="20"/>
+                            <w:szCs w:val="20"/>
+                            <w:bdr w:val="none" w:sz="0" w:space="0" w:color="auto" w:frame="1"/>
+                            <w14:ligatures w14:val="none"/>
+                          </w:rPr>
+                          <m:t>66</m:t>
+                        </m:r>
+                        <m:r>
+                          <w:rPr>
+                            <w:rFonts w:ascii="Cambria Math" w:eastAsia="Times New Roman" w:hAnsi="Cambria Math" w:cs="Courier New"/>
+                            <w:color w:val="FF0000"/>
+                            <w:kern w:val="0"/>
+                            <w:sz w:val="20"/>
+                            <w:szCs w:val="20"/>
+                            <w:bdr w:val="none" w:sz="0" w:space="0" w:color="auto" w:frame="1"/>
+                            <w14:ligatures w14:val="none"/>
+                          </w:rPr>
+                          <m:t>)</m:t>
+                        </m:r>
+                      </m:e>
+                      <m:sup>
+                        <m:r>
+                          <w:rPr>
+                            <w:rFonts w:ascii="Cambria Math" w:eastAsia="Times New Roman" w:hAnsi="Cambria Math" w:cs="Courier New"/>
+                            <w:color w:val="FF0000"/>
+                            <w:kern w:val="0"/>
+                            <w:sz w:val="20"/>
+                            <w:szCs w:val="20"/>
+                            <w:bdr w:val="none" w:sz="0" w:space="0" w:color="auto" w:frame="1"/>
+                            <w14:ligatures w14:val="none"/>
+                          </w:rPr>
+                          <m:t>2</m:t>
+                        </m:r>
+                      </m:sup>
+                    </m:sSup>
+                  </m:num>
+                  <m:den>
+                    <m:r>
+                      <w:rPr>
+                        <w:rFonts w:ascii="Cambria Math" w:eastAsia="Times New Roman" w:hAnsi="Cambria Math" w:cs="Courier New"/>
+                        <w:color w:val="FF0000"/>
+                        <w:kern w:val="0"/>
+                        <w:sz w:val="20"/>
+                        <w:szCs w:val="20"/>
+                        <w:bdr w:val="none" w:sz="0" w:space="0" w:color="auto" w:frame="1"/>
+                        <w14:ligatures w14:val="none"/>
+                      </w:rPr>
+                      <m:t>271</m:t>
+                    </m:r>
+                  </m:den>
+                </m:f>
+                <m:r>
+                  <w:rPr>
+                    <w:rFonts w:ascii="Cambria Math" w:eastAsia="Times New Roman" w:hAnsi="Cambria Math" w:cs="Courier New"/>
+                    <w:color w:val="FF0000"/>
+                    <w:kern w:val="0"/>
+                    <w:sz w:val="20"/>
+                    <w:szCs w:val="20"/>
+                    <w:bdr w:val="none" w:sz="0" w:space="0" w:color="auto" w:frame="1"/>
+                    <w14:ligatures w14:val="none"/>
+                  </w:rPr>
+                  <m:t xml:space="preserve">+ </m:t>
+                </m:r>
+                <m:f>
+                  <m:fPr>
+                    <m:ctrlPr>
+                      <w:rPr>
+                        <w:rFonts w:ascii="Cambria Math" w:eastAsia="Times New Roman" w:hAnsi="Cambria Math" w:cs="Courier New"/>
+                        <w:i/>
+                        <w:color w:val="FF0000"/>
+                        <w:kern w:val="0"/>
+                        <w:sz w:val="20"/>
+                        <w:szCs w:val="20"/>
+                        <w:bdr w:val="none" w:sz="0" w:space="0" w:color="auto" w:frame="1"/>
+                        <w14:ligatures w14:val="none"/>
+                      </w:rPr>
+                    </m:ctrlPr>
+                  </m:fPr>
+                  <m:num>
+                    <m:sSup>
+                      <m:sSupPr>
+                        <m:ctrlPr>
+                          <w:rPr>
+                            <w:rFonts w:ascii="Cambria Math" w:eastAsia="Times New Roman" w:hAnsi="Cambria Math" w:cs="Courier New"/>
+                            <w:i/>
+                            <w:color w:val="FF0000"/>
+                            <w:kern w:val="0"/>
+                            <w:sz w:val="20"/>
+                            <w:szCs w:val="20"/>
+                            <w:bdr w:val="none" w:sz="0" w:space="0" w:color="auto" w:frame="1"/>
+                            <w14:ligatures w14:val="none"/>
+                          </w:rPr>
+                        </m:ctrlPr>
+                      </m:sSupPr>
+                      <m:e>
+                        <m:r>
+                          <w:rPr>
+                            <w:rFonts w:ascii="Cambria Math" w:eastAsia="Times New Roman" w:hAnsi="Cambria Math" w:cs="Courier New"/>
+                            <w:color w:val="FF0000"/>
+                            <w:kern w:val="0"/>
+                            <w:sz w:val="20"/>
+                            <w:szCs w:val="20"/>
+                            <w:bdr w:val="none" w:sz="0" w:space="0" w:color="auto" w:frame="1"/>
+                            <w14:ligatures w14:val="none"/>
+                          </w:rPr>
+                          <m:t>(2.</m:t>
+                        </m:r>
+                        <m:r>
+                          <w:rPr>
+                            <w:rFonts w:ascii="Cambria Math" w:eastAsia="Times New Roman" w:hAnsi="Cambria Math" w:cs="Courier New"/>
+                            <w:color w:val="FF0000"/>
+                            <w:kern w:val="0"/>
+                            <w:sz w:val="20"/>
+                            <w:szCs w:val="20"/>
+                            <w:bdr w:val="none" w:sz="0" w:space="0" w:color="auto" w:frame="1"/>
+                            <w14:ligatures w14:val="none"/>
+                          </w:rPr>
+                          <m:t>82</m:t>
+                        </m:r>
+                        <m:r>
+                          <w:rPr>
+                            <w:rFonts w:ascii="Cambria Math" w:eastAsia="Times New Roman" w:hAnsi="Cambria Math" w:cs="Courier New"/>
+                            <w:color w:val="FF0000"/>
+                            <w:kern w:val="0"/>
+                            <w:sz w:val="20"/>
+                            <w:szCs w:val="20"/>
+                            <w:bdr w:val="none" w:sz="0" w:space="0" w:color="auto" w:frame="1"/>
+                            <w14:ligatures w14:val="none"/>
+                          </w:rPr>
+                          <m:t>)</m:t>
+                        </m:r>
+                      </m:e>
+                      <m:sup>
+                        <m:r>
+                          <w:rPr>
+                            <w:rFonts w:ascii="Cambria Math" w:eastAsia="Times New Roman" w:hAnsi="Cambria Math" w:cs="Courier New"/>
+                            <w:color w:val="FF0000"/>
+                            <w:kern w:val="0"/>
+                            <w:sz w:val="20"/>
+                            <w:szCs w:val="20"/>
+                            <w:bdr w:val="none" w:sz="0" w:space="0" w:color="auto" w:frame="1"/>
+                            <w14:ligatures w14:val="none"/>
+                          </w:rPr>
+                          <m:t>2</m:t>
+                        </m:r>
+                      </m:sup>
+                    </m:sSup>
+                  </m:num>
+                  <m:den>
+                    <m:r>
+                      <w:rPr>
+                        <w:rFonts w:ascii="Cambria Math" w:eastAsia="Times New Roman" w:hAnsi="Cambria Math" w:cs="Courier New"/>
+                        <w:color w:val="FF0000"/>
+                        <w:kern w:val="0"/>
+                        <w:sz w:val="20"/>
+                        <w:szCs w:val="20"/>
+                        <w:bdr w:val="none" w:sz="0" w:space="0" w:color="auto" w:frame="1"/>
+                        <w14:ligatures w14:val="none"/>
+                      </w:rPr>
+                      <m:t>1</m:t>
+                    </m:r>
+                    <m:r>
+                      <w:rPr>
+                        <w:rFonts w:ascii="Cambria Math" w:eastAsia="Times New Roman" w:hAnsi="Cambria Math" w:cs="Courier New"/>
+                        <w:color w:val="FF0000"/>
+                        <w:kern w:val="0"/>
+                        <w:sz w:val="20"/>
+                        <w:szCs w:val="20"/>
+                        <w:bdr w:val="none" w:sz="0" w:space="0" w:color="auto" w:frame="1"/>
+                        <w14:ligatures w14:val="none"/>
+                      </w:rPr>
+                      <m:t>73</m:t>
+                    </m:r>
+                  </m:den>
+                </m:f>
+              </m:e>
+            </m:rad>
+          </m:den>
+        </m:f>
+        <m:r>
+          <w:rPr>
+            <w:rFonts w:ascii="Cambria Math" w:eastAsia="Times New Roman" w:hAnsi="Cambria Math" w:cs="Courier New"/>
+            <w:color w:val="FF0000"/>
+            <w:kern w:val="0"/>
+            <w:sz w:val="20"/>
+            <w:szCs w:val="20"/>
+            <w:bdr w:val="none" w:sz="0" w:space="0" w:color="auto" w:frame="1"/>
+            <w14:ligatures w14:val="none"/>
+          </w:rPr>
+          <m:t>=-</m:t>
         </m:r>
         <m:r>
           <w:rPr>
@@ -2798,62 +4129,299 @@
             <w:bdr w:val="none" w:sz="0" w:space="0" w:color="auto" w:frame="1"/>
             <w14:ligatures w14:val="none"/>
           </w:rPr>
-          <m:t>-10.42</m:t>
+          <m:t>5</m:t>
+        </m:r>
+        <m:r>
+          <w:rPr>
+            <w:rFonts w:ascii="Cambria Math" w:eastAsia="Times New Roman" w:hAnsi="Cambria Math" w:cs="Courier New"/>
+            <w:color w:val="FF0000"/>
+            <w:kern w:val="0"/>
+            <w:sz w:val="20"/>
+            <w:szCs w:val="20"/>
+            <w:bdr w:val="none" w:sz="0" w:space="0" w:color="auto" w:frame="1"/>
+            <w14:ligatures w14:val="none"/>
+          </w:rPr>
+          <m:t>.</m:t>
+        </m:r>
+        <m:r>
+          <w:rPr>
+            <w:rFonts w:ascii="Cambria Math" w:eastAsia="Times New Roman" w:hAnsi="Cambria Math" w:cs="Courier New"/>
+            <w:color w:val="FF0000"/>
+            <w:kern w:val="0"/>
+            <w:sz w:val="20"/>
+            <w:szCs w:val="20"/>
+            <w:bdr w:val="none" w:sz="0" w:space="0" w:color="auto" w:frame="1"/>
+            <w14:ligatures w14:val="none"/>
+          </w:rPr>
+          <m:t>25</m:t>
         </m:r>
       </m:oMath>
-      <w:r>
-        <w:rPr>
-          <w:rFonts w:eastAsia="Times New Roman" w:cs="Courier New"/>
+    </w:p>
+    <w:p>
+      <w:pPr>
+        <w:ind w:left="720"/>
+        <w:rPr>
+          <w:rFonts w:ascii="Times New Roman" w:eastAsia="Times New Roman" w:hAnsi="Times New Roman" w:cs="Times New Roman"/>
           <w:color w:val="FF0000"/>
           <w:kern w:val="0"/>
-          <w:sz w:val="20"/>
-          <w:szCs w:val="20"/>
+          <w:sz w:val="24"/>
+          <w:szCs w:val="24"/>
           <w:bdr w:val="none" w:sz="0" w:space="0" w:color="auto" w:frame="1"/>
           <w14:ligatures w14:val="none"/>
         </w:rPr>
-        <w:t xml:space="preserve"> </w:t>
+      </w:pPr>
+      <w:r>
+        <w:rPr>
+          <w:rFonts w:ascii="Times New Roman" w:eastAsia="Times New Roman" w:hAnsi="Times New Roman" w:cs="Times New Roman"/>
+          <w:color w:val="FF0000"/>
+          <w:kern w:val="0"/>
+          <w:sz w:val="24"/>
+          <w:szCs w:val="24"/>
+          <w:bdr w:val="none" w:sz="0" w:space="0" w:color="auto" w:frame="1"/>
+          <w14:ligatures w14:val="none"/>
+        </w:rPr>
+        <w:t xml:space="preserve">degrees of freedom: </w:t>
+      </w:r>
+      <w:r>
+        <w:rPr>
+          <w:rFonts w:ascii="Times New Roman" w:eastAsia="Times New Roman" w:hAnsi="Times New Roman" w:cs="Times New Roman"/>
+          <w:color w:val="FF0000"/>
+          <w:kern w:val="0"/>
+          <w:sz w:val="24"/>
+          <w:szCs w:val="24"/>
+          <w:bdr w:val="none" w:sz="0" w:space="0" w:color="auto" w:frame="1"/>
+          <w14:ligatures w14:val="none"/>
+        </w:rPr>
+        <w:t>172</w:t>
       </w:r>
     </w:p>
     <w:p>
       <w:pPr>
-        <w:pStyle w:val="ListParagraph"/>
-        <w:rPr>
-          <w:rFonts w:ascii="Roboto" w:hAnsi="Roboto"/>
-          <w:color w:val="4D5156"/>
-          <w:sz w:val="21"/>
-          <w:szCs w:val="21"/>
-          <w:shd w:val="clear" w:color="auto" w:fill="FFFFFF"/>
-          <w:vertAlign w:val="subscript"/>
-        </w:rPr>
-      </w:pPr>
+        <w:ind w:left="720"/>
+        <w:rPr>
+          <w:rFonts w:ascii="Times New Roman" w:eastAsia="Times New Roman" w:hAnsi="Times New Roman" w:cs="Times New Roman"/>
+          <w:color w:val="FF0000"/>
+          <w:kern w:val="0"/>
+          <w:sz w:val="24"/>
+          <w:szCs w:val="24"/>
+          <w:bdr w:val="none" w:sz="0" w:space="0" w:color="auto" w:frame="1"/>
+          <w14:ligatures w14:val="none"/>
+        </w:rPr>
+      </w:pPr>
+      <w:r>
+        <w:rPr>
+          <w:rFonts w:ascii="Times New Roman" w:eastAsia="Times New Roman" w:hAnsi="Times New Roman" w:cs="Times New Roman"/>
+          <w:color w:val="FF0000"/>
+          <w:kern w:val="0"/>
+          <w:sz w:val="24"/>
+          <w:szCs w:val="24"/>
+          <w:bdr w:val="none" w:sz="0" w:space="0" w:color="auto" w:frame="1"/>
+          <w14:ligatures w14:val="none"/>
+        </w:rPr>
+        <w:t xml:space="preserve">p-value: </w:t>
+      </w:r>
+      <w:r>
+        <w:rPr>
+          <w:rFonts w:ascii="Times New Roman" w:eastAsia="Times New Roman" w:hAnsi="Times New Roman" w:cs="Times New Roman"/>
+          <w:color w:val="FF0000"/>
+          <w:kern w:val="0"/>
+          <w:sz w:val="24"/>
+          <w:szCs w:val="24"/>
+          <w:bdr w:val="none" w:sz="0" w:space="0" w:color="auto" w:frame="1"/>
+          <w14:ligatures w14:val="none"/>
+        </w:rPr>
+        <w:t>~0</w:t>
+      </w:r>
     </w:p>
     <w:p>
       <w:pPr>
-        <w:pStyle w:val="ListParagraph"/>
-        <w:rPr>
-          <w:rFonts w:ascii="Roboto" w:hAnsi="Roboto"/>
-          <w:color w:val="FF0000"/>
-          <w:sz w:val="21"/>
-          <w:szCs w:val="21"/>
-          <w:shd w:val="clear" w:color="auto" w:fill="FFFFFF"/>
-        </w:rPr>
-      </w:pPr>
+        <w:ind w:left="720"/>
+        <w:rPr>
+          <w:rFonts w:ascii="Times New Roman" w:eastAsia="Times New Roman" w:hAnsi="Times New Roman" w:cs="Times New Roman"/>
+          <w:color w:val="FF0000"/>
+          <w:kern w:val="0"/>
+          <w:sz w:val="24"/>
+          <w:szCs w:val="24"/>
+          <w:bdr w:val="none" w:sz="0" w:space="0" w:color="auto" w:frame="1"/>
+          <w14:ligatures w14:val="none"/>
+        </w:rPr>
+      </w:pPr>
+      <w:r>
+        <w:rPr>
+          <w:rFonts w:ascii="Times New Roman" w:eastAsia="Times New Roman" w:hAnsi="Times New Roman" w:cs="Times New Roman"/>
+          <w:color w:val="FF0000"/>
+          <w:kern w:val="0"/>
+          <w:sz w:val="24"/>
+          <w:szCs w:val="24"/>
+          <w:bdr w:val="none" w:sz="0" w:space="0" w:color="auto" w:frame="1"/>
+          <w14:ligatures w14:val="none"/>
+        </w:rPr>
+        <w:t xml:space="preserve">Conclusion: </w:t>
+      </w:r>
+      <w:r>
+        <w:rPr>
+          <w:rFonts w:ascii="Times New Roman" w:eastAsia="Times New Roman" w:hAnsi="Times New Roman" w:cs="Times New Roman"/>
+          <w:color w:val="FF0000"/>
+          <w:kern w:val="0"/>
+          <w:sz w:val="24"/>
+          <w:szCs w:val="24"/>
+          <w:bdr w:val="none" w:sz="0" w:space="0" w:color="auto" w:frame="1"/>
+          <w14:ligatures w14:val="none"/>
+        </w:rPr>
+        <w:t xml:space="preserve">We reject the null hypothesis. With a p-value of approximately 0, there is strong evidence to conclude that </w:t>
+      </w:r>
+      <w:r>
+        <w:rPr>
+          <w:rFonts w:ascii="Times New Roman" w:eastAsia="Times New Roman" w:hAnsi="Times New Roman" w:cs="Times New Roman"/>
+          <w:color w:val="FF0000"/>
+          <w:kern w:val="0"/>
+          <w:sz w:val="24"/>
+          <w:szCs w:val="24"/>
+          <w:bdr w:val="none" w:sz="0" w:space="0" w:color="auto" w:frame="1"/>
+          <w14:ligatures w14:val="none"/>
+        </w:rPr>
+        <w:t xml:space="preserve">Olympic swimmers are quicker in the freestyle than the butterfly </w:t>
+      </w:r>
+      <w:r>
+        <w:rPr>
+          <w:rFonts w:ascii="Times New Roman" w:eastAsia="Times New Roman" w:hAnsi="Times New Roman" w:cs="Times New Roman"/>
+          <w:color w:val="FF0000"/>
+          <w:kern w:val="0"/>
+          <w:sz w:val="24"/>
+          <w:szCs w:val="24"/>
+          <w:bdr w:val="none" w:sz="0" w:space="0" w:color="auto" w:frame="1"/>
+          <w14:ligatures w14:val="none"/>
+        </w:rPr>
+        <w:t xml:space="preserve">in the 100m event. </w:t>
+      </w:r>
     </w:p>
     <w:p>
       <w:pPr>
-        <w:rPr>
-          <w:rFonts w:ascii="Times New Roman" w:hAnsi="Times New Roman" w:cs="Times New Roman"/>
-          <w:sz w:val="24"/>
-          <w:szCs w:val="24"/>
+        <w:ind w:left="720"/>
+        <w:rPr>
+          <w:rFonts w:ascii="Times New Roman" w:eastAsia="Times New Roman" w:hAnsi="Times New Roman" w:cs="Times New Roman"/>
+          <w:color w:val="FF0000"/>
+          <w:kern w:val="0"/>
+          <w:sz w:val="24"/>
+          <w:szCs w:val="24"/>
+          <w:bdr w:val="none" w:sz="0" w:space="0" w:color="auto" w:frame="1"/>
+          <w14:ligatures w14:val="none"/>
         </w:rPr>
       </w:pPr>
     </w:p>
     <w:p>
       <w:pPr>
-        <w:rPr>
-          <w:rFonts w:ascii="Times New Roman" w:hAnsi="Times New Roman" w:cs="Times New Roman"/>
-          <w:sz w:val="24"/>
-          <w:szCs w:val="24"/>
+        <w:pStyle w:val="ListParagraph"/>
+        <w:numPr>
+          <w:ilvl w:val="0"/>
+          <w:numId w:val="4"/>
+        </w:numPr>
+        <w:rPr>
+          <w:rFonts w:ascii="Times New Roman" w:eastAsia="Times New Roman" w:hAnsi="Times New Roman" w:cs="Times New Roman"/>
+          <w:kern w:val="0"/>
+          <w:sz w:val="24"/>
+          <w:szCs w:val="24"/>
+          <w:bdr w:val="none" w:sz="0" w:space="0" w:color="auto" w:frame="1"/>
+          <w14:ligatures w14:val="none"/>
+        </w:rPr>
+      </w:pPr>
+      <w:r>
+        <w:rPr>
+          <w:rFonts w:ascii="Times New Roman" w:eastAsia="Times New Roman" w:hAnsi="Times New Roman" w:cs="Times New Roman"/>
+          <w:kern w:val="0"/>
+          <w:sz w:val="24"/>
+          <w:szCs w:val="24"/>
+          <w:bdr w:val="none" w:sz="0" w:space="0" w:color="auto" w:frame="1"/>
+          <w14:ligatures w14:val="none"/>
+        </w:rPr>
+        <w:t>How do the</w:t>
+      </w:r>
+      <w:r>
+        <w:rPr>
+          <w:rFonts w:ascii="Times New Roman" w:eastAsia="Times New Roman" w:hAnsi="Times New Roman" w:cs="Times New Roman"/>
+          <w:kern w:val="0"/>
+          <w:sz w:val="24"/>
+          <w:szCs w:val="24"/>
+          <w:bdr w:val="none" w:sz="0" w:space="0" w:color="auto" w:frame="1"/>
+          <w14:ligatures w14:val="none"/>
+        </w:rPr>
+        <w:t xml:space="preserve"> hypothesis test conclusions</w:t>
+      </w:r>
+      <w:r>
+        <w:rPr>
+          <w:rFonts w:ascii="Times New Roman" w:eastAsia="Times New Roman" w:hAnsi="Times New Roman" w:cs="Times New Roman"/>
+          <w:kern w:val="0"/>
+          <w:sz w:val="24"/>
+          <w:szCs w:val="24"/>
+          <w:bdr w:val="none" w:sz="0" w:space="0" w:color="auto" w:frame="1"/>
+          <w14:ligatures w14:val="none"/>
+        </w:rPr>
+        <w:t xml:space="preserve"> compare to what you saw </w:t>
+      </w:r>
+      <w:r>
+        <w:rPr>
+          <w:rFonts w:ascii="Times New Roman" w:eastAsia="Times New Roman" w:hAnsi="Times New Roman" w:cs="Times New Roman"/>
+          <w:kern w:val="0"/>
+          <w:sz w:val="24"/>
+          <w:szCs w:val="24"/>
+          <w:bdr w:val="none" w:sz="0" w:space="0" w:color="auto" w:frame="1"/>
+          <w14:ligatures w14:val="none"/>
+        </w:rPr>
+        <w:t>in the boxplots displaying this data?</w:t>
+      </w:r>
+    </w:p>
+    <w:p>
+      <w:pPr>
+        <w:pStyle w:val="ListParagraph"/>
+        <w:rPr>
+          <w:rFonts w:ascii="Times New Roman" w:eastAsia="Times New Roman" w:hAnsi="Times New Roman" w:cs="Times New Roman"/>
+          <w:kern w:val="0"/>
+          <w:sz w:val="24"/>
+          <w:szCs w:val="24"/>
+          <w:bdr w:val="none" w:sz="0" w:space="0" w:color="auto" w:frame="1"/>
+          <w14:ligatures w14:val="none"/>
+        </w:rPr>
+      </w:pPr>
+    </w:p>
+    <w:p>
+      <w:pPr>
+        <w:pStyle w:val="ListParagraph"/>
+        <w:rPr>
+          <w:rFonts w:ascii="Times New Roman" w:eastAsia="Times New Roman" w:hAnsi="Times New Roman" w:cs="Times New Roman"/>
+          <w:color w:val="FF0000"/>
+          <w:kern w:val="0"/>
+          <w:sz w:val="24"/>
+          <w:szCs w:val="24"/>
+          <w:bdr w:val="none" w:sz="0" w:space="0" w:color="auto" w:frame="1"/>
+          <w14:ligatures w14:val="none"/>
+        </w:rPr>
+      </w:pPr>
+      <w:r>
+        <w:rPr>
+          <w:rFonts w:ascii="Times New Roman" w:eastAsia="Times New Roman" w:hAnsi="Times New Roman" w:cs="Times New Roman"/>
+          <w:color w:val="FF0000"/>
+          <w:kern w:val="0"/>
+          <w:sz w:val="24"/>
+          <w:szCs w:val="24"/>
+          <w:bdr w:val="none" w:sz="0" w:space="0" w:color="auto" w:frame="1"/>
+          <w14:ligatures w14:val="none"/>
+        </w:rPr>
+        <w:t xml:space="preserve">The results are the same. The boxplots showed swimmers getting faster in recent years and freestyle being the quickest style of swimming. </w:t>
+      </w:r>
+    </w:p>
+    <w:p>
+      <w:pPr>
+        <w:ind w:left="720"/>
+        <w:rPr>
+          <w:rFonts w:ascii="Times New Roman" w:hAnsi="Times New Roman" w:cs="Times New Roman"/>
+          <w:color w:val="FF0000"/>
+          <w:sz w:val="24"/>
+          <w:szCs w:val="24"/>
+          <w14:textOutline w14:w="0" w14:cap="flat" w14:cmpd="sng" w14:algn="ctr">
+            <w14:noFill/>
+            <w14:prstDash w14:val="solid"/>
+            <w14:round/>
+          </w14:textOutline>
         </w:rPr>
       </w:pPr>
     </w:p>
@@ -2928,6 +4496,95 @@
 <file path=word/numbering.xml><?xml version="1.0" encoding="utf-8"?>
 <w:numbering xmlns:wpc="http://schemas.microsoft.com/office/word/2010/wordprocessingCanvas" xmlns:cx="http://schemas.microsoft.com/office/drawing/2014/chartex" xmlns:cx1="http://schemas.microsoft.com/office/drawing/2015/9/8/chartex" xmlns:cx2="http://schemas.microsoft.com/office/drawing/2015/10/21/chartex" xmlns:cx3="http://schemas.microsoft.com/office/drawing/2016/5/9/chartex" xmlns:cx4="http://schemas.microsoft.com/office/drawing/2016/5/10/chartex" xmlns:cx5="http://schemas.microsoft.com/office/drawing/2016/5/11/chartex" xmlns:cx6="http://schemas.microsoft.com/office/drawing/2016/5/12/chartex" xmlns:cx7="http://schemas.microsoft.com/office/drawing/2016/5/13/chartex" xmlns:cx8="http://schemas.microsoft.com/office/drawing/2016/5/14/chartex" xmlns:mc="http://schemas.openxmlformats.org/markup-compatibility/2006" xmlns:aink="http://schemas.microsoft.com/office/drawing/2016/ink" xmlns:am3d="http://schemas.microsoft.com/office/drawing/2017/model3d" xmlns:o="urn:schemas-microsoft-com:office:office" xmlns:oel="http://schemas.microsoft.com/office/2019/extlst" xmlns:r="http://schemas.openxmlformats.org/officeDocument/2006/relationships" xmlns:m="http://schemas.openxmlformats.org/officeDocument/2006/math" xmlns:v="urn:schemas-microsoft-com:vml" xmlns:wp14="http://schemas.microsoft.com/office/word/2010/wordprocessingDrawing" xmlns:wp="http://schemas.openxmlformats.org/drawingml/2006/wordprocessingDrawing" xmlns:w10="urn:schemas-microsoft-com:office:word" xmlns:w="http://schemas.openxmlformats.org/wordprocessingml/2006/main" xmlns:w14="http://schemas.microsoft.com/office/word/2010/wordml" xmlns:w15="http://schemas.microsoft.com/office/word/2012/wordml" xmlns:w16cex="http://schemas.microsoft.com/office/word/2018/wordml/cex" xmlns:w16cid="http://schemas.microsoft.com/office/word/2016/wordml/cid" xmlns:w16="http://schemas.microsoft.com/office/word/2018/wordml" xmlns:w16du="http://schemas.microsoft.com/office/word/2023/wordml/word16du" xmlns:w16sdtdh="http://schemas.microsoft.com/office/word/2020/wordml/sdtdatahash" xmlns:w16se="http://schemas.microsoft.com/office/word/2015/wordml/symex" xmlns:wpg="http://schemas.microsoft.com/office/word/2010/wordprocessingGroup" xmlns:wpi="http://schemas.microsoft.com/office/word/2010/wordprocessingInk" xmlns:wne="http://schemas.microsoft.com/office/word/2006/wordml" xmlns:wps="http://schemas.microsoft.com/office/word/2010/wordprocessingShape" mc:Ignorable="w14 w15 w16se w16cid w16 w16cex w16sdtdh w16du wp14">
   <w:abstractNum w:abstractNumId="0" w15:restartNumberingAfterBreak="0">
+    <w:nsid w:val="183A22A4"/>
+    <w:multiLevelType w:val="hybridMultilevel"/>
+    <w:tmpl w:val="03B45E4A"/>
+    <w:lvl w:ilvl="0" w:tplc="FFFFFFFF">
+      <w:start w:val="1"/>
+      <w:numFmt w:val="decimal"/>
+      <w:lvlText w:val="%1."/>
+      <w:lvlJc w:val="left"/>
+      <w:pPr>
+        <w:ind w:left="720" w:hanging="360"/>
+      </w:pPr>
+      <w:rPr>
+        <w:rFonts w:hint="default"/>
+      </w:rPr>
+    </w:lvl>
+    <w:lvl w:ilvl="1" w:tplc="FFFFFFFF" w:tentative="1">
+      <w:start w:val="1"/>
+      <w:numFmt w:val="lowerLetter"/>
+      <w:lvlText w:val="%2."/>
+      <w:lvlJc w:val="left"/>
+      <w:pPr>
+        <w:ind w:left="1440" w:hanging="360"/>
+      </w:pPr>
+    </w:lvl>
+    <w:lvl w:ilvl="2" w:tplc="FFFFFFFF" w:tentative="1">
+      <w:start w:val="1"/>
+      <w:numFmt w:val="lowerRoman"/>
+      <w:lvlText w:val="%3."/>
+      <w:lvlJc w:val="right"/>
+      <w:pPr>
+        <w:ind w:left="2160" w:hanging="180"/>
+      </w:pPr>
+    </w:lvl>
+    <w:lvl w:ilvl="3" w:tplc="FFFFFFFF" w:tentative="1">
+      <w:start w:val="1"/>
+      <w:numFmt w:val="decimal"/>
+      <w:lvlText w:val="%4."/>
+      <w:lvlJc w:val="left"/>
+      <w:pPr>
+        <w:ind w:left="2880" w:hanging="360"/>
+      </w:pPr>
+    </w:lvl>
+    <w:lvl w:ilvl="4" w:tplc="FFFFFFFF" w:tentative="1">
+      <w:start w:val="1"/>
+      <w:numFmt w:val="lowerLetter"/>
+      <w:lvlText w:val="%5."/>
+      <w:lvlJc w:val="left"/>
+      <w:pPr>
+        <w:ind w:left="3600" w:hanging="360"/>
+      </w:pPr>
+    </w:lvl>
+    <w:lvl w:ilvl="5" w:tplc="FFFFFFFF" w:tentative="1">
+      <w:start w:val="1"/>
+      <w:numFmt w:val="lowerRoman"/>
+      <w:lvlText w:val="%6."/>
+      <w:lvlJc w:val="right"/>
+      <w:pPr>
+        <w:ind w:left="4320" w:hanging="180"/>
+      </w:pPr>
+    </w:lvl>
+    <w:lvl w:ilvl="6" w:tplc="FFFFFFFF" w:tentative="1">
+      <w:start w:val="1"/>
+      <w:numFmt w:val="decimal"/>
+      <w:lvlText w:val="%7."/>
+      <w:lvlJc w:val="left"/>
+      <w:pPr>
+        <w:ind w:left="5040" w:hanging="360"/>
+      </w:pPr>
+    </w:lvl>
+    <w:lvl w:ilvl="7" w:tplc="FFFFFFFF" w:tentative="1">
+      <w:start w:val="1"/>
+      <w:numFmt w:val="lowerLetter"/>
+      <w:lvlText w:val="%8."/>
+      <w:lvlJc w:val="left"/>
+      <w:pPr>
+        <w:ind w:left="5760" w:hanging="360"/>
+      </w:pPr>
+    </w:lvl>
+    <w:lvl w:ilvl="8" w:tplc="FFFFFFFF" w:tentative="1">
+      <w:start w:val="1"/>
+      <w:numFmt w:val="lowerRoman"/>
+      <w:lvlText w:val="%9."/>
+      <w:lvlJc w:val="right"/>
+      <w:pPr>
+        <w:ind w:left="6480" w:hanging="180"/>
+      </w:pPr>
+    </w:lvl>
+  </w:abstractNum>
+  <w:abstractNum w:abstractNumId="1" w15:restartNumberingAfterBreak="0">
     <w:nsid w:val="2B7679E8"/>
     <w:multiLevelType w:val="hybridMultilevel"/>
     <w:tmpl w:val="AB1CCB0A"/>
@@ -3016,7 +4673,7 @@
       </w:pPr>
     </w:lvl>
   </w:abstractNum>
-  <w:abstractNum w:abstractNumId="1" w15:restartNumberingAfterBreak="0">
+  <w:abstractNum w:abstractNumId="2" w15:restartNumberingAfterBreak="0">
     <w:nsid w:val="34FB4B7C"/>
     <w:multiLevelType w:val="hybridMultilevel"/>
     <w:tmpl w:val="25F803E6"/>
@@ -3105,7 +4762,7 @@
       </w:pPr>
     </w:lvl>
   </w:abstractNum>
-  <w:abstractNum w:abstractNumId="2" w15:restartNumberingAfterBreak="0">
+  <w:abstractNum w:abstractNumId="3" w15:restartNumberingAfterBreak="0">
     <w:nsid w:val="4C30048C"/>
     <w:multiLevelType w:val="hybridMultilevel"/>
     <w:tmpl w:val="664A9100"/>
@@ -3194,7 +4851,7 @@
       </w:pPr>
     </w:lvl>
   </w:abstractNum>
-  <w:abstractNum w:abstractNumId="3" w15:restartNumberingAfterBreak="0">
+  <w:abstractNum w:abstractNumId="4" w15:restartNumberingAfterBreak="0">
     <w:nsid w:val="682C2F7D"/>
     <w:multiLevelType w:val="hybridMultilevel"/>
     <w:tmpl w:val="03B45E4A"/>
@@ -3284,16 +4941,19 @@
     </w:lvl>
   </w:abstractNum>
   <w:num w:numId="1" w16cid:durableId="1599679081">
+    <w:abstractNumId w:val="3"/>
+  </w:num>
+  <w:num w:numId="2" w16cid:durableId="1266962927">
     <w:abstractNumId w:val="2"/>
   </w:num>
-  <w:num w:numId="2" w16cid:durableId="1266962927">
+  <w:num w:numId="3" w16cid:durableId="293995475">
     <w:abstractNumId w:val="1"/>
   </w:num>
-  <w:num w:numId="3" w16cid:durableId="293995475">
+  <w:num w:numId="4" w16cid:durableId="1087727082">
+    <w:abstractNumId w:val="4"/>
+  </w:num>
+  <w:num w:numId="5" w16cid:durableId="381753686">
     <w:abstractNumId w:val="0"/>
-  </w:num>
-  <w:num w:numId="4" w16cid:durableId="1087727082">
-    <w:abstractNumId w:val="3"/>
   </w:num>
 </w:numbering>
 </file>

</xml_diff>

<commit_message>
editing WS + data description, working on index
</commit_message>
<xml_diff>
--- a/bkaradenes/Swim_Module/Module/Swim_WS_Key.docx
+++ b/bkaradenes/Swim_Module/Module/Swim_WS_Key.docx
@@ -1834,23 +1834,39 @@
           <w:sz w:val="24"/>
           <w:szCs w:val="24"/>
         </w:rPr>
-        <w:t>t-</w:t>
-      </w:r>
-      <w:r>
-        <w:rPr>
-          <w:rFonts w:ascii="Times New Roman" w:hAnsi="Times New Roman" w:cs="Times New Roman"/>
-          <w:sz w:val="24"/>
-          <w:szCs w:val="24"/>
-        </w:rPr>
-        <w:t xml:space="preserve">test to determine if there is enough evidence to conclude that </w:t>
-      </w:r>
-      <w:r>
-        <w:rPr>
-          <w:rFonts w:ascii="Times New Roman" w:hAnsi="Times New Roman" w:cs="Times New Roman"/>
-          <w:sz w:val="24"/>
-          <w:szCs w:val="24"/>
-        </w:rPr>
-        <w:t>Olympic swimmers have gotten faster in the 100m race.</w:t>
+        <w:t>95% confidence interval</w:t>
+      </w:r>
+      <w:r>
+        <w:rPr>
+          <w:rFonts w:ascii="Times New Roman" w:hAnsi="Times New Roman" w:cs="Times New Roman"/>
+          <w:sz w:val="24"/>
+          <w:szCs w:val="24"/>
+        </w:rPr>
+        <w:t xml:space="preserve"> to determine </w:t>
+      </w:r>
+      <w:r>
+        <w:rPr>
+          <w:rFonts w:ascii="Times New Roman" w:hAnsi="Times New Roman" w:cs="Times New Roman"/>
+          <w:sz w:val="24"/>
+          <w:szCs w:val="24"/>
+        </w:rPr>
+        <w:t>how much faster swimmers in recent years are than swimmers in earlier year</w:t>
+      </w:r>
+      <w:r>
+        <w:rPr>
+          <w:rFonts w:ascii="Times New Roman" w:hAnsi="Times New Roman" w:cs="Times New Roman"/>
+          <w:sz w:val="24"/>
+          <w:szCs w:val="24"/>
+        </w:rPr>
+        <w:t>s</w:t>
+      </w:r>
+      <w:r>
+        <w:rPr>
+          <w:rFonts w:ascii="Times New Roman" w:hAnsi="Times New Roman" w:cs="Times New Roman"/>
+          <w:sz w:val="24"/>
+          <w:szCs w:val="24"/>
+        </w:rPr>
+        <w:t>.</w:t>
       </w:r>
       <w:r>
         <w:rPr>
@@ -1874,7 +1890,7 @@
           <w:sz w:val="24"/>
           <w:szCs w:val="24"/>
         </w:rPr>
-        <w:t>Make sure to write out your null and alternative hypothesis, find your t-stat, write the p-value, and write a conclusion.</w:t>
+        <w:t>Write out an interpretation for your interval.</w:t>
       </w:r>
     </w:p>
     <w:p>
@@ -1895,6 +1911,7 @@
           <w:color w:val="FF0000"/>
           <w:sz w:val="24"/>
           <w:szCs w:val="24"/>
+          <w:shd w:val="clear" w:color="auto" w:fill="FFFFFF"/>
         </w:rPr>
       </w:pPr>
       <w:r>
@@ -2134,6 +2151,51 @@
         </w:rPr>
         <w:t>159</w:t>
       </w:r>
+    </w:p>
+    <w:p>
+      <w:pPr>
+        <w:pStyle w:val="ListParagraph"/>
+        <w:rPr>
+          <w:rFonts w:ascii="Times New Roman" w:hAnsi="Times New Roman" w:cs="Times New Roman"/>
+          <w:color w:val="FF0000"/>
+          <w:sz w:val="24"/>
+          <w:szCs w:val="24"/>
+          <w:shd w:val="clear" w:color="auto" w:fill="FFFFFF"/>
+        </w:rPr>
+      </w:pPr>
+    </w:p>
+    <w:p>
+      <w:pPr>
+        <w:pStyle w:val="ListParagraph"/>
+        <w:rPr>
+          <w:rFonts w:ascii="Times New Roman" w:hAnsi="Times New Roman" w:cs="Times New Roman"/>
+          <w:color w:val="FF0000"/>
+          <w:sz w:val="24"/>
+          <w:szCs w:val="24"/>
+          <w:shd w:val="clear" w:color="auto" w:fill="FFFFFF"/>
+        </w:rPr>
+      </w:pPr>
+      <w:r>
+        <w:rPr>
+          <w:rFonts w:ascii="Times New Roman" w:hAnsi="Times New Roman" w:cs="Times New Roman"/>
+          <w:color w:val="FF0000"/>
+          <w:sz w:val="24"/>
+          <w:szCs w:val="24"/>
+          <w:shd w:val="clear" w:color="auto" w:fill="FFFFFF"/>
+        </w:rPr>
+        <w:t xml:space="preserve">95% CI: (54.27 – 56.86) </w:t>
+      </w:r>
+    </w:p>
+    <w:p>
+      <w:pPr>
+        <w:pStyle w:val="ListParagraph"/>
+        <w:rPr>
+          <w:rFonts w:ascii="Times New Roman" w:hAnsi="Times New Roman" w:cs="Times New Roman"/>
+          <w:color w:val="FF0000"/>
+          <w:sz w:val="24"/>
+          <w:szCs w:val="24"/>
+        </w:rPr>
+      </w:pPr>
     </w:p>
     <w:p>
       <w:pPr>
@@ -3015,6 +3077,7 @@
           <w:sz w:val="24"/>
           <w:szCs w:val="24"/>
         </w:rPr>
+        <w:lastRenderedPageBreak/>
         <w:t>Now let</w:t>
       </w:r>
       <w:r>
@@ -3103,16 +3166,7 @@
           <w:sz w:val="24"/>
           <w:szCs w:val="24"/>
         </w:rPr>
-        <w:t xml:space="preserve"> freestyle </w:t>
-      </w:r>
-      <w:r>
-        <w:rPr>
-          <w:rFonts w:ascii="Times New Roman" w:hAnsi="Times New Roman" w:cs="Times New Roman"/>
-          <w:sz w:val="24"/>
-          <w:szCs w:val="24"/>
-        </w:rPr>
-        <w:lastRenderedPageBreak/>
-        <w:t xml:space="preserve">finishers was </w:t>
+        <w:t xml:space="preserve"> freestyle finishers was </w:t>
       </w:r>
       <w:r>
         <w:rPr>
@@ -3240,15 +3294,7 @@
           <w:sz w:val="24"/>
           <w:szCs w:val="24"/>
         </w:rPr>
-        <w:t xml:space="preserve"> </w:t>
-      </w:r>
-      <w:r>
-        <w:rPr>
-          <w:rFonts w:ascii="Times New Roman" w:hAnsi="Times New Roman" w:cs="Times New Roman"/>
-          <w:sz w:val="24"/>
-          <w:szCs w:val="24"/>
-        </w:rPr>
-        <w:t>Make sure to write out your null and alternative hypothesis, find your t-stat, write the p-value, and write a conclusion.</w:t>
+        <w:t xml:space="preserve"> Make sure to write out your null and alternative hypothesis, find your t-stat, write the p-value, and write a conclusion.</w:t>
       </w:r>
     </w:p>
     <w:p>
@@ -3773,91 +3819,7 @@
                 <w:bdr w:val="none" w:sz="0" w:space="0" w:color="auto" w:frame="1"/>
                 <w14:ligatures w14:val="none"/>
               </w:rPr>
-              <m:t>5</m:t>
-            </m:r>
-            <m:r>
-              <w:rPr>
-                <w:rFonts w:ascii="Cambria Math" w:eastAsia="Times New Roman" w:hAnsi="Cambria Math" w:cs="Courier New"/>
-                <w:color w:val="FF0000"/>
-                <w:kern w:val="0"/>
-                <w:sz w:val="20"/>
-                <w:szCs w:val="20"/>
-                <w:bdr w:val="none" w:sz="0" w:space="0" w:color="auto" w:frame="1"/>
-                <w14:ligatures w14:val="none"/>
-              </w:rPr>
-              <m:t>3</m:t>
-            </m:r>
-            <m:r>
-              <w:rPr>
-                <w:rFonts w:ascii="Cambria Math" w:eastAsia="Times New Roman" w:hAnsi="Cambria Math" w:cs="Courier New"/>
-                <w:color w:val="FF0000"/>
-                <w:kern w:val="0"/>
-                <w:sz w:val="20"/>
-                <w:szCs w:val="20"/>
-                <w:bdr w:val="none" w:sz="0" w:space="0" w:color="auto" w:frame="1"/>
-                <w14:ligatures w14:val="none"/>
-              </w:rPr>
-              <m:t>.</m:t>
-            </m:r>
-            <m:r>
-              <w:rPr>
-                <w:rFonts w:ascii="Cambria Math" w:eastAsia="Times New Roman" w:hAnsi="Cambria Math" w:cs="Courier New"/>
-                <w:color w:val="FF0000"/>
-                <w:kern w:val="0"/>
-                <w:sz w:val="20"/>
-                <w:szCs w:val="20"/>
-                <w:bdr w:val="none" w:sz="0" w:space="0" w:color="auto" w:frame="1"/>
-                <w14:ligatures w14:val="none"/>
-              </w:rPr>
-              <m:t>41</m:t>
-            </m:r>
-            <m:r>
-              <w:rPr>
-                <w:rFonts w:ascii="Cambria Math" w:eastAsia="Times New Roman" w:hAnsi="Cambria Math" w:cs="Courier New"/>
-                <w:color w:val="FF0000"/>
-                <w:kern w:val="0"/>
-                <w:sz w:val="20"/>
-                <w:szCs w:val="20"/>
-                <w:bdr w:val="none" w:sz="0" w:space="0" w:color="auto" w:frame="1"/>
-                <w14:ligatures w14:val="none"/>
-              </w:rPr>
-              <m:t>-5</m:t>
-            </m:r>
-            <m:r>
-              <w:rPr>
-                <w:rFonts w:ascii="Cambria Math" w:eastAsia="Times New Roman" w:hAnsi="Cambria Math" w:cs="Courier New"/>
-                <w:color w:val="FF0000"/>
-                <w:kern w:val="0"/>
-                <w:sz w:val="20"/>
-                <w:szCs w:val="20"/>
-                <w:bdr w:val="none" w:sz="0" w:space="0" w:color="auto" w:frame="1"/>
-                <w14:ligatures w14:val="none"/>
-              </w:rPr>
-              <m:t>5</m:t>
-            </m:r>
-            <m:r>
-              <w:rPr>
-                <w:rFonts w:ascii="Cambria Math" w:eastAsia="Times New Roman" w:hAnsi="Cambria Math" w:cs="Courier New"/>
-                <w:color w:val="FF0000"/>
-                <w:kern w:val="0"/>
-                <w:sz w:val="20"/>
-                <w:szCs w:val="20"/>
-                <w:bdr w:val="none" w:sz="0" w:space="0" w:color="auto" w:frame="1"/>
-                <w14:ligatures w14:val="none"/>
-              </w:rPr>
-              <m:t>.</m:t>
-            </m:r>
-            <m:r>
-              <w:rPr>
-                <w:rFonts w:ascii="Cambria Math" w:eastAsia="Times New Roman" w:hAnsi="Cambria Math" w:cs="Courier New"/>
-                <w:color w:val="FF0000"/>
-                <w:kern w:val="0"/>
-                <w:sz w:val="20"/>
-                <w:szCs w:val="20"/>
-                <w:bdr w:val="none" w:sz="0" w:space="0" w:color="auto" w:frame="1"/>
-                <w14:ligatures w14:val="none"/>
-              </w:rPr>
-              <m:t>03</m:t>
+              <m:t>53.41-55.03</m:t>
             </m:r>
           </m:num>
           <m:den>
@@ -3921,31 +3883,7 @@
                             <w:bdr w:val="none" w:sz="0" w:space="0" w:color="auto" w:frame="1"/>
                             <w14:ligatures w14:val="none"/>
                           </w:rPr>
-                          <m:t>(3.</m:t>
-                        </m:r>
-                        <m:r>
-                          <w:rPr>
-                            <w:rFonts w:ascii="Cambria Math" w:eastAsia="Times New Roman" w:hAnsi="Cambria Math" w:cs="Courier New"/>
-                            <w:color w:val="FF0000"/>
-                            <w:kern w:val="0"/>
-                            <w:sz w:val="20"/>
-                            <w:szCs w:val="20"/>
-                            <w:bdr w:val="none" w:sz="0" w:space="0" w:color="auto" w:frame="1"/>
-                            <w14:ligatures w14:val="none"/>
-                          </w:rPr>
-                          <m:t>66</m:t>
-                        </m:r>
-                        <m:r>
-                          <w:rPr>
-                            <w:rFonts w:ascii="Cambria Math" w:eastAsia="Times New Roman" w:hAnsi="Cambria Math" w:cs="Courier New"/>
-                            <w:color w:val="FF0000"/>
-                            <w:kern w:val="0"/>
-                            <w:sz w:val="20"/>
-                            <w:szCs w:val="20"/>
-                            <w:bdr w:val="none" w:sz="0" w:space="0" w:color="auto" w:frame="1"/>
-                            <w14:ligatures w14:val="none"/>
-                          </w:rPr>
-                          <m:t>)</m:t>
+                          <m:t>(3.66)</m:t>
                         </m:r>
                       </m:e>
                       <m:sup>
@@ -4033,31 +3971,7 @@
                             <w:bdr w:val="none" w:sz="0" w:space="0" w:color="auto" w:frame="1"/>
                             <w14:ligatures w14:val="none"/>
                           </w:rPr>
-                          <m:t>(2.</m:t>
-                        </m:r>
-                        <m:r>
-                          <w:rPr>
-                            <w:rFonts w:ascii="Cambria Math" w:eastAsia="Times New Roman" w:hAnsi="Cambria Math" w:cs="Courier New"/>
-                            <w:color w:val="FF0000"/>
-                            <w:kern w:val="0"/>
-                            <w:sz w:val="20"/>
-                            <w:szCs w:val="20"/>
-                            <w:bdr w:val="none" w:sz="0" w:space="0" w:color="auto" w:frame="1"/>
-                            <w14:ligatures w14:val="none"/>
-                          </w:rPr>
-                          <m:t>82</m:t>
-                        </m:r>
-                        <m:r>
-                          <w:rPr>
-                            <w:rFonts w:ascii="Cambria Math" w:eastAsia="Times New Roman" w:hAnsi="Cambria Math" w:cs="Courier New"/>
-                            <w:color w:val="FF0000"/>
-                            <w:kern w:val="0"/>
-                            <w:sz w:val="20"/>
-                            <w:szCs w:val="20"/>
-                            <w:bdr w:val="none" w:sz="0" w:space="0" w:color="auto" w:frame="1"/>
-                            <w14:ligatures w14:val="none"/>
-                          </w:rPr>
-                          <m:t>)</m:t>
+                          <m:t>(2.82)</m:t>
                         </m:r>
                       </m:e>
                       <m:sup>
@@ -4087,19 +4001,7 @@
                         <w:bdr w:val="none" w:sz="0" w:space="0" w:color="auto" w:frame="1"/>
                         <w14:ligatures w14:val="none"/>
                       </w:rPr>
-                      <m:t>1</m:t>
-                    </m:r>
-                    <m:r>
-                      <w:rPr>
-                        <w:rFonts w:ascii="Cambria Math" w:eastAsia="Times New Roman" w:hAnsi="Cambria Math" w:cs="Courier New"/>
-                        <w:color w:val="FF0000"/>
-                        <w:kern w:val="0"/>
-                        <w:sz w:val="20"/>
-                        <w:szCs w:val="20"/>
-                        <w:bdr w:val="none" w:sz="0" w:space="0" w:color="auto" w:frame="1"/>
-                        <w14:ligatures w14:val="none"/>
-                      </w:rPr>
-                      <m:t>73</m:t>
+                      <m:t>173</m:t>
                     </m:r>
                   </m:den>
                 </m:f>
@@ -4117,43 +4019,7 @@
             <w:bdr w:val="none" w:sz="0" w:space="0" w:color="auto" w:frame="1"/>
             <w14:ligatures w14:val="none"/>
           </w:rPr>
-          <m:t>=-</m:t>
-        </m:r>
-        <m:r>
-          <w:rPr>
-            <w:rFonts w:ascii="Cambria Math" w:eastAsia="Times New Roman" w:hAnsi="Cambria Math" w:cs="Courier New"/>
-            <w:color w:val="FF0000"/>
-            <w:kern w:val="0"/>
-            <w:sz w:val="20"/>
-            <w:szCs w:val="20"/>
-            <w:bdr w:val="none" w:sz="0" w:space="0" w:color="auto" w:frame="1"/>
-            <w14:ligatures w14:val="none"/>
-          </w:rPr>
-          <m:t>5</m:t>
-        </m:r>
-        <m:r>
-          <w:rPr>
-            <w:rFonts w:ascii="Cambria Math" w:eastAsia="Times New Roman" w:hAnsi="Cambria Math" w:cs="Courier New"/>
-            <w:color w:val="FF0000"/>
-            <w:kern w:val="0"/>
-            <w:sz w:val="20"/>
-            <w:szCs w:val="20"/>
-            <w:bdr w:val="none" w:sz="0" w:space="0" w:color="auto" w:frame="1"/>
-            <w14:ligatures w14:val="none"/>
-          </w:rPr>
-          <m:t>.</m:t>
-        </m:r>
-        <m:r>
-          <w:rPr>
-            <w:rFonts w:ascii="Cambria Math" w:eastAsia="Times New Roman" w:hAnsi="Cambria Math" w:cs="Courier New"/>
-            <w:color w:val="FF0000"/>
-            <w:kern w:val="0"/>
-            <w:sz w:val="20"/>
-            <w:szCs w:val="20"/>
-            <w:bdr w:val="none" w:sz="0" w:space="0" w:color="auto" w:frame="1"/>
-            <w14:ligatures w14:val="none"/>
-          </w:rPr>
-          <m:t>25</m:t>
+          <m:t>=-5.25</m:t>
         </m:r>
       </m:oMath>
     </w:p>

</xml_diff>